<commit_message>
updated description for carouselview
</commit_message>
<xml_diff>
--- a/Photos/Documentation/xamarin_azure_cpipp.docx
+++ b/Photos/Documentation/xamarin_azure_cpipp.docx
@@ -352,6 +352,7 @@
         <w:pStyle w:val="TOC1"/>
         <w:rPr>
           <w:rFonts w:asciiTheme="minorHAnsi" w:eastAsiaTheme="minorEastAsia" w:hAnsiTheme="minorHAnsi" w:cstheme="minorBidi"/>
+          <w:bCs w:val="0"/>
           <w:noProof/>
           <w:sz w:val="24"/>
           <w:szCs w:val="24"/>
@@ -401,7 +402,7 @@
         <w:rPr>
           <w:noProof/>
         </w:rPr>
-        <w:instrText xml:space="preserve"> PAGEREF _Toc380511717 \h </w:instrText>
+        <w:instrText xml:space="preserve"> PAGEREF _Toc380699815 \h </w:instrText>
       </w:r>
       <w:r>
         <w:rPr>
@@ -432,6 +433,7 @@
         <w:pStyle w:val="TOC1"/>
         <w:rPr>
           <w:rFonts w:asciiTheme="minorHAnsi" w:eastAsiaTheme="minorEastAsia" w:hAnsiTheme="minorHAnsi" w:cstheme="minorBidi"/>
+          <w:bCs w:val="0"/>
           <w:noProof/>
           <w:sz w:val="24"/>
           <w:szCs w:val="24"/>
@@ -447,6 +449,7 @@
       <w:r>
         <w:rPr>
           <w:rFonts w:asciiTheme="minorHAnsi" w:eastAsiaTheme="minorEastAsia" w:hAnsiTheme="minorHAnsi" w:cstheme="minorBidi"/>
+          <w:bCs w:val="0"/>
           <w:noProof/>
           <w:sz w:val="24"/>
           <w:szCs w:val="24"/>
@@ -476,7 +479,7 @@
         <w:rPr>
           <w:noProof/>
         </w:rPr>
-        <w:instrText xml:space="preserve"> PAGEREF _Toc380511718 \h </w:instrText>
+        <w:instrText xml:space="preserve"> PAGEREF _Toc380699816 \h </w:instrText>
       </w:r>
       <w:r>
         <w:rPr>
@@ -559,7 +562,7 @@
         <w:rPr>
           <w:noProof/>
         </w:rPr>
-        <w:instrText xml:space="preserve"> PAGEREF _Toc380511719 \h </w:instrText>
+        <w:instrText xml:space="preserve"> PAGEREF _Toc380699817 \h </w:instrText>
       </w:r>
       <w:r>
         <w:rPr>
@@ -642,7 +645,7 @@
         <w:rPr>
           <w:noProof/>
         </w:rPr>
-        <w:instrText xml:space="preserve"> PAGEREF _Toc380511720 \h </w:instrText>
+        <w:instrText xml:space="preserve"> PAGEREF _Toc380699818 \h </w:instrText>
       </w:r>
       <w:r>
         <w:rPr>
@@ -725,7 +728,7 @@
         <w:rPr>
           <w:noProof/>
         </w:rPr>
-        <w:instrText xml:space="preserve"> PAGEREF _Toc380511721 \h </w:instrText>
+        <w:instrText xml:space="preserve"> PAGEREF _Toc380699819 \h </w:instrText>
       </w:r>
       <w:r>
         <w:rPr>
@@ -756,6 +759,7 @@
         <w:pStyle w:val="TOC1"/>
         <w:rPr>
           <w:rFonts w:asciiTheme="minorHAnsi" w:eastAsiaTheme="minorEastAsia" w:hAnsiTheme="minorHAnsi" w:cstheme="minorBidi"/>
+          <w:bCs w:val="0"/>
           <w:noProof/>
           <w:sz w:val="24"/>
           <w:szCs w:val="24"/>
@@ -771,6 +775,7 @@
       <w:r>
         <w:rPr>
           <w:rFonts w:asciiTheme="minorHAnsi" w:eastAsiaTheme="minorEastAsia" w:hAnsiTheme="minorHAnsi" w:cstheme="minorBidi"/>
+          <w:bCs w:val="0"/>
           <w:noProof/>
           <w:sz w:val="24"/>
           <w:szCs w:val="24"/>
@@ -800,7 +805,7 @@
         <w:rPr>
           <w:noProof/>
         </w:rPr>
-        <w:instrText xml:space="preserve"> PAGEREF _Toc380511722 \h </w:instrText>
+        <w:instrText xml:space="preserve"> PAGEREF _Toc380699820 \h </w:instrText>
       </w:r>
       <w:r>
         <w:rPr>
@@ -828,9 +833,14 @@
     </w:p>
     <w:p>
       <w:pPr>
-        <w:pStyle w:val="TOC1"/>
+        <w:pStyle w:val="TOC2"/>
+        <w:tabs>
+          <w:tab w:val="left" w:pos="659"/>
+          <w:tab w:val="right" w:leader="dot" w:pos="9060"/>
+        </w:tabs>
         <w:rPr>
           <w:rFonts w:asciiTheme="minorHAnsi" w:eastAsiaTheme="minorEastAsia" w:hAnsiTheme="minorHAnsi" w:cstheme="minorBidi"/>
+          <w:bCs w:val="0"/>
           <w:noProof/>
           <w:sz w:val="24"/>
           <w:szCs w:val="24"/>
@@ -840,12 +850,14 @@
       <w:r>
         <w:rPr>
           <w:noProof/>
-        </w:rPr>
-        <w:t>3</w:t>
+          <w:lang w:val="de-AT"/>
+        </w:rPr>
+        <w:t>2.1</w:t>
       </w:r>
       <w:r>
         <w:rPr>
           <w:rFonts w:asciiTheme="minorHAnsi" w:eastAsiaTheme="minorEastAsia" w:hAnsiTheme="minorHAnsi" w:cstheme="minorBidi"/>
+          <w:bCs w:val="0"/>
           <w:noProof/>
           <w:sz w:val="24"/>
           <w:szCs w:val="24"/>
@@ -856,8 +868,9 @@
       <w:r>
         <w:rPr>
           <w:noProof/>
-        </w:rPr>
-        <w:t>Azure</w:t>
+          <w:lang w:val="de-AT"/>
+        </w:rPr>
+        <w:t>Modelklassen</w:t>
       </w:r>
       <w:r>
         <w:rPr>
@@ -875,7 +888,7 @@
         <w:rPr>
           <w:noProof/>
         </w:rPr>
-        <w:instrText xml:space="preserve"> PAGEREF _Toc380511723 \h </w:instrText>
+        <w:instrText xml:space="preserve"> PAGEREF _Toc380699821 \h </w:instrText>
       </w:r>
       <w:r>
         <w:rPr>
@@ -922,7 +935,7 @@
           <w:noProof/>
           <w:lang w:val="de-AT"/>
         </w:rPr>
-        <w:t>3.1</w:t>
+        <w:t>2.2</w:t>
       </w:r>
       <w:r>
         <w:rPr>
@@ -940,7 +953,7 @@
           <w:noProof/>
           <w:lang w:val="de-AT"/>
         </w:rPr>
-        <w:t>App Services anlegen</w:t>
+        <w:t>Views</w:t>
       </w:r>
       <w:r>
         <w:rPr>
@@ -958,7 +971,7 @@
         <w:rPr>
           <w:noProof/>
         </w:rPr>
-        <w:instrText xml:space="preserve"> PAGEREF _Toc380511724 \h </w:instrText>
+        <w:instrText xml:space="preserve"> PAGEREF _Toc380699822 \h </w:instrText>
       </w:r>
       <w:r>
         <w:rPr>
@@ -986,14 +999,13 @@
     </w:p>
     <w:p>
       <w:pPr>
-        <w:pStyle w:val="TOC2"/>
-        <w:tabs>
-          <w:tab w:val="left" w:pos="659"/>
-          <w:tab w:val="right" w:leader="dot" w:pos="9060"/>
+        <w:pStyle w:val="TOC3"/>
+        <w:tabs>
+          <w:tab w:val="clear" w:pos="960"/>
+          <w:tab w:val="left" w:pos="956"/>
         </w:tabs>
         <w:rPr>
           <w:rFonts w:asciiTheme="minorHAnsi" w:eastAsiaTheme="minorEastAsia" w:hAnsiTheme="minorHAnsi" w:cstheme="minorBidi"/>
-          <w:bCs w:val="0"/>
           <w:noProof/>
           <w:sz w:val="24"/>
           <w:szCs w:val="24"/>
@@ -1003,13 +1015,13 @@
       <w:r>
         <w:rPr>
           <w:noProof/>
-        </w:rPr>
-        <w:t>3.2</w:t>
+          <w:lang w:val="de-AT"/>
+        </w:rPr>
+        <w:t>2.2.1</w:t>
       </w:r>
       <w:r>
         <w:rPr>
           <w:rFonts w:asciiTheme="minorHAnsi" w:eastAsiaTheme="minorEastAsia" w:hAnsiTheme="minorHAnsi" w:cstheme="minorBidi"/>
-          <w:bCs w:val="0"/>
           <w:noProof/>
           <w:sz w:val="24"/>
           <w:szCs w:val="24"/>
@@ -1020,8 +1032,9 @@
       <w:r>
         <w:rPr>
           <w:noProof/>
-        </w:rPr>
-        <w:t>Erstellen von Datenbanktabellen</w:t>
+          <w:lang w:val="de-AT"/>
+        </w:rPr>
+        <w:t>CarouselView</w:t>
       </w:r>
       <w:r>
         <w:rPr>
@@ -1039,7 +1052,7 @@
         <w:rPr>
           <w:noProof/>
         </w:rPr>
-        <w:instrText xml:space="preserve"> PAGEREF _Toc380511725 \h </w:instrText>
+        <w:instrText xml:space="preserve"> PAGEREF _Toc380699823 \h </w:instrText>
       </w:r>
       <w:r>
         <w:rPr>
@@ -1056,7 +1069,7 @@
         <w:rPr>
           <w:noProof/>
         </w:rPr>
-        <w:t>12</w:t>
+        <w:t>8</w:t>
       </w:r>
       <w:r>
         <w:rPr>
@@ -1070,6 +1083,7 @@
         <w:pStyle w:val="TOC1"/>
         <w:rPr>
           <w:rFonts w:asciiTheme="minorHAnsi" w:eastAsiaTheme="minorEastAsia" w:hAnsiTheme="minorHAnsi" w:cstheme="minorBidi"/>
+          <w:bCs w:val="0"/>
           <w:noProof/>
           <w:sz w:val="24"/>
           <w:szCs w:val="24"/>
@@ -1080,84 +1094,42 @@
         <w:rPr>
           <w:noProof/>
         </w:rPr>
-        <w:t>Literaturverzeichnis</w:t>
-      </w:r>
-      <w:r>
-        <w:rPr>
-          <w:noProof/>
-        </w:rPr>
-        <w:tab/>
-      </w:r>
-      <w:r>
-        <w:rPr>
-          <w:noProof/>
-        </w:rPr>
-        <w:fldChar w:fldCharType="begin"/>
-      </w:r>
-      <w:r>
-        <w:rPr>
-          <w:noProof/>
-        </w:rPr>
-        <w:instrText xml:space="preserve"> PAGEREF _Toc380511726 \h </w:instrText>
-      </w:r>
-      <w:r>
-        <w:rPr>
-          <w:noProof/>
-        </w:rPr>
-      </w:r>
-      <w:r>
-        <w:rPr>
-          <w:noProof/>
-        </w:rPr>
-        <w:fldChar w:fldCharType="separate"/>
-      </w:r>
-      <w:r>
-        <w:rPr>
-          <w:noProof/>
-        </w:rPr>
-        <w:t>13</w:t>
-      </w:r>
-      <w:r>
-        <w:rPr>
-          <w:noProof/>
-        </w:rPr>
-        <w:fldChar w:fldCharType="end"/>
-      </w:r>
-    </w:p>
-    <w:p>
-      <w:pPr>
-        <w:pStyle w:val="TOC1"/>
+        <w:t>3</w:t>
+      </w:r>
+      <w:r>
         <w:rPr>
           <w:rFonts w:asciiTheme="minorHAnsi" w:eastAsiaTheme="minorEastAsia" w:hAnsiTheme="minorHAnsi" w:cstheme="minorBidi"/>
+          <w:bCs w:val="0"/>
           <w:noProof/>
           <w:sz w:val="24"/>
           <w:szCs w:val="24"/>
           <w:lang w:val="de-AT" w:eastAsia="ja-JP"/>
         </w:rPr>
-      </w:pPr>
-      <w:r>
-        <w:rPr>
-          <w:noProof/>
-        </w:rPr>
-        <w:t>Abbildungsverzeichnis</w:t>
-      </w:r>
-      <w:r>
-        <w:rPr>
-          <w:noProof/>
-        </w:rPr>
         <w:tab/>
       </w:r>
       <w:r>
         <w:rPr>
           <w:noProof/>
         </w:rPr>
+        <w:t>Azure</w:t>
+      </w:r>
+      <w:r>
+        <w:rPr>
+          <w:noProof/>
+        </w:rPr>
+        <w:tab/>
+      </w:r>
+      <w:r>
+        <w:rPr>
+          <w:noProof/>
+        </w:rPr>
         <w:fldChar w:fldCharType="begin"/>
       </w:r>
       <w:r>
         <w:rPr>
           <w:noProof/>
         </w:rPr>
-        <w:instrText xml:space="preserve"> PAGEREF _Toc380511727 \h </w:instrText>
+        <w:instrText xml:space="preserve"> PAGEREF _Toc380699824 \h </w:instrText>
       </w:r>
       <w:r>
         <w:rPr>
@@ -1174,7 +1146,7 @@
         <w:rPr>
           <w:noProof/>
         </w:rPr>
-        <w:t>14</w:t>
+        <w:t>9</w:t>
       </w:r>
       <w:r>
         <w:rPr>
@@ -1185,9 +1157,14 @@
     </w:p>
     <w:p>
       <w:pPr>
-        <w:pStyle w:val="TOC1"/>
+        <w:pStyle w:val="TOC2"/>
+        <w:tabs>
+          <w:tab w:val="left" w:pos="659"/>
+          <w:tab w:val="right" w:leader="dot" w:pos="9060"/>
+        </w:tabs>
         <w:rPr>
           <w:rFonts w:asciiTheme="minorHAnsi" w:eastAsiaTheme="minorEastAsia" w:hAnsiTheme="minorHAnsi" w:cstheme="minorBidi"/>
+          <w:bCs w:val="0"/>
           <w:noProof/>
           <w:sz w:val="24"/>
           <w:szCs w:val="24"/>
@@ -1197,6 +1174,286 @@
       <w:r>
         <w:rPr>
           <w:noProof/>
+          <w:lang w:val="de-AT"/>
+        </w:rPr>
+        <w:t>3.1</w:t>
+      </w:r>
+      <w:r>
+        <w:rPr>
+          <w:rFonts w:asciiTheme="minorHAnsi" w:eastAsiaTheme="minorEastAsia" w:hAnsiTheme="minorHAnsi" w:cstheme="minorBidi"/>
+          <w:bCs w:val="0"/>
+          <w:noProof/>
+          <w:sz w:val="24"/>
+          <w:szCs w:val="24"/>
+          <w:lang w:val="de-AT" w:eastAsia="ja-JP"/>
+        </w:rPr>
+        <w:tab/>
+      </w:r>
+      <w:r>
+        <w:rPr>
+          <w:noProof/>
+          <w:lang w:val="de-AT"/>
+        </w:rPr>
+        <w:t>App Services anlegen</w:t>
+      </w:r>
+      <w:r>
+        <w:rPr>
+          <w:noProof/>
+        </w:rPr>
+        <w:tab/>
+      </w:r>
+      <w:r>
+        <w:rPr>
+          <w:noProof/>
+        </w:rPr>
+        <w:fldChar w:fldCharType="begin"/>
+      </w:r>
+      <w:r>
+        <w:rPr>
+          <w:noProof/>
+        </w:rPr>
+        <w:instrText xml:space="preserve"> PAGEREF _Toc380699825 \h </w:instrText>
+      </w:r>
+      <w:r>
+        <w:rPr>
+          <w:noProof/>
+        </w:rPr>
+      </w:r>
+      <w:r>
+        <w:rPr>
+          <w:noProof/>
+        </w:rPr>
+        <w:fldChar w:fldCharType="separate"/>
+      </w:r>
+      <w:r>
+        <w:rPr>
+          <w:noProof/>
+        </w:rPr>
+        <w:t>9</w:t>
+      </w:r>
+      <w:r>
+        <w:rPr>
+          <w:noProof/>
+        </w:rPr>
+        <w:fldChar w:fldCharType="end"/>
+      </w:r>
+    </w:p>
+    <w:p>
+      <w:pPr>
+        <w:pStyle w:val="TOC2"/>
+        <w:tabs>
+          <w:tab w:val="left" w:pos="659"/>
+          <w:tab w:val="right" w:leader="dot" w:pos="9060"/>
+        </w:tabs>
+        <w:rPr>
+          <w:rFonts w:asciiTheme="minorHAnsi" w:eastAsiaTheme="minorEastAsia" w:hAnsiTheme="minorHAnsi" w:cstheme="minorBidi"/>
+          <w:bCs w:val="0"/>
+          <w:noProof/>
+          <w:sz w:val="24"/>
+          <w:szCs w:val="24"/>
+          <w:lang w:val="de-AT" w:eastAsia="ja-JP"/>
+        </w:rPr>
+      </w:pPr>
+      <w:r>
+        <w:rPr>
+          <w:noProof/>
+        </w:rPr>
+        <w:t>3.2</w:t>
+      </w:r>
+      <w:r>
+        <w:rPr>
+          <w:rFonts w:asciiTheme="minorHAnsi" w:eastAsiaTheme="minorEastAsia" w:hAnsiTheme="minorHAnsi" w:cstheme="minorBidi"/>
+          <w:bCs w:val="0"/>
+          <w:noProof/>
+          <w:sz w:val="24"/>
+          <w:szCs w:val="24"/>
+          <w:lang w:val="de-AT" w:eastAsia="ja-JP"/>
+        </w:rPr>
+        <w:tab/>
+      </w:r>
+      <w:r>
+        <w:rPr>
+          <w:noProof/>
+        </w:rPr>
+        <w:t>Erstellen von Datenbanktabellen</w:t>
+      </w:r>
+      <w:r>
+        <w:rPr>
+          <w:noProof/>
+        </w:rPr>
+        <w:tab/>
+      </w:r>
+      <w:r>
+        <w:rPr>
+          <w:noProof/>
+        </w:rPr>
+        <w:fldChar w:fldCharType="begin"/>
+      </w:r>
+      <w:r>
+        <w:rPr>
+          <w:noProof/>
+        </w:rPr>
+        <w:instrText xml:space="preserve"> PAGEREF _Toc380699826 \h </w:instrText>
+      </w:r>
+      <w:r>
+        <w:rPr>
+          <w:noProof/>
+        </w:rPr>
+      </w:r>
+      <w:r>
+        <w:rPr>
+          <w:noProof/>
+        </w:rPr>
+        <w:fldChar w:fldCharType="separate"/>
+      </w:r>
+      <w:r>
+        <w:rPr>
+          <w:noProof/>
+        </w:rPr>
+        <w:t>12</w:t>
+      </w:r>
+      <w:r>
+        <w:rPr>
+          <w:noProof/>
+        </w:rPr>
+        <w:fldChar w:fldCharType="end"/>
+      </w:r>
+    </w:p>
+    <w:p>
+      <w:pPr>
+        <w:pStyle w:val="TOC1"/>
+        <w:rPr>
+          <w:rFonts w:asciiTheme="minorHAnsi" w:eastAsiaTheme="minorEastAsia" w:hAnsiTheme="minorHAnsi" w:cstheme="minorBidi"/>
+          <w:bCs w:val="0"/>
+          <w:noProof/>
+          <w:sz w:val="24"/>
+          <w:szCs w:val="24"/>
+          <w:lang w:val="de-AT" w:eastAsia="ja-JP"/>
+        </w:rPr>
+      </w:pPr>
+      <w:r>
+        <w:rPr>
+          <w:noProof/>
+        </w:rPr>
+        <w:t>Literaturverzeichnis</w:t>
+      </w:r>
+      <w:r>
+        <w:rPr>
+          <w:noProof/>
+        </w:rPr>
+        <w:tab/>
+      </w:r>
+      <w:r>
+        <w:rPr>
+          <w:noProof/>
+        </w:rPr>
+        <w:fldChar w:fldCharType="begin"/>
+      </w:r>
+      <w:r>
+        <w:rPr>
+          <w:noProof/>
+        </w:rPr>
+        <w:instrText xml:space="preserve"> PAGEREF _Toc380699827 \h </w:instrText>
+      </w:r>
+      <w:r>
+        <w:rPr>
+          <w:noProof/>
+        </w:rPr>
+      </w:r>
+      <w:r>
+        <w:rPr>
+          <w:noProof/>
+        </w:rPr>
+        <w:fldChar w:fldCharType="separate"/>
+      </w:r>
+      <w:r>
+        <w:rPr>
+          <w:noProof/>
+        </w:rPr>
+        <w:t>14</w:t>
+      </w:r>
+      <w:r>
+        <w:rPr>
+          <w:noProof/>
+        </w:rPr>
+        <w:fldChar w:fldCharType="end"/>
+      </w:r>
+    </w:p>
+    <w:p>
+      <w:pPr>
+        <w:pStyle w:val="TOC1"/>
+        <w:rPr>
+          <w:rFonts w:asciiTheme="minorHAnsi" w:eastAsiaTheme="minorEastAsia" w:hAnsiTheme="minorHAnsi" w:cstheme="minorBidi"/>
+          <w:bCs w:val="0"/>
+          <w:noProof/>
+          <w:sz w:val="24"/>
+          <w:szCs w:val="24"/>
+          <w:lang w:val="de-AT" w:eastAsia="ja-JP"/>
+        </w:rPr>
+      </w:pPr>
+      <w:r>
+        <w:rPr>
+          <w:noProof/>
+        </w:rPr>
+        <w:t>Abbildungsverzeichnis</w:t>
+      </w:r>
+      <w:r>
+        <w:rPr>
+          <w:noProof/>
+        </w:rPr>
+        <w:tab/>
+      </w:r>
+      <w:r>
+        <w:rPr>
+          <w:noProof/>
+        </w:rPr>
+        <w:fldChar w:fldCharType="begin"/>
+      </w:r>
+      <w:r>
+        <w:rPr>
+          <w:noProof/>
+        </w:rPr>
+        <w:instrText xml:space="preserve"> PAGEREF _Toc380699828 \h </w:instrText>
+      </w:r>
+      <w:r>
+        <w:rPr>
+          <w:noProof/>
+        </w:rPr>
+      </w:r>
+      <w:r>
+        <w:rPr>
+          <w:noProof/>
+        </w:rPr>
+        <w:fldChar w:fldCharType="separate"/>
+      </w:r>
+      <w:r>
+        <w:rPr>
+          <w:noProof/>
+        </w:rPr>
+        <w:t>15</w:t>
+      </w:r>
+      <w:r>
+        <w:rPr>
+          <w:noProof/>
+        </w:rPr>
+        <w:fldChar w:fldCharType="end"/>
+      </w:r>
+    </w:p>
+    <w:p>
+      <w:pPr>
+        <w:pStyle w:val="TOC1"/>
+        <w:rPr>
+          <w:rFonts w:asciiTheme="minorHAnsi" w:eastAsiaTheme="minorEastAsia" w:hAnsiTheme="minorHAnsi" w:cstheme="minorBidi"/>
+          <w:bCs w:val="0"/>
+          <w:noProof/>
+          <w:sz w:val="24"/>
+          <w:szCs w:val="24"/>
+          <w:lang w:val="de-AT" w:eastAsia="ja-JP"/>
+        </w:rPr>
+      </w:pPr>
+      <w:r>
+        <w:rPr>
+          <w:noProof/>
         </w:rPr>
         <w:t>Tabellenverzeichnis</w:t>
       </w:r>
@@ -1216,7 +1473,7 @@
         <w:rPr>
           <w:noProof/>
         </w:rPr>
-        <w:instrText xml:space="preserve"> PAGEREF _Toc380511728 \h </w:instrText>
+        <w:instrText xml:space="preserve"> PAGEREF _Toc380699829 \h </w:instrText>
       </w:r>
       <w:r>
         <w:rPr>
@@ -1233,7 +1490,7 @@
         <w:rPr>
           <w:noProof/>
         </w:rPr>
-        <w:t>15</w:t>
+        <w:t>16</w:t>
       </w:r>
       <w:r>
         <w:rPr>
@@ -1334,7 +1591,7 @@
           <w:numId w:val="0"/>
         </w:numPr>
       </w:pPr>
-      <w:bookmarkStart w:id="4" w:name="_Toc380511717"/>
+      <w:bookmarkStart w:id="4" w:name="_Toc380699815"/>
       <w:r>
         <w:t>Einführung</w:t>
       </w:r>
@@ -1407,7 +1664,7 @@
         <w:pStyle w:val="Heading1"/>
       </w:pPr>
       <w:bookmarkStart w:id="5" w:name="_Toc379793199"/>
-      <w:bookmarkStart w:id="6" w:name="_Toc380511718"/>
+      <w:bookmarkStart w:id="6" w:name="_Toc380699816"/>
       <w:r>
         <w:t>Xamarin.Forms</w:t>
       </w:r>
@@ -1567,7 +1824,7 @@
         </w:rPr>
       </w:pPr>
       <w:bookmarkStart w:id="7" w:name="_Toc379793200"/>
-      <w:bookmarkStart w:id="8" w:name="_Toc380511719"/>
+      <w:bookmarkStart w:id="8" w:name="_Toc380699817"/>
       <w:r>
         <w:rPr>
           <w:lang w:val="de-AT"/>
@@ -1914,7 +2171,7 @@
           <w:lang w:val="de-AT"/>
         </w:rPr>
       </w:pPr>
-      <w:bookmarkStart w:id="10" w:name="_Toc380511720"/>
+      <w:bookmarkStart w:id="10" w:name="_Toc380699818"/>
       <w:r>
         <w:rPr>
           <w:lang w:val="de-AT"/>
@@ -2407,11 +2664,13 @@
     </w:p>
     <w:p>
       <w:pPr>
-        <w:rPr>
-          <w:szCs w:val="22"/>
-          <w:lang w:val="de-AT"/>
-        </w:rPr>
-      </w:pPr>
+        <w:ind w:left="709"/>
+        <w:rPr>
+          <w:szCs w:val="22"/>
+          <w:lang w:val="de-AT"/>
+        </w:rPr>
+      </w:pPr>
+      <w:bookmarkStart w:id="11" w:name="_GoBack"/>
       <w:r>
         <w:rPr>
           <w:rFonts w:ascii="Menlo" w:eastAsia="Menlo"/>
@@ -3177,6 +3436,7 @@
         </w:rPr>
         <w:t>}</w:t>
       </w:r>
+      <w:bookmarkEnd w:id="11"/>
       <w:r>
         <w:rPr>
           <w:rFonts w:ascii="Menlo" w:eastAsia="Menlo" w:hAnsi="Times New Roman" w:cs="Menlo"/>
@@ -3213,6 +3473,7 @@
     </w:p>
     <w:p>
       <w:pPr>
+        <w:ind w:left="709"/>
         <w:rPr>
           <w:rFonts w:ascii="Menlo" w:eastAsia="Menlo"/>
         </w:rPr>
@@ -3680,6 +3941,7 @@
     </w:p>
     <w:p>
       <w:pPr>
+        <w:ind w:left="709"/>
         <w:rPr>
           <w:szCs w:val="22"/>
           <w:lang w:val="de-AT"/>
@@ -3880,14 +4142,14 @@
           <w:lang w:val="de-AT"/>
         </w:rPr>
       </w:pPr>
-      <w:bookmarkStart w:id="11" w:name="_Toc380511721"/>
+      <w:bookmarkStart w:id="12" w:name="_Toc380699819"/>
       <w:r>
         <w:rPr>
           <w:lang w:val="de-AT"/>
         </w:rPr>
         <w:t>Designelementegruppen</w:t>
       </w:r>
-      <w:bookmarkEnd w:id="11"/>
+      <w:bookmarkEnd w:id="12"/>
     </w:p>
     <w:p>
       <w:pPr>
@@ -4070,11 +4332,11 @@
       <w:pPr>
         <w:pStyle w:val="Heading1"/>
       </w:pPr>
-      <w:bookmarkStart w:id="12" w:name="_Toc380511722"/>
+      <w:bookmarkStart w:id="13" w:name="_Toc380699820"/>
       <w:r>
         <w:t>Aufbau der der Photos Applikation</w:t>
       </w:r>
-      <w:bookmarkEnd w:id="12"/>
+      <w:bookmarkEnd w:id="13"/>
     </w:p>
     <w:p>
       <w:pPr>
@@ -4150,12 +4412,14 @@
           <w:lang w:val="de-AT"/>
         </w:rPr>
       </w:pPr>
+      <w:bookmarkStart w:id="14" w:name="_Toc380699821"/>
       <w:r>
         <w:rPr>
           <w:lang w:val="de-AT"/>
         </w:rPr>
         <w:t>Modelklassen</w:t>
       </w:r>
+      <w:bookmarkEnd w:id="14"/>
     </w:p>
     <w:p>
       <w:pPr>
@@ -4248,6 +4512,7 @@
     </w:p>
     <w:p>
       <w:pPr>
+        <w:jc w:val="both"/>
         <w:rPr>
           <w:szCs w:val="22"/>
           <w:lang w:val="de-AT"/>
@@ -4358,15 +4623,1006 @@
     </w:p>
     <w:p>
       <w:pPr>
+        <w:pStyle w:val="Heading2"/>
+        <w:rPr>
+          <w:lang w:val="de-AT"/>
+        </w:rPr>
+      </w:pPr>
+      <w:bookmarkStart w:id="15" w:name="_Toc380699822"/>
+      <w:r>
+        <w:rPr>
+          <w:lang w:val="de-AT"/>
+        </w:rPr>
+        <w:t>Views</w:t>
+      </w:r>
+      <w:bookmarkEnd w:id="15"/>
+    </w:p>
+    <w:p>
+      <w:pPr>
+        <w:rPr>
+          <w:szCs w:val="22"/>
+          <w:lang w:val="de-AT"/>
+        </w:rPr>
+      </w:pPr>
+      <w:r>
+        <w:rPr>
+          <w:szCs w:val="22"/>
+          <w:lang w:val="de-AT"/>
+        </w:rPr>
+        <w:t>Es gibt zwei Views in der Applikation, einer der die Fotos der anzeigen solle und ein andere mit des es möglich ist Kommentare zu den jeweiligen Fotos abzugeben. Zum Anzeigen der Fotos wurde ein CarouselView gewählt den man mit NuGet in seine Applikation einbinden muss um in auch verwenden zu können dazu sind folgende Schritte notwendig.</w:t>
+      </w:r>
+    </w:p>
+    <w:p>
+      <w:pPr>
+        <w:rPr>
+          <w:szCs w:val="22"/>
+          <w:lang w:val="de-AT"/>
+        </w:rPr>
+      </w:pPr>
+    </w:p>
+    <w:p>
+      <w:pPr>
+        <w:pStyle w:val="Heading3"/>
+        <w:rPr>
+          <w:lang w:val="de-AT"/>
+        </w:rPr>
+      </w:pPr>
+      <w:bookmarkStart w:id="16" w:name="_Toc380699823"/>
+      <w:r>
+        <w:rPr>
+          <w:lang w:val="de-AT"/>
+        </w:rPr>
+        <w:t>CarouselView</w:t>
+      </w:r>
+      <w:bookmarkEnd w:id="16"/>
+    </w:p>
+    <w:p>
+      <w:pPr>
+        <w:jc w:val="both"/>
+        <w:rPr>
+          <w:szCs w:val="22"/>
+          <w:lang w:val="de-AT"/>
+        </w:rPr>
+      </w:pPr>
+      <w:r>
+        <w:rPr>
+          <w:szCs w:val="22"/>
+          <w:lang w:val="de-AT"/>
+        </w:rPr>
+        <w:t xml:space="preserve">Der CarouselView wurde schon in Xamarin.Forms Version 2.2.0 fix aufgenommen, aber auf Grund von diversen Problemen in der Version 2.3.0 wieder herausgenommen, deswegen muss man sich diesen View über NuGet in die projekteigenen Packages installiert werden </w:t>
+      </w:r>
+      <w:r>
+        <w:rPr>
+          <w:szCs w:val="22"/>
+          <w:lang w:val="de-AT"/>
+        </w:rPr>
+        <w:fldChar w:fldCharType="begin"/>
+      </w:r>
+      <w:r>
+        <w:rPr>
+          <w:szCs w:val="22"/>
+          <w:lang w:val="de-AT"/>
+        </w:rPr>
+        <w:instrText xml:space="preserve"> ADDIN ZOTERO_ITEM CSL_CITATION {"citationID":"ac07pp0nie","properties":{"formattedCitation":"[2]","plainCitation":"[2]"},"citationItems":[{"id":127,"uris":["http://zotero.org/users/753152/items/CYHDN633"],"uri":["http://zotero.org/users/753152/items/CYHDN633"],"itemData":{"id":127,"type":"webpage","title":"Carousel View in Xamarin Forms","container-title":"Xamarin Help","abstract":"Xamarin Forms CarouselView is a replacement for the CarouselPage and is used to swipe through numerous sections of content in a single mobile app screen.","URL":"https://xamarinhelp.com/carousel-view-xamarin-forms/","language":"en-US","author":[{"family":"Melbourne","given":"Microsoft MVP | Xamarin MVP | Xamarin Certified Developer | Exrin MVVM Framework | Xamarin Forms Developer |"},{"literal":"Australia"}],"issued":{"date-parts":[["2016",4,18]]},"accessed":{"date-parts":[["2018",2,19]]}}}],"schema":"https://github.com/citation-style-language/schema/raw/master/csl-citation.json"} </w:instrText>
+      </w:r>
+      <w:r>
+        <w:rPr>
+          <w:szCs w:val="22"/>
+          <w:lang w:val="de-AT"/>
+        </w:rPr>
+        <w:fldChar w:fldCharType="separate"/>
+      </w:r>
+      <w:r>
+        <w:rPr>
+          <w:noProof/>
+          <w:szCs w:val="22"/>
+          <w:lang w:val="de-AT"/>
+        </w:rPr>
+        <w:t>[2]</w:t>
+      </w:r>
+      <w:r>
+        <w:rPr>
+          <w:szCs w:val="22"/>
+          <w:lang w:val="de-AT"/>
+        </w:rPr>
+        <w:fldChar w:fldCharType="end"/>
+      </w:r>
+      <w:r>
+        <w:rPr>
+          <w:szCs w:val="22"/>
+          <w:lang w:val="de-AT"/>
+        </w:rPr>
+        <w:t>. Wichtig dabei ist das man in den XAML Dateien den entsprechenden Namespace inkludiert, aber auch in den jeweiligen Start Methoden der nativen Plattformen den View initialisiert. Im konkreten Fall musste zum Beispielt im iOS Projekt folgende Zeile in die AppDelegate hinzugefügt werden:</w:t>
+      </w:r>
+    </w:p>
+    <w:p>
+      <w:pPr>
+        <w:jc w:val="both"/>
+        <w:rPr>
+          <w:szCs w:val="22"/>
+          <w:lang w:val="de-AT"/>
+        </w:rPr>
+      </w:pPr>
+    </w:p>
+    <w:p>
+      <w:pPr>
+        <w:ind w:firstLine="709"/>
+        <w:jc w:val="both"/>
+        <w:rPr>
+          <w:szCs w:val="22"/>
+          <w:lang w:val="de-AT"/>
+        </w:rPr>
+      </w:pPr>
+      <w:r>
+        <w:rPr>
+          <w:rFonts w:ascii="Menlo" w:eastAsia="Menlo"/>
+          <w:color w:val="637983"/>
+        </w:rPr>
+        <w:t>global::CarouselView.FormsPlugin.iOS.</w:t>
+      </w:r>
+      <w:r>
+        <w:rPr>
+          <w:rFonts w:ascii="Menlo" w:eastAsia="Menlo"/>
+          <w:color w:val="B58700"/>
+        </w:rPr>
+        <w:t>CarouselViewRenderer</w:t>
+      </w:r>
+      <w:r>
+        <w:rPr>
+          <w:rFonts w:ascii="Menlo" w:eastAsia="Menlo"/>
+          <w:color w:val="637983"/>
+        </w:rPr>
+        <w:t>.</w:t>
+      </w:r>
+      <w:r>
+        <w:rPr>
+          <w:rFonts w:ascii="Menlo" w:eastAsia="Menlo"/>
+          <w:color w:val="2689D1"/>
+        </w:rPr>
+        <w:t>Init</w:t>
+      </w:r>
+      <w:r>
+        <w:rPr>
+          <w:rFonts w:ascii="Menlo" w:eastAsia="Menlo"/>
+          <w:color w:val="637983"/>
+        </w:rPr>
+        <w:t>();</w:t>
+      </w:r>
+    </w:p>
+    <w:p>
+      <w:pPr>
+        <w:rPr>
+          <w:szCs w:val="22"/>
+          <w:lang w:val="de-AT"/>
+        </w:rPr>
+      </w:pPr>
+    </w:p>
+    <w:p>
+      <w:pPr>
+        <w:rPr>
+          <w:szCs w:val="22"/>
+          <w:lang w:val="de-AT"/>
+        </w:rPr>
+      </w:pPr>
+      <w:r>
+        <w:rPr>
+          <w:szCs w:val="22"/>
+          <w:lang w:val="de-AT"/>
+        </w:rPr>
+        <w:t>Damit wurde sichergestellt, dass auch alle CarouselView Methoden innerhalb der C# Klassen verwendet werden konnten. Um den CarouselView in einem XAML File zu verwenden war es notwendig den korrekten Namespace in ContenPage Tag einzupflegen</w:t>
+      </w:r>
+    </w:p>
+    <w:p>
+      <w:pPr>
+        <w:rPr>
+          <w:szCs w:val="22"/>
+          <w:lang w:val="de-AT"/>
+        </w:rPr>
+      </w:pPr>
+    </w:p>
+    <w:p>
+      <w:pPr>
+        <w:ind w:left="709"/>
+        <w:rPr>
+          <w:szCs w:val="22"/>
+          <w:lang w:val="de-AT"/>
+        </w:rPr>
+      </w:pPr>
+      <w:r>
+        <w:rPr>
+          <w:rFonts w:ascii="Menlo" w:eastAsia="Menlo"/>
+          <w:color w:val="637983"/>
+        </w:rPr>
+        <w:t>xmlns:cv=</w:t>
+      </w:r>
+      <w:r>
+        <w:rPr>
+          <w:rFonts w:ascii="Menlo" w:eastAsia="Menlo"/>
+          <w:color w:val="28A198"/>
+        </w:rPr>
+        <w:t>"clr-namespace:CarouselView.FormsPlugin.Abstractions;assembly=CarouselView.FormsPlugin.Abstractions"</w:t>
+      </w:r>
+    </w:p>
+    <w:p>
+      <w:pPr>
+        <w:rPr>
+          <w:szCs w:val="22"/>
+          <w:lang w:val="de-AT"/>
+        </w:rPr>
+      </w:pPr>
+    </w:p>
+    <w:p>
+      <w:pPr>
+        <w:rPr>
+          <w:szCs w:val="22"/>
+          <w:lang w:val="de-AT"/>
+        </w:rPr>
+      </w:pPr>
+      <w:r>
+        <w:rPr>
+          <w:szCs w:val="22"/>
+          <w:lang w:val="de-AT"/>
+        </w:rPr>
+        <w:t xml:space="preserve">Dadurch wurde es ermöglicht </w:t>
+      </w:r>
+      <w:r>
+        <w:rPr>
+          <w:szCs w:val="22"/>
+          <w:lang w:val="de-AT"/>
+        </w:rPr>
+        <w:t>mit den</w:t>
+      </w:r>
+      <w:r>
+        <w:rPr>
+          <w:szCs w:val="22"/>
+          <w:lang w:val="de-AT"/>
+        </w:rPr>
+        <w:t xml:space="preserve"> Carous</w:t>
+      </w:r>
+      <w:r>
+        <w:rPr>
+          <w:szCs w:val="22"/>
+          <w:lang w:val="de-AT"/>
+        </w:rPr>
+        <w:t>elView Bilder anzuzeigen.</w:t>
+      </w:r>
+    </w:p>
+    <w:p>
+      <w:pPr>
+        <w:rPr>
+          <w:szCs w:val="22"/>
+          <w:lang w:val="de-AT"/>
+        </w:rPr>
+      </w:pPr>
+    </w:p>
+    <w:p>
+      <w:pPr>
+        <w:ind w:left="709"/>
+        <w:rPr>
+          <w:szCs w:val="22"/>
+          <w:lang w:val="de-AT"/>
+        </w:rPr>
+      </w:pPr>
+      <w:r>
+        <w:rPr>
+          <w:rFonts w:ascii="Menlo" w:eastAsia="Menlo"/>
+          <w:color w:val="637983"/>
+        </w:rPr>
+        <w:t> </w:t>
+      </w:r>
+      <w:r>
+        <w:rPr>
+          <w:rFonts w:ascii="Menlo" w:eastAsia="Menlo"/>
+          <w:color w:val="586C75"/>
+        </w:rPr>
+        <w:t>&lt;</w:t>
+      </w:r>
+      <w:r>
+        <w:rPr>
+          <w:rFonts w:ascii="Menlo" w:eastAsia="Menlo"/>
+          <w:color w:val="2689D1"/>
+        </w:rPr>
+        <w:t>ContentView</w:t>
+      </w:r>
+      <w:r>
+        <w:rPr>
+          <w:rFonts w:ascii="Menlo" w:eastAsia="Menlo"/>
+          <w:color w:val="637983"/>
+        </w:rPr>
+        <w:t> </w:t>
+      </w:r>
+      <w:r>
+        <w:rPr>
+          <w:rFonts w:ascii="Menlo" w:eastAsia="Menlo"/>
+          <w:color w:val="637983"/>
+        </w:rPr>
+        <w:t>Grid.Row=</w:t>
+      </w:r>
+      <w:r>
+        <w:rPr>
+          <w:rFonts w:ascii="Menlo" w:eastAsia="Menlo"/>
+          <w:color w:val="28A198"/>
+        </w:rPr>
+        <w:t>"1"</w:t>
+      </w:r>
+      <w:r>
+        <w:rPr>
+          <w:rFonts w:ascii="Menlo" w:eastAsia="Menlo"/>
+          <w:color w:val="637983"/>
+        </w:rPr>
+        <w:t> </w:t>
+      </w:r>
+      <w:r>
+        <w:rPr>
+          <w:rFonts w:ascii="Menlo" w:eastAsia="Menlo"/>
+          <w:color w:val="637983"/>
+        </w:rPr>
+        <w:t>Grid.Column=</w:t>
+      </w:r>
+      <w:r>
+        <w:rPr>
+          <w:rFonts w:ascii="Menlo" w:eastAsia="Menlo"/>
+          <w:color w:val="28A198"/>
+        </w:rPr>
+        <w:t>"0"</w:t>
+      </w:r>
+      <w:r>
+        <w:rPr>
+          <w:rFonts w:ascii="Menlo" w:eastAsia="Menlo"/>
+          <w:color w:val="586C75"/>
+        </w:rPr>
+        <w:t>&gt;</w:t>
+      </w:r>
+      <w:r>
+        <w:rPr>
+          <w:rFonts w:ascii="Menlo" w:eastAsia="Menlo"/>
+        </w:rPr>
+        <w:br/>
+      </w:r>
+      <w:r>
+        <w:rPr>
+          <w:rFonts w:ascii="Menlo" w:eastAsia="Menlo"/>
+          <w:color w:val="637983"/>
+        </w:rPr>
+        <w:t>   </w:t>
+      </w:r>
+      <w:r>
+        <w:rPr>
+          <w:rFonts w:ascii="Menlo" w:eastAsia="Menlo"/>
+          <w:color w:val="586C75"/>
+        </w:rPr>
+        <w:t>&lt;</w:t>
+      </w:r>
+      <w:r>
+        <w:rPr>
+          <w:rFonts w:ascii="Menlo" w:eastAsia="Menlo"/>
+          <w:color w:val="2689D1"/>
+        </w:rPr>
+        <w:t>cv</w:t>
+      </w:r>
+      <w:r>
+        <w:rPr>
+          <w:rFonts w:ascii="Menlo" w:eastAsia="Menlo"/>
+          <w:color w:val="637983"/>
+        </w:rPr>
+        <w:t>:</w:t>
+      </w:r>
+      <w:r>
+        <w:rPr>
+          <w:rFonts w:ascii="Menlo" w:eastAsia="Menlo"/>
+          <w:color w:val="2689D1"/>
+        </w:rPr>
+        <w:t>CarouselViewControl</w:t>
+      </w:r>
+      <w:r>
+        <w:rPr>
+          <w:rFonts w:ascii="Menlo" w:eastAsia="Menlo"/>
+          <w:color w:val="637983"/>
+        </w:rPr>
+        <w:t> </w:t>
+      </w:r>
+      <w:r>
+        <w:rPr>
+          <w:rFonts w:ascii="Menlo" w:eastAsia="Menlo"/>
+          <w:color w:val="637983"/>
+        </w:rPr>
+        <w:t>AnimateTransition=</w:t>
+      </w:r>
+      <w:r>
+        <w:rPr>
+          <w:rFonts w:ascii="Menlo" w:eastAsia="Menlo"/>
+          <w:color w:val="28A198"/>
+        </w:rPr>
+        <w:t>"true"</w:t>
+      </w:r>
+      <w:r>
+        <w:rPr>
+          <w:rFonts w:ascii="Menlo" w:eastAsia="Menlo"/>
+          <w:color w:val="637983"/>
+        </w:rPr>
+        <w:t> </w:t>
+      </w:r>
+      <w:r>
+        <w:rPr>
+          <w:rFonts w:ascii="Menlo" w:eastAsia="Menlo"/>
+          <w:color w:val="637983"/>
+        </w:rPr>
+        <w:t>ShowArrows=</w:t>
+      </w:r>
+      <w:r>
+        <w:rPr>
+          <w:rFonts w:ascii="Menlo" w:eastAsia="Menlo"/>
+          <w:color w:val="28A198"/>
+        </w:rPr>
+        <w:t>"true"</w:t>
+      </w:r>
+      <w:r>
+        <w:rPr>
+          <w:rFonts w:ascii="Menlo" w:eastAsia="Menlo"/>
+          <w:color w:val="637983"/>
+        </w:rPr>
+        <w:t> </w:t>
+      </w:r>
+      <w:r>
+        <w:rPr>
+          <w:rFonts w:ascii="Menlo" w:eastAsia="Menlo"/>
+          <w:color w:val="637983"/>
+        </w:rPr>
+        <w:t>ShowIndicators=</w:t>
+      </w:r>
+      <w:r>
+        <w:rPr>
+          <w:rFonts w:ascii="Menlo" w:eastAsia="Menlo"/>
+          <w:color w:val="28A198"/>
+        </w:rPr>
+        <w:t>"true"</w:t>
+      </w:r>
+      <w:r>
+        <w:rPr>
+          <w:rFonts w:ascii="Menlo" w:eastAsia="Menlo"/>
+          <w:color w:val="637983"/>
+        </w:rPr>
+        <w:t> </w:t>
+      </w:r>
+      <w:r>
+        <w:rPr>
+          <w:rFonts w:ascii="Menlo" w:eastAsia="Menlo"/>
+          <w:color w:val="637983"/>
+        </w:rPr>
+        <w:t>Orientation=</w:t>
+      </w:r>
+      <w:r>
+        <w:rPr>
+          <w:rFonts w:ascii="Menlo" w:eastAsia="Menlo"/>
+          <w:color w:val="28A198"/>
+        </w:rPr>
+        <w:t>"Horizontal"</w:t>
+      </w:r>
+      <w:r>
+        <w:rPr>
+          <w:rFonts w:ascii="Menlo" w:eastAsia="Menlo"/>
+          <w:color w:val="637983"/>
+        </w:rPr>
+        <w:t> </w:t>
+      </w:r>
+      <w:r>
+        <w:rPr>
+          <w:rFonts w:ascii="Menlo" w:eastAsia="Menlo"/>
+          <w:color w:val="637983"/>
+        </w:rPr>
+        <w:t>x:Name=</w:t>
+      </w:r>
+      <w:r>
+        <w:rPr>
+          <w:rFonts w:ascii="Menlo" w:eastAsia="Menlo"/>
+          <w:color w:val="28A198"/>
+        </w:rPr>
+        <w:t>"CarouselPics"</w:t>
+      </w:r>
+      <w:r>
+        <w:rPr>
+          <w:rFonts w:ascii="Menlo" w:eastAsia="Menlo"/>
+          <w:color w:val="637983"/>
+        </w:rPr>
+        <w:t> </w:t>
+      </w:r>
+      <w:r>
+        <w:rPr>
+          <w:rFonts w:ascii="Menlo" w:eastAsia="Menlo"/>
+          <w:color w:val="586C75"/>
+        </w:rPr>
+        <w:t>&gt;</w:t>
+      </w:r>
+      <w:r>
+        <w:rPr>
+          <w:rFonts w:ascii="Menlo" w:eastAsia="Menlo"/>
+        </w:rPr>
+        <w:br/>
+      </w:r>
+      <w:r>
+        <w:rPr>
+          <w:rFonts w:ascii="Menlo" w:eastAsia="Menlo"/>
+          <w:color w:val="637983"/>
+        </w:rPr>
+        <w:t>    </w:t>
+      </w:r>
+      <w:r>
+        <w:rPr>
+          <w:rFonts w:ascii="Menlo" w:eastAsia="Menlo"/>
+          <w:color w:val="586C75"/>
+        </w:rPr>
+        <w:t>&lt;</w:t>
+      </w:r>
+      <w:r>
+        <w:rPr>
+          <w:rFonts w:ascii="Menlo" w:eastAsia="Menlo"/>
+          <w:color w:val="2689D1"/>
+        </w:rPr>
+        <w:t>cv</w:t>
+      </w:r>
+      <w:r>
+        <w:rPr>
+          <w:rFonts w:ascii="Menlo" w:eastAsia="Menlo"/>
+          <w:color w:val="637983"/>
+        </w:rPr>
+        <w:t>:</w:t>
+      </w:r>
+      <w:r>
+        <w:rPr>
+          <w:rFonts w:ascii="Menlo" w:eastAsia="Menlo"/>
+          <w:color w:val="2689D1"/>
+        </w:rPr>
+        <w:t>CarouselViewControl.ItemTemplate</w:t>
+      </w:r>
+      <w:r>
+        <w:rPr>
+          <w:rFonts w:ascii="Menlo" w:eastAsia="Menlo"/>
+          <w:color w:val="586C75"/>
+        </w:rPr>
+        <w:t>&gt;</w:t>
+      </w:r>
+      <w:r>
+        <w:rPr>
+          <w:rFonts w:ascii="Menlo" w:eastAsia="Menlo"/>
+        </w:rPr>
+        <w:br/>
+      </w:r>
+      <w:r>
+        <w:rPr>
+          <w:rFonts w:ascii="Menlo" w:eastAsia="Menlo"/>
+          <w:color w:val="637983"/>
+        </w:rPr>
+        <w:t>      </w:t>
+      </w:r>
+      <w:r>
+        <w:rPr>
+          <w:rFonts w:ascii="Menlo" w:eastAsia="Menlo"/>
+          <w:color w:val="586C75"/>
+        </w:rPr>
+        <w:t>&lt;</w:t>
+      </w:r>
+      <w:r>
+        <w:rPr>
+          <w:rFonts w:ascii="Menlo" w:eastAsia="Menlo"/>
+          <w:color w:val="2689D1"/>
+        </w:rPr>
+        <w:t>DataTemplate</w:t>
+      </w:r>
+      <w:r>
+        <w:rPr>
+          <w:rFonts w:ascii="Menlo" w:eastAsia="Menlo"/>
+          <w:color w:val="586C75"/>
+        </w:rPr>
+        <w:t>&gt;</w:t>
+      </w:r>
+      <w:r>
+        <w:rPr>
+          <w:rFonts w:ascii="Menlo" w:eastAsia="Menlo"/>
+        </w:rPr>
+        <w:br/>
+      </w:r>
+      <w:r>
+        <w:rPr>
+          <w:rFonts w:ascii="Menlo" w:eastAsia="Menlo"/>
+          <w:color w:val="637983"/>
+        </w:rPr>
+        <w:t>          </w:t>
+      </w:r>
+      <w:r>
+        <w:rPr>
+          <w:rFonts w:ascii="Menlo" w:eastAsia="Menlo"/>
+          <w:color w:val="586C75"/>
+        </w:rPr>
+        <w:t>&lt;</w:t>
+      </w:r>
+      <w:r>
+        <w:rPr>
+          <w:rFonts w:ascii="Menlo" w:eastAsia="Menlo"/>
+          <w:color w:val="2689D1"/>
+        </w:rPr>
+        <w:t>Image</w:t>
+      </w:r>
+      <w:r>
+        <w:rPr>
+          <w:rFonts w:ascii="Menlo" w:eastAsia="Menlo"/>
+          <w:color w:val="637983"/>
+        </w:rPr>
+        <w:t> </w:t>
+      </w:r>
+      <w:r>
+        <w:rPr>
+          <w:rFonts w:ascii="Menlo" w:eastAsia="Menlo"/>
+          <w:color w:val="637983"/>
+        </w:rPr>
+        <w:t>Source=</w:t>
+      </w:r>
+      <w:r>
+        <w:rPr>
+          <w:rFonts w:ascii="Menlo" w:eastAsia="Menlo"/>
+          <w:color w:val="28A198"/>
+        </w:rPr>
+        <w:t>"{Binding</w:t>
+      </w:r>
+      <w:r>
+        <w:rPr>
+          <w:rFonts w:ascii="Menlo" w:eastAsia="Menlo"/>
+          <w:color w:val="28A198"/>
+        </w:rPr>
+        <w:t> </w:t>
+      </w:r>
+      <w:r>
+        <w:rPr>
+          <w:rFonts w:ascii="Menlo" w:eastAsia="Menlo"/>
+          <w:color w:val="28A198"/>
+        </w:rPr>
+        <w:t>Picture}"</w:t>
+      </w:r>
+      <w:r>
+        <w:rPr>
+          <w:rFonts w:ascii="Menlo" w:eastAsia="Menlo"/>
+          <w:color w:val="586C75"/>
+        </w:rPr>
+        <w:t>/&gt;</w:t>
+      </w:r>
+      <w:r>
+        <w:rPr>
+          <w:rFonts w:ascii="Menlo" w:eastAsia="Menlo"/>
+          <w:color w:val="637983"/>
+        </w:rPr>
+        <w:t>          </w:t>
+      </w:r>
+      <w:r>
+        <w:rPr>
+          <w:rFonts w:ascii="Menlo" w:eastAsia="Menlo"/>
+        </w:rPr>
+        <w:br/>
+      </w:r>
+      <w:r>
+        <w:rPr>
+          <w:rFonts w:ascii="Menlo" w:eastAsia="Menlo"/>
+          <w:color w:val="637983"/>
+        </w:rPr>
+        <w:t>      </w:t>
+      </w:r>
+      <w:r>
+        <w:rPr>
+          <w:rFonts w:ascii="Menlo" w:eastAsia="Menlo"/>
+          <w:color w:val="586C75"/>
+        </w:rPr>
+        <w:t>&lt;/</w:t>
+      </w:r>
+      <w:r>
+        <w:rPr>
+          <w:rFonts w:ascii="Menlo" w:eastAsia="Menlo"/>
+          <w:color w:val="2689D1"/>
+        </w:rPr>
+        <w:t>DataTemplate</w:t>
+      </w:r>
+      <w:r>
+        <w:rPr>
+          <w:rFonts w:ascii="Menlo" w:eastAsia="Menlo"/>
+          <w:color w:val="586C75"/>
+        </w:rPr>
+        <w:t>&gt;</w:t>
+      </w:r>
+      <w:r>
+        <w:rPr>
+          <w:rFonts w:ascii="Menlo" w:eastAsia="Menlo"/>
+        </w:rPr>
+        <w:br/>
+      </w:r>
+      <w:r>
+        <w:rPr>
+          <w:rFonts w:ascii="Menlo" w:eastAsia="Menlo"/>
+          <w:color w:val="637983"/>
+        </w:rPr>
+        <w:t>    </w:t>
+      </w:r>
+      <w:r>
+        <w:rPr>
+          <w:rFonts w:ascii="Menlo" w:eastAsia="Menlo"/>
+          <w:color w:val="586C75"/>
+        </w:rPr>
+        <w:t>&lt;/</w:t>
+      </w:r>
+      <w:r>
+        <w:rPr>
+          <w:rFonts w:ascii="Menlo" w:eastAsia="Menlo"/>
+          <w:color w:val="2689D1"/>
+        </w:rPr>
+        <w:t>cv</w:t>
+      </w:r>
+      <w:r>
+        <w:rPr>
+          <w:rFonts w:ascii="Menlo" w:eastAsia="Menlo"/>
+          <w:color w:val="637983"/>
+        </w:rPr>
+        <w:t>:</w:t>
+      </w:r>
+      <w:r>
+        <w:rPr>
+          <w:rFonts w:ascii="Menlo" w:eastAsia="Menlo"/>
+          <w:color w:val="2689D1"/>
+        </w:rPr>
+        <w:t>CarouselViewControl.ItemTemplate</w:t>
+      </w:r>
+      <w:r>
+        <w:rPr>
+          <w:rFonts w:ascii="Menlo" w:eastAsia="Menlo"/>
+          <w:color w:val="586C75"/>
+        </w:rPr>
+        <w:t>&gt;</w:t>
+      </w:r>
+      <w:r>
+        <w:rPr>
+          <w:rFonts w:ascii="Menlo" w:eastAsia="Menlo"/>
+        </w:rPr>
+        <w:br/>
+      </w:r>
+      <w:r>
+        <w:rPr>
+          <w:rFonts w:ascii="Menlo" w:eastAsia="Menlo"/>
+          <w:color w:val="637983"/>
+        </w:rPr>
+        <w:t>  </w:t>
+      </w:r>
+      <w:r>
+        <w:rPr>
+          <w:rFonts w:ascii="Menlo" w:eastAsia="Menlo"/>
+          <w:color w:val="586C75"/>
+        </w:rPr>
+        <w:t>&lt;/</w:t>
+      </w:r>
+      <w:r>
+        <w:rPr>
+          <w:rFonts w:ascii="Menlo" w:eastAsia="Menlo"/>
+          <w:color w:val="2689D1"/>
+        </w:rPr>
+        <w:t>cv</w:t>
+      </w:r>
+      <w:r>
+        <w:rPr>
+          <w:rFonts w:ascii="Menlo" w:eastAsia="Menlo"/>
+          <w:color w:val="637983"/>
+        </w:rPr>
+        <w:t>:</w:t>
+      </w:r>
+      <w:r>
+        <w:rPr>
+          <w:rFonts w:ascii="Menlo" w:eastAsia="Menlo"/>
+          <w:color w:val="2689D1"/>
+        </w:rPr>
+        <w:t>CarouselViewControl</w:t>
+      </w:r>
+      <w:r>
+        <w:rPr>
+          <w:rFonts w:ascii="Menlo" w:eastAsia="Menlo"/>
+          <w:color w:val="586C75"/>
+        </w:rPr>
+        <w:t>&gt;</w:t>
+      </w:r>
+      <w:r>
+        <w:rPr>
+          <w:rFonts w:ascii="Menlo" w:eastAsia="Menlo"/>
+        </w:rPr>
+        <w:br/>
+      </w:r>
+      <w:r>
+        <w:rPr>
+          <w:rFonts w:ascii="Menlo" w:eastAsia="Menlo"/>
+          <w:color w:val="637983"/>
+        </w:rPr>
+        <w:t>  </w:t>
+      </w:r>
+      <w:r>
+        <w:rPr>
+          <w:rFonts w:ascii="Menlo" w:eastAsia="Menlo"/>
+          <w:color w:val="586C75"/>
+        </w:rPr>
+        <w:t>&lt;/</w:t>
+      </w:r>
+      <w:r>
+        <w:rPr>
+          <w:rFonts w:ascii="Menlo" w:eastAsia="Menlo"/>
+          <w:color w:val="2689D1"/>
+        </w:rPr>
+        <w:t>ContentView</w:t>
+      </w:r>
+      <w:r>
+        <w:rPr>
+          <w:rFonts w:ascii="Menlo" w:eastAsia="Menlo"/>
+          <w:color w:val="586C75"/>
+        </w:rPr>
+        <w:t>&gt;</w:t>
+      </w:r>
+      <w:r>
+        <w:rPr>
+          <w:rFonts w:ascii="Menlo" w:eastAsia="Menlo"/>
+          <w:color w:val="637983"/>
+        </w:rPr>
+        <w:t>  </w:t>
+      </w:r>
+    </w:p>
+    <w:p>
+      <w:pPr>
+        <w:rPr>
+          <w:szCs w:val="22"/>
+          <w:lang w:val="de-AT"/>
+        </w:rPr>
+      </w:pPr>
+    </w:p>
+    <w:p>
+      <w:pPr>
+        <w:jc w:val="both"/>
+        <w:rPr>
+          <w:szCs w:val="22"/>
+          <w:lang w:val="de-AT"/>
+        </w:rPr>
+      </w:pPr>
+      <w:r>
+        <w:rPr>
+          <w:szCs w:val="22"/>
+          <w:lang w:val="de-AT"/>
+        </w:rPr>
+        <w:t>Zusätzlich musste im C# Code noch mit ItemSource die korrekte Modelklasse hinzugefügt werden und der CarouselView wurde nach jedem Update der Daten automatisch gerendert.</w:t>
+      </w:r>
+    </w:p>
+    <w:p>
+      <w:pPr>
+        <w:rPr>
+          <w:szCs w:val="22"/>
+          <w:lang w:val="de-AT"/>
+        </w:rPr>
+      </w:pPr>
+    </w:p>
+    <w:p>
+      <w:pPr>
+        <w:keepNext/>
+        <w:jc w:val="center"/>
+      </w:pPr>
+      <w:r>
+        <w:rPr>
+          <w:noProof/>
+          <w:szCs w:val="22"/>
+          <w:lang w:val="en-US" w:eastAsia="en-US"/>
+        </w:rPr>
+        <w:drawing>
+          <wp:inline distT="0" distB="0" distL="0" distR="0" wp14:anchorId="662180DE" wp14:editId="6DD173DC">
+            <wp:extent cx="2290913" cy="4458547"/>
+            <wp:effectExtent l="0" t="0" r="0" b="0"/>
+            <wp:docPr id="1" name="Picture 1"/>
+            <wp:cNvGraphicFramePr>
+              <a:graphicFrameLocks xmlns:a="http://schemas.openxmlformats.org/drawingml/2006/main" noChangeAspect="1"/>
+            </wp:cNvGraphicFramePr>
+            <a:graphic xmlns:a="http://schemas.openxmlformats.org/drawingml/2006/main">
+              <a:graphicData uri="http://schemas.openxmlformats.org/drawingml/2006/picture">
+                <pic:pic xmlns:pic="http://schemas.openxmlformats.org/drawingml/2006/picture">
+                  <pic:nvPicPr>
+                    <pic:cNvPr id="0" name="Picture 1"/>
+                    <pic:cNvPicPr>
+                      <a:picLocks noChangeAspect="1" noChangeArrowheads="1"/>
+                    </pic:cNvPicPr>
+                  </pic:nvPicPr>
+                  <pic:blipFill>
+                    <a:blip r:embed="rId14">
+                      <a:extLst>
+                        <a:ext uri="{28A0092B-C50C-407E-A947-70E740481C1C}">
+                          <a14:useLocalDpi xmlns:a14="http://schemas.microsoft.com/office/drawing/2010/main" val="0"/>
+                        </a:ext>
+                      </a:extLst>
+                    </a:blip>
+                    <a:srcRect/>
+                    <a:stretch>
+                      <a:fillRect/>
+                    </a:stretch>
+                  </pic:blipFill>
+                  <pic:spPr bwMode="auto">
+                    <a:xfrm>
+                      <a:off x="0" y="0"/>
+                      <a:ext cx="2291072" cy="4458856"/>
+                    </a:xfrm>
+                    <a:prstGeom prst="rect">
+                      <a:avLst/>
+                    </a:prstGeom>
+                    <a:noFill/>
+                    <a:ln>
+                      <a:noFill/>
+                    </a:ln>
+                  </pic:spPr>
+                </pic:pic>
+              </a:graphicData>
+            </a:graphic>
+          </wp:inline>
+        </w:drawing>
+      </w:r>
+    </w:p>
+    <w:p>
+      <w:pPr>
+        <w:pStyle w:val="Caption"/>
+        <w:jc w:val="center"/>
+        <w:rPr>
+          <w:szCs w:val="22"/>
+        </w:rPr>
+      </w:pPr>
+      <w:r>
+        <w:t xml:space="preserve">Abbildung </w:t>
+      </w:r>
+      <w:fldSimple w:instr=" SEQ Abbildung \* ARABIC ">
+        <w:r>
+          <w:rPr>
+            <w:noProof/>
+          </w:rPr>
+          <w:t>4</w:t>
+        </w:r>
+      </w:fldSimple>
+      <w:r>
+        <w:t>: CarouselView</w:t>
+      </w:r>
+    </w:p>
+    <w:p>
+      <w:pPr>
+        <w:jc w:val="both"/>
+        <w:rPr>
+          <w:szCs w:val="22"/>
+          <w:lang w:val="de-AT"/>
+        </w:rPr>
+      </w:pPr>
+      <w:r>
+        <w:rPr>
+          <w:szCs w:val="22"/>
+          <w:lang w:val="de-AT"/>
+        </w:rPr>
+        <w:t>Im unteren Teil der Applikation sollten die Kommentare zu den jeweiligen Bilder angezeigt werden.</w:t>
+      </w:r>
+    </w:p>
+    <w:p>
+      <w:pPr>
+        <w:rPr>
+          <w:szCs w:val="22"/>
+          <w:lang w:val="de-AT"/>
+        </w:rPr>
+      </w:pPr>
+    </w:p>
+    <w:p>
+      <w:pPr>
+        <w:rPr>
+          <w:szCs w:val="22"/>
+          <w:lang w:val="de-AT"/>
+        </w:rPr>
+      </w:pPr>
+    </w:p>
+    <w:p>
+      <w:pPr>
         <w:pStyle w:val="Heading1"/>
       </w:pPr>
-      <w:bookmarkStart w:id="13" w:name="_Toc379793202"/>
-      <w:bookmarkStart w:id="14" w:name="_Toc380511723"/>
-      <w:r>
+      <w:bookmarkStart w:id="17" w:name="_Toc379793202"/>
+      <w:bookmarkStart w:id="18" w:name="_Toc380699824"/>
+      <w:r>
+        <w:lastRenderedPageBreak/>
         <w:t>Azure</w:t>
       </w:r>
-      <w:bookmarkEnd w:id="13"/>
-      <w:bookmarkEnd w:id="14"/>
+      <w:bookmarkEnd w:id="17"/>
+      <w:bookmarkEnd w:id="18"/>
     </w:p>
     <w:p>
       <w:pPr>
@@ -4400,17 +5656,16 @@
           <w:lang w:val="de-AT"/>
         </w:rPr>
       </w:pPr>
-      <w:bookmarkStart w:id="15" w:name="_Toc379793203"/>
-      <w:bookmarkStart w:id="16" w:name="_Toc380511724"/>
-      <w:r>
-        <w:rPr>
-          <w:lang w:val="de-AT"/>
-        </w:rPr>
-        <w:lastRenderedPageBreak/>
+      <w:bookmarkStart w:id="19" w:name="_Toc379793203"/>
+      <w:bookmarkStart w:id="20" w:name="_Toc380699825"/>
+      <w:r>
+        <w:rPr>
+          <w:lang w:val="de-AT"/>
+        </w:rPr>
         <w:t>App Services anlegen</w:t>
       </w:r>
-      <w:bookmarkEnd w:id="15"/>
-      <w:bookmarkEnd w:id="16"/>
+      <w:bookmarkEnd w:id="19"/>
+      <w:bookmarkEnd w:id="20"/>
     </w:p>
     <w:p>
       <w:pPr>
@@ -4479,7 +5734,7 @@
                     <pic:cNvPicPr/>
                   </pic:nvPicPr>
                   <pic:blipFill>
-                    <a:blip r:embed="rId14">
+                    <a:blip r:embed="rId15">
                       <a:extLst>
                         <a:ext uri="{28A0092B-C50C-407E-A947-70E740481C1C}">
                           <a14:useLocalDpi xmlns:a14="http://schemas.microsoft.com/office/drawing/2010/main" val="0"/>
@@ -4511,7 +5766,7 @@
         <w:pStyle w:val="Caption"/>
         <w:jc w:val="center"/>
       </w:pPr>
-      <w:bookmarkStart w:id="17" w:name="_Toc379793751"/>
+      <w:bookmarkStart w:id="21" w:name="_Toc379793751"/>
       <w:r>
         <w:t xml:space="preserve">Abbildung </w:t>
       </w:r>
@@ -4520,13 +5775,13 @@
           <w:rPr>
             <w:noProof/>
           </w:rPr>
-          <w:t>4</w:t>
+          <w:t>5</w:t>
         </w:r>
       </w:fldSimple>
       <w:r>
         <w:t>: Einrichten eines App Services</w:t>
       </w:r>
-      <w:bookmarkEnd w:id="17"/>
+      <w:bookmarkEnd w:id="21"/>
     </w:p>
     <w:p>
       <w:pPr>
@@ -4541,6 +5796,7 @@
           <w:sz w:val="22"/>
           <w:szCs w:val="22"/>
         </w:rPr>
+        <w:lastRenderedPageBreak/>
         <w:t>Im nächsten Schritt wird man gefragt nach dem Namen des App Services gefragt und in welcher Ressourcengruppe das Service angelegt werden soll. Dabei ist es wichtig dass diese Ressourcengruppe gleich mit der Gruppe des Windowsservers sein muss sonst kommt es später zu Problemen, da sich Elemente unterschiedlicher Gruppen nicht austauschen können.</w:t>
       </w:r>
     </w:p>
@@ -4555,7 +5811,6 @@
           <w:noProof/>
           <w:lang w:val="en-US" w:eastAsia="en-US"/>
         </w:rPr>
-        <w:lastRenderedPageBreak/>
         <w:drawing>
           <wp:inline distT="0" distB="0" distL="0" distR="0" wp14:anchorId="0B742B5A" wp14:editId="02AFD5FE">
             <wp:extent cx="3792855" cy="4521200"/>
@@ -4574,7 +5829,7 @@
                     </pic:cNvPicPr>
                   </pic:nvPicPr>
                   <pic:blipFill>
-                    <a:blip r:embed="rId15">
+                    <a:blip r:embed="rId16">
                       <a:extLst>
                         <a:ext uri="{28A0092B-C50C-407E-A947-70E740481C1C}">
                           <a14:useLocalDpi xmlns:a14="http://schemas.microsoft.com/office/drawing/2010/main" val="0"/>
@@ -4611,7 +5866,7 @@
         <w:pStyle w:val="Caption"/>
         <w:jc w:val="center"/>
       </w:pPr>
-      <w:bookmarkStart w:id="18" w:name="_Toc379793752"/>
+      <w:bookmarkStart w:id="22" w:name="_Toc379793752"/>
       <w:r>
         <w:t xml:space="preserve">Abbildung </w:t>
       </w:r>
@@ -4620,13 +5875,13 @@
           <w:rPr>
             <w:noProof/>
           </w:rPr>
-          <w:t>5</w:t>
+          <w:t>6</w:t>
         </w:r>
       </w:fldSimple>
       <w:r>
         <w:t>: Benennen des App Services</w:t>
       </w:r>
-      <w:bookmarkEnd w:id="18"/>
+      <w:bookmarkEnd w:id="22"/>
     </w:p>
     <w:p>
       <w:pPr>
@@ -4648,6 +5903,7 @@
           <w:noProof/>
           <w:lang w:val="en-US" w:eastAsia="en-US"/>
         </w:rPr>
+        <w:lastRenderedPageBreak/>
         <w:drawing>
           <wp:inline distT="0" distB="0" distL="0" distR="0" wp14:anchorId="2EB130E4" wp14:editId="5EAD5679">
             <wp:extent cx="5759450" cy="1415856"/>
@@ -4666,7 +5922,7 @@
                     </pic:cNvPicPr>
                   </pic:nvPicPr>
                   <pic:blipFill>
-                    <a:blip r:embed="rId16">
+                    <a:blip r:embed="rId17">
                       <a:extLst>
                         <a:ext uri="{28A0092B-C50C-407E-A947-70E740481C1C}">
                           <a14:useLocalDpi xmlns:a14="http://schemas.microsoft.com/office/drawing/2010/main" val="0"/>
@@ -4711,7 +5967,7 @@
           <w:rPr>
             <w:noProof/>
           </w:rPr>
-          <w:t>6</w:t>
+          <w:t>7</w:t>
         </w:r>
       </w:fldSimple>
       <w:r>
@@ -4736,7 +5992,6 @@
           <w:sz w:val="22"/>
           <w:szCs w:val="22"/>
         </w:rPr>
-        <w:lastRenderedPageBreak/>
         <w:t xml:space="preserve">Danach geht es weiter mit der Anlage einer MSSQL Datenbank. Dazu muss ein Microsoft Server zur Verfügung stehen auf welchen die Datenbank laufen soll. Zur Anlage dieser Datenbank verwendet man am besten den Punkt Schnellstart im App Service Menü, der unter dem Punkt Bereitstellung zu finden ist. Da wir unser Applikation für iOS und Android lauffähig machen wollen wählen wir auch dementsprechend Xamarin.Forms aus </w:t>
       </w:r>
     </w:p>
@@ -4769,7 +6024,7 @@
                     </pic:cNvPicPr>
                   </pic:nvPicPr>
                   <pic:blipFill>
-                    <a:blip r:embed="rId17">
+                    <a:blip r:embed="rId18">
                       <a:extLst>
                         <a:ext uri="{28A0092B-C50C-407E-A947-70E740481C1C}">
                           <a14:useLocalDpi xmlns:a14="http://schemas.microsoft.com/office/drawing/2010/main" val="0"/>
@@ -4814,7 +6069,7 @@
           <w:rPr>
             <w:noProof/>
           </w:rPr>
-          <w:t>7</w:t>
+          <w:t>8</w:t>
         </w:r>
       </w:fldSimple>
       <w:r>
@@ -4864,7 +6119,6 @@
           <w:noProof/>
           <w:lang w:val="en-US" w:eastAsia="en-US"/>
         </w:rPr>
-        <w:lastRenderedPageBreak/>
         <w:drawing>
           <wp:inline distT="0" distB="0" distL="0" distR="0" wp14:anchorId="6CF5D5A8" wp14:editId="2E127FD9">
             <wp:extent cx="3063663" cy="4791794"/>
@@ -4883,7 +6137,7 @@
                     </pic:cNvPicPr>
                   </pic:nvPicPr>
                   <pic:blipFill>
-                    <a:blip r:embed="rId18">
+                    <a:blip r:embed="rId19">
                       <a:extLst>
                         <a:ext uri="{28A0092B-C50C-407E-A947-70E740481C1C}">
                           <a14:useLocalDpi xmlns:a14="http://schemas.microsoft.com/office/drawing/2010/main" val="0"/>
@@ -4928,7 +6182,7 @@
           <w:rPr>
             <w:noProof/>
           </w:rPr>
-          <w:t>8</w:t>
+          <w:t>9</w:t>
         </w:r>
       </w:fldSimple>
       <w:r>
@@ -4964,13 +6218,13 @@
       <w:pPr>
         <w:pStyle w:val="Heading2"/>
       </w:pPr>
-      <w:bookmarkStart w:id="19" w:name="_Toc379793204"/>
-      <w:bookmarkStart w:id="20" w:name="_Toc380511725"/>
+      <w:bookmarkStart w:id="23" w:name="_Toc379793204"/>
+      <w:bookmarkStart w:id="24" w:name="_Toc380699826"/>
       <w:r>
         <w:t>Erstellen von Datenbanktabellen</w:t>
       </w:r>
-      <w:bookmarkEnd w:id="19"/>
-      <w:bookmarkEnd w:id="20"/>
+      <w:bookmarkEnd w:id="23"/>
+      <w:bookmarkEnd w:id="24"/>
     </w:p>
     <w:p>
       <w:pPr>
@@ -5013,7 +6267,7 @@
         <w:rPr>
           <w:szCs w:val="22"/>
         </w:rPr>
-        <w:instrText xml:space="preserve"> ADDIN ZOTERO_ITEM CSL_CITATION {"citationID":"ab2v5g3amp","properties":{"formattedCitation":"[2]","plainCitation":"[2]"},"citationItems":[{"id":120,"uris":["http://zotero.org/users/753152/items/H6XJJWTE"],"uri":["http://zotero.org/users/753152/items/H6XJJWTE"],"itemData":{"id":120,"type":"post-weblog","title":"Getting Started with Azure Mobile Apps' Easy Tables |","container-title":"Xamarin Blog","abstract":"Every front end needs a great backend. This is true now more than ever in today’s connected world, where it’s extremely important to have your data with you at all times, even if you are disconnected from the internet. There are tons of great solutions available for Xamarin developers including Couchbase, Parse, Amazon, Oracle, and, …","URL":"https://blog.xamarin.com/getting-started-azure-mobile-apps-easy-tables/","language":"en-US","issued":{"date-parts":[["2016",1,28]]},"accessed":{"date-parts":[["2018",2,9]]}}}],"schema":"https://github.com/citation-style-language/schema/raw/master/csl-citation.json"} </w:instrText>
+        <w:instrText xml:space="preserve"> ADDIN ZOTERO_ITEM CSL_CITATION {"citationID":"ab2v5g3amp","properties":{"formattedCitation":"[3]","plainCitation":"[3]"},"citationItems":[{"id":120,"uris":["http://zotero.org/users/753152/items/H6XJJWTE"],"uri":["http://zotero.org/users/753152/items/H6XJJWTE"],"itemData":{"id":120,"type":"post-weblog","title":"Getting Started with Azure Mobile Apps' Easy Tables |","container-title":"Xamarin Blog","abstract":"Every front end needs a great backend. This is true now more than ever in today’s connected world, where it’s extremely important to have your data with you at all times, even if you are disconnected from the internet. There are tons of great solutions available for Xamarin developers including Couchbase, Parse, Amazon, Oracle, and, …","URL":"https://blog.xamarin.com/getting-started-azure-mobile-apps-easy-tables/","language":"en-US","issued":{"date-parts":[["2016",1,28]]},"accessed":{"date-parts":[["2018",2,9]]}}}],"schema":"https://github.com/citation-style-language/schema/raw/master/csl-citation.json"} </w:instrText>
       </w:r>
       <w:r>
         <w:rPr>
@@ -5026,7 +6280,7 @@
           <w:noProof/>
           <w:szCs w:val="22"/>
         </w:rPr>
-        <w:t>[2]</w:t>
+        <w:t>[3]</w:t>
       </w:r>
       <w:r>
         <w:rPr>
@@ -5083,18 +6337,17 @@
       <w:r>
         <w:br w:type="page"/>
       </w:r>
-      <w:bookmarkStart w:id="21" w:name="_Toc114210888"/>
-      <w:bookmarkStart w:id="22" w:name="_Toc264537166"/>
-      <w:bookmarkStart w:id="23" w:name="_Toc264537894"/>
-      <w:bookmarkStart w:id="24" w:name="_Toc380511726"/>
-      <w:r>
-        <w:lastRenderedPageBreak/>
+      <w:bookmarkStart w:id="25" w:name="_Toc114210888"/>
+      <w:bookmarkStart w:id="26" w:name="_Toc264537166"/>
+      <w:bookmarkStart w:id="27" w:name="_Toc264537894"/>
+      <w:bookmarkStart w:id="28" w:name="_Toc380699827"/>
+      <w:r>
         <w:t>Literaturverzeichnis</w:t>
       </w:r>
-      <w:bookmarkEnd w:id="21"/>
-      <w:bookmarkEnd w:id="22"/>
-      <w:bookmarkEnd w:id="23"/>
-      <w:bookmarkEnd w:id="24"/>
+      <w:bookmarkEnd w:id="25"/>
+      <w:bookmarkEnd w:id="26"/>
+      <w:bookmarkEnd w:id="27"/>
+      <w:bookmarkEnd w:id="28"/>
     </w:p>
     <w:p>
       <w:pPr>
@@ -5132,36 +6385,28 @@
           <w:rFonts w:cs="Arial"/>
         </w:rPr>
         <w:tab/>
-        <w:t>„Ausführliche Erläuterungen zu Xamarin.Forms - Xamarin“. [Online]. Verfügbar unter: https://developer.xamarin.com/de-de/guides/xamarin-forms/getting-started/hello-xamarin-forms/deepdive/. [</w:t>
-      </w:r>
-      <w:bookmarkStart w:id="25" w:name="_GoBack"/>
-      <w:bookmarkEnd w:id="25"/>
-      <w:r>
+        <w:t>„Ausführliche Erläuterungen zu Xamarin.Forms - Xamarin“. [Online]. Verfügbar unter: https://developer.xamarin.com/de-de/guides/xamarin-forms/getting-started/hello-xamarin-forms/deepdive/. [Zugegriffen: 17-Feb-2018].</w:t>
+      </w:r>
+    </w:p>
+    <w:p>
+      <w:pPr>
+        <w:pStyle w:val="Bibliography"/>
         <w:rPr>
           <w:rFonts w:cs="Arial"/>
         </w:rPr>
-        <w:t>Zugegriffen: 17-Feb-2018].</w:t>
-      </w:r>
-    </w:p>
-    <w:p>
-      <w:pPr>
-        <w:pStyle w:val="Bibliography"/>
+      </w:pPr>
+      <w:r>
         <w:rPr>
           <w:rFonts w:cs="Arial"/>
         </w:rPr>
-      </w:pPr>
+        <w:t>[2]</w:t>
+      </w:r>
       <w:r>
         <w:rPr>
           <w:rFonts w:cs="Arial"/>
         </w:rPr>
-        <w:t>[2]</w:t>
-      </w:r>
-      <w:r>
-        <w:rPr>
-          <w:rFonts w:cs="Arial"/>
-        </w:rPr>
         <w:tab/>
-        <w:t xml:space="preserve">„Getting Started with Azure Mobile Apps’ Easy Tables |“, </w:t>
+        <w:t xml:space="preserve">M. M. | X. M. | X. C. D. | E. M. F. | X. F. D. | Melbourne und Australia, „Carousel View in Xamarin Forms“, </w:t>
       </w:r>
       <w:r>
         <w:rPr>
@@ -5169,13 +6414,13 @@
           <w:i/>
           <w:iCs/>
         </w:rPr>
-        <w:t>Xamarin Blog</w:t>
+        <w:t>Xamarin Help</w:t>
       </w:r>
       <w:r>
         <w:rPr>
           <w:rFonts w:cs="Arial"/>
         </w:rPr>
-        <w:t>, 28-Jan-2016. .</w:t>
+        <w:t>, 18-Apr-2016. [Online]. Verfügbar unter: https://xamarinhelp.com/carousel-view-xamarin-forms/. [Zugegriffen: 19-Feb-2018].</w:t>
       </w:r>
     </w:p>
     <w:p>
@@ -5196,7 +6441,7 @@
           <w:rFonts w:cs="Arial"/>
         </w:rPr>
         <w:tab/>
-        <w:t xml:space="preserve">Martin Sauer, </w:t>
+        <w:t xml:space="preserve">„Getting Started with Azure Mobile Apps’ Easy Tables |“, </w:t>
       </w:r>
       <w:r>
         <w:rPr>
@@ -5204,6 +6449,41 @@
           <w:i/>
           <w:iCs/>
         </w:rPr>
+        <w:t>Xamarin Blog</w:t>
+      </w:r>
+      <w:r>
+        <w:rPr>
+          <w:rFonts w:cs="Arial"/>
+        </w:rPr>
+        <w:t>, 28-Jan-2016. .</w:t>
+      </w:r>
+    </w:p>
+    <w:p>
+      <w:pPr>
+        <w:pStyle w:val="Bibliography"/>
+        <w:rPr>
+          <w:rFonts w:cs="Arial"/>
+        </w:rPr>
+      </w:pPr>
+      <w:r>
+        <w:rPr>
+          <w:rFonts w:cs="Arial"/>
+        </w:rPr>
+        <w:t>[4]</w:t>
+      </w:r>
+      <w:r>
+        <w:rPr>
+          <w:rFonts w:cs="Arial"/>
+        </w:rPr>
+        <w:tab/>
+        <w:t xml:space="preserve">Martin Sauer, </w:t>
+      </w:r>
+      <w:r>
+        <w:rPr>
+          <w:rFonts w:cs="Arial"/>
+          <w:i/>
+          <w:iCs/>
+        </w:rPr>
         <w:t>Grundkurs Mobile Kommunikationssysteme</w:t>
       </w:r>
       <w:r>
@@ -5236,18 +6516,17 @@
       <w:r>
         <w:br w:type="page"/>
       </w:r>
-      <w:bookmarkStart w:id="26" w:name="_Toc114210889"/>
-      <w:bookmarkStart w:id="27" w:name="_Toc264537167"/>
-      <w:bookmarkStart w:id="28" w:name="_Toc264537895"/>
-      <w:bookmarkStart w:id="29" w:name="_Toc380511727"/>
-      <w:r>
-        <w:lastRenderedPageBreak/>
+      <w:bookmarkStart w:id="29" w:name="_Toc114210889"/>
+      <w:bookmarkStart w:id="30" w:name="_Toc264537167"/>
+      <w:bookmarkStart w:id="31" w:name="_Toc264537895"/>
+      <w:bookmarkStart w:id="32" w:name="_Toc380699828"/>
+      <w:r>
         <w:t>Abbildungsverzeichnis</w:t>
       </w:r>
-      <w:bookmarkEnd w:id="26"/>
-      <w:bookmarkEnd w:id="27"/>
-      <w:bookmarkEnd w:id="28"/>
       <w:bookmarkEnd w:id="29"/>
+      <w:bookmarkEnd w:id="30"/>
+      <w:bookmarkEnd w:id="31"/>
+      <w:bookmarkEnd w:id="32"/>
     </w:p>
     <w:p>
       <w:pPr>
@@ -5523,18 +6802,17 @@
       <w:r>
         <w:br w:type="page"/>
       </w:r>
-      <w:bookmarkStart w:id="30" w:name="_Toc114210890"/>
-      <w:bookmarkStart w:id="31" w:name="_Toc264537168"/>
-      <w:bookmarkStart w:id="32" w:name="_Toc264537896"/>
-      <w:bookmarkStart w:id="33" w:name="_Toc380511728"/>
-      <w:r>
-        <w:lastRenderedPageBreak/>
+      <w:bookmarkStart w:id="33" w:name="_Toc114210890"/>
+      <w:bookmarkStart w:id="34" w:name="_Toc264537168"/>
+      <w:bookmarkStart w:id="35" w:name="_Toc264537896"/>
+      <w:bookmarkStart w:id="36" w:name="_Toc380699829"/>
+      <w:r>
         <w:t>Tabellenverzeichnis</w:t>
       </w:r>
-      <w:bookmarkEnd w:id="30"/>
-      <w:bookmarkEnd w:id="31"/>
-      <w:bookmarkEnd w:id="32"/>
       <w:bookmarkEnd w:id="33"/>
+      <w:bookmarkEnd w:id="34"/>
+      <w:bookmarkEnd w:id="35"/>
+      <w:bookmarkEnd w:id="36"/>
     </w:p>
     <w:p>
       <w:pPr>
@@ -5638,10 +6916,10 @@
       </w:pPr>
     </w:p>
     <w:sectPr>
-      <w:headerReference w:type="even" r:id="rId19"/>
-      <w:headerReference w:type="default" r:id="rId20"/>
-      <w:footerReference w:type="default" r:id="rId21"/>
-      <w:headerReference w:type="first" r:id="rId22"/>
+      <w:headerReference w:type="even" r:id="rId20"/>
+      <w:headerReference w:type="default" r:id="rId21"/>
+      <w:footerReference w:type="default" r:id="rId22"/>
+      <w:headerReference w:type="first" r:id="rId23"/>
       <w:pgSz w:w="11906" w:h="16838" w:code="9"/>
       <w:pgMar w:top="2268" w:right="1418" w:bottom="1134" w:left="1418" w:header="709" w:footer="709" w:gutter="0"/>
       <w:cols w:space="708"/>
@@ -5741,7 +7019,7 @@
         <w:rStyle w:val="PageNumber"/>
         <w:noProof/>
       </w:rPr>
-      <w:t>6</w:t>
+      <w:t>2</w:t>
     </w:r>
     <w:r>
       <w:rPr>

</xml_diff>

<commit_message>
added chapter azure architektur
</commit_message>
<xml_diff>
--- a/Photos/Documentation/xamarin_azure_cpipp.docx
+++ b/Photos/Documentation/xamarin_azure_cpipp.docx
@@ -402,7 +402,7 @@
         <w:rPr>
           <w:noProof/>
         </w:rPr>
-        <w:instrText xml:space="preserve"> PAGEREF _Toc380699815 \h </w:instrText>
+        <w:instrText xml:space="preserve"> PAGEREF _Toc380815970 \h </w:instrText>
       </w:r>
       <w:r>
         <w:rPr>
@@ -479,7 +479,7 @@
         <w:rPr>
           <w:noProof/>
         </w:rPr>
-        <w:instrText xml:space="preserve"> PAGEREF _Toc380699816 \h </w:instrText>
+        <w:instrText xml:space="preserve"> PAGEREF _Toc380815971 \h </w:instrText>
       </w:r>
       <w:r>
         <w:rPr>
@@ -562,7 +562,7 @@
         <w:rPr>
           <w:noProof/>
         </w:rPr>
-        <w:instrText xml:space="preserve"> PAGEREF _Toc380699817 \h </w:instrText>
+        <w:instrText xml:space="preserve"> PAGEREF _Toc380815972 \h </w:instrText>
       </w:r>
       <w:r>
         <w:rPr>
@@ -645,7 +645,7 @@
         <w:rPr>
           <w:noProof/>
         </w:rPr>
-        <w:instrText xml:space="preserve"> PAGEREF _Toc380699818 \h </w:instrText>
+        <w:instrText xml:space="preserve"> PAGEREF _Toc380815973 \h </w:instrText>
       </w:r>
       <w:r>
         <w:rPr>
@@ -728,7 +728,7 @@
         <w:rPr>
           <w:noProof/>
         </w:rPr>
-        <w:instrText xml:space="preserve"> PAGEREF _Toc380699819 \h </w:instrText>
+        <w:instrText xml:space="preserve"> PAGEREF _Toc380815974 \h </w:instrText>
       </w:r>
       <w:r>
         <w:rPr>
@@ -805,7 +805,7 @@
         <w:rPr>
           <w:noProof/>
         </w:rPr>
-        <w:instrText xml:space="preserve"> PAGEREF _Toc380699820 \h </w:instrText>
+        <w:instrText xml:space="preserve"> PAGEREF _Toc380815975 \h </w:instrText>
       </w:r>
       <w:r>
         <w:rPr>
@@ -888,7 +888,7 @@
         <w:rPr>
           <w:noProof/>
         </w:rPr>
-        <w:instrText xml:space="preserve"> PAGEREF _Toc380699821 \h </w:instrText>
+        <w:instrText xml:space="preserve"> PAGEREF _Toc380815976 \h </w:instrText>
       </w:r>
       <w:r>
         <w:rPr>
@@ -971,7 +971,7 @@
         <w:rPr>
           <w:noProof/>
         </w:rPr>
-        <w:instrText xml:space="preserve"> PAGEREF _Toc380699822 \h </w:instrText>
+        <w:instrText xml:space="preserve"> PAGEREF _Toc380815977 \h </w:instrText>
       </w:r>
       <w:r>
         <w:rPr>
@@ -1052,7 +1052,7 @@
         <w:rPr>
           <w:noProof/>
         </w:rPr>
-        <w:instrText xml:space="preserve"> PAGEREF _Toc380699823 \h </w:instrText>
+        <w:instrText xml:space="preserve"> PAGEREF _Toc380815978 \h </w:instrText>
       </w:r>
       <w:r>
         <w:rPr>
@@ -1129,7 +1129,7 @@
         <w:rPr>
           <w:noProof/>
         </w:rPr>
-        <w:instrText xml:space="preserve"> PAGEREF _Toc380699824 \h </w:instrText>
+        <w:instrText xml:space="preserve"> PAGEREF _Toc380815979 \h </w:instrText>
       </w:r>
       <w:r>
         <w:rPr>
@@ -1146,7 +1146,7 @@
         <w:rPr>
           <w:noProof/>
         </w:rPr>
-        <w:t>9</w:t>
+        <w:t>10</w:t>
       </w:r>
       <w:r>
         <w:rPr>
@@ -1194,7 +1194,7 @@
           <w:noProof/>
           <w:lang w:val="de-AT"/>
         </w:rPr>
-        <w:t>App Services anlegen</w:t>
+        <w:t>Architektur von Azure</w:t>
       </w:r>
       <w:r>
         <w:rPr>
@@ -1212,7 +1212,7 @@
         <w:rPr>
           <w:noProof/>
         </w:rPr>
-        <w:instrText xml:space="preserve"> PAGEREF _Toc380699825 \h </w:instrText>
+        <w:instrText xml:space="preserve"> PAGEREF _Toc380815980 \h </w:instrText>
       </w:r>
       <w:r>
         <w:rPr>
@@ -1229,7 +1229,7 @@
         <w:rPr>
           <w:noProof/>
         </w:rPr>
-        <w:t>9</w:t>
+        <w:t>11</w:t>
       </w:r>
       <w:r>
         <w:rPr>
@@ -1257,6 +1257,7 @@
       <w:r>
         <w:rPr>
           <w:noProof/>
+          <w:lang w:val="de-AT"/>
         </w:rPr>
         <w:t>3.2</w:t>
       </w:r>
@@ -1274,8 +1275,9 @@
       <w:r>
         <w:rPr>
           <w:noProof/>
-        </w:rPr>
-        <w:t>Erstellen von Datenbanktabellen</w:t>
+          <w:lang w:val="de-AT"/>
+        </w:rPr>
+        <w:t>App Services anlegen</w:t>
       </w:r>
       <w:r>
         <w:rPr>
@@ -1293,7 +1295,7 @@
         <w:rPr>
           <w:noProof/>
         </w:rPr>
-        <w:instrText xml:space="preserve"> PAGEREF _Toc380699826 \h </w:instrText>
+        <w:instrText xml:space="preserve"> PAGEREF _Toc380815981 \h </w:instrText>
       </w:r>
       <w:r>
         <w:rPr>
@@ -1321,7 +1323,11 @@
     </w:p>
     <w:p>
       <w:pPr>
-        <w:pStyle w:val="TOC1"/>
+        <w:pStyle w:val="TOC2"/>
+        <w:tabs>
+          <w:tab w:val="left" w:pos="659"/>
+          <w:tab w:val="right" w:leader="dot" w:pos="9060"/>
+        </w:tabs>
         <w:rPr>
           <w:rFonts w:asciiTheme="minorHAnsi" w:eastAsiaTheme="minorEastAsia" w:hAnsiTheme="minorHAnsi" w:cstheme="minorBidi"/>
           <w:bCs w:val="0"/>
@@ -1335,53 +1341,9 @@
         <w:rPr>
           <w:noProof/>
         </w:rPr>
-        <w:t>Literaturverzeichnis</w:t>
-      </w:r>
-      <w:r>
-        <w:rPr>
-          <w:noProof/>
-        </w:rPr>
-        <w:tab/>
-      </w:r>
-      <w:r>
-        <w:rPr>
-          <w:noProof/>
-        </w:rPr>
-        <w:fldChar w:fldCharType="begin"/>
-      </w:r>
-      <w:r>
-        <w:rPr>
-          <w:noProof/>
-        </w:rPr>
-        <w:instrText xml:space="preserve"> PAGEREF _Toc380699827 \h </w:instrText>
-      </w:r>
-      <w:r>
-        <w:rPr>
-          <w:noProof/>
-        </w:rPr>
-      </w:r>
-      <w:r>
-        <w:rPr>
-          <w:noProof/>
-        </w:rPr>
-        <w:fldChar w:fldCharType="separate"/>
-      </w:r>
-      <w:r>
-        <w:rPr>
-          <w:noProof/>
-        </w:rPr>
-        <w:t>14</w:t>
-      </w:r>
-      <w:r>
-        <w:rPr>
-          <w:noProof/>
-        </w:rPr>
-        <w:fldChar w:fldCharType="end"/>
-      </w:r>
-    </w:p>
-    <w:p>
-      <w:pPr>
-        <w:pStyle w:val="TOC1"/>
+        <w:t>3.3</w:t>
+      </w:r>
+      <w:r>
         <w:rPr>
           <w:rFonts w:asciiTheme="minorHAnsi" w:eastAsiaTheme="minorEastAsia" w:hAnsiTheme="minorHAnsi" w:cstheme="minorBidi"/>
           <w:bCs w:val="0"/>
@@ -1390,30 +1352,31 @@
           <w:szCs w:val="24"/>
           <w:lang w:val="de-AT" w:eastAsia="ja-JP"/>
         </w:rPr>
-      </w:pPr>
-      <w:r>
-        <w:rPr>
-          <w:noProof/>
-        </w:rPr>
-        <w:t>Abbildungsverzeichnis</w:t>
-      </w:r>
-      <w:r>
-        <w:rPr>
-          <w:noProof/>
-        </w:rPr>
         <w:tab/>
       </w:r>
       <w:r>
         <w:rPr>
           <w:noProof/>
         </w:rPr>
+        <w:t>Erstellen von Datenbanktabellen</w:t>
+      </w:r>
+      <w:r>
+        <w:rPr>
+          <w:noProof/>
+        </w:rPr>
+        <w:tab/>
+      </w:r>
+      <w:r>
+        <w:rPr>
+          <w:noProof/>
+        </w:rPr>
         <w:fldChar w:fldCharType="begin"/>
       </w:r>
       <w:r>
         <w:rPr>
           <w:noProof/>
         </w:rPr>
-        <w:instrText xml:space="preserve"> PAGEREF _Toc380699828 \h </w:instrText>
+        <w:instrText xml:space="preserve"> PAGEREF _Toc380815982 \h </w:instrText>
       </w:r>
       <w:r>
         <w:rPr>
@@ -1455,6 +1418,126 @@
         <w:rPr>
           <w:noProof/>
         </w:rPr>
+        <w:t>Literaturverzeichnis</w:t>
+      </w:r>
+      <w:r>
+        <w:rPr>
+          <w:noProof/>
+        </w:rPr>
+        <w:tab/>
+      </w:r>
+      <w:r>
+        <w:rPr>
+          <w:noProof/>
+        </w:rPr>
+        <w:fldChar w:fldCharType="begin"/>
+      </w:r>
+      <w:r>
+        <w:rPr>
+          <w:noProof/>
+        </w:rPr>
+        <w:instrText xml:space="preserve"> PAGEREF _Toc380815983 \h </w:instrText>
+      </w:r>
+      <w:r>
+        <w:rPr>
+          <w:noProof/>
+        </w:rPr>
+      </w:r>
+      <w:r>
+        <w:rPr>
+          <w:noProof/>
+        </w:rPr>
+        <w:fldChar w:fldCharType="separate"/>
+      </w:r>
+      <w:r>
+        <w:rPr>
+          <w:noProof/>
+        </w:rPr>
+        <w:t>17</w:t>
+      </w:r>
+      <w:r>
+        <w:rPr>
+          <w:noProof/>
+        </w:rPr>
+        <w:fldChar w:fldCharType="end"/>
+      </w:r>
+    </w:p>
+    <w:p>
+      <w:pPr>
+        <w:pStyle w:val="TOC1"/>
+        <w:rPr>
+          <w:rFonts w:asciiTheme="minorHAnsi" w:eastAsiaTheme="minorEastAsia" w:hAnsiTheme="minorHAnsi" w:cstheme="minorBidi"/>
+          <w:bCs w:val="0"/>
+          <w:noProof/>
+          <w:sz w:val="24"/>
+          <w:szCs w:val="24"/>
+          <w:lang w:val="de-AT" w:eastAsia="ja-JP"/>
+        </w:rPr>
+      </w:pPr>
+      <w:r>
+        <w:rPr>
+          <w:noProof/>
+        </w:rPr>
+        <w:t>Abbildungsverzeichnis</w:t>
+      </w:r>
+      <w:r>
+        <w:rPr>
+          <w:noProof/>
+        </w:rPr>
+        <w:tab/>
+      </w:r>
+      <w:r>
+        <w:rPr>
+          <w:noProof/>
+        </w:rPr>
+        <w:fldChar w:fldCharType="begin"/>
+      </w:r>
+      <w:r>
+        <w:rPr>
+          <w:noProof/>
+        </w:rPr>
+        <w:instrText xml:space="preserve"> PAGEREF _Toc380815984 \h </w:instrText>
+      </w:r>
+      <w:r>
+        <w:rPr>
+          <w:noProof/>
+        </w:rPr>
+      </w:r>
+      <w:r>
+        <w:rPr>
+          <w:noProof/>
+        </w:rPr>
+        <w:fldChar w:fldCharType="separate"/>
+      </w:r>
+      <w:r>
+        <w:rPr>
+          <w:noProof/>
+        </w:rPr>
+        <w:t>18</w:t>
+      </w:r>
+      <w:r>
+        <w:rPr>
+          <w:noProof/>
+        </w:rPr>
+        <w:fldChar w:fldCharType="end"/>
+      </w:r>
+    </w:p>
+    <w:p>
+      <w:pPr>
+        <w:pStyle w:val="TOC1"/>
+        <w:rPr>
+          <w:rFonts w:asciiTheme="minorHAnsi" w:eastAsiaTheme="minorEastAsia" w:hAnsiTheme="minorHAnsi" w:cstheme="minorBidi"/>
+          <w:bCs w:val="0"/>
+          <w:noProof/>
+          <w:sz w:val="24"/>
+          <w:szCs w:val="24"/>
+          <w:lang w:val="de-AT" w:eastAsia="ja-JP"/>
+        </w:rPr>
+      </w:pPr>
+      <w:r>
+        <w:rPr>
+          <w:noProof/>
+        </w:rPr>
         <w:t>Tabellenverzeichnis</w:t>
       </w:r>
       <w:r>
@@ -1473,7 +1556,7 @@
         <w:rPr>
           <w:noProof/>
         </w:rPr>
-        <w:instrText xml:space="preserve"> PAGEREF _Toc380699829 \h </w:instrText>
+        <w:instrText xml:space="preserve"> PAGEREF _Toc380815985 \h </w:instrText>
       </w:r>
       <w:r>
         <w:rPr>
@@ -1490,7 +1573,7 @@
         <w:rPr>
           <w:noProof/>
         </w:rPr>
-        <w:t>16</w:t>
+        <w:t>19</w:t>
       </w:r>
       <w:r>
         <w:rPr>
@@ -1571,6 +1654,8 @@
         </w:rPr>
         <w:br w:type="page"/>
       </w:r>
+      <w:bookmarkStart w:id="4" w:name="_GoBack"/>
+      <w:bookmarkEnd w:id="4"/>
     </w:p>
     <w:p>
       <w:pPr>
@@ -1591,11 +1676,11 @@
           <w:numId w:val="0"/>
         </w:numPr>
       </w:pPr>
-      <w:bookmarkStart w:id="4" w:name="_Toc380699815"/>
+      <w:bookmarkStart w:id="5" w:name="_Toc380815970"/>
       <w:r>
         <w:t>Einführung</w:t>
       </w:r>
-      <w:bookmarkEnd w:id="4"/>
+      <w:bookmarkEnd w:id="5"/>
     </w:p>
     <w:p>
       <w:pPr>
@@ -1663,13 +1748,13 @@
       <w:pPr>
         <w:pStyle w:val="Heading1"/>
       </w:pPr>
-      <w:bookmarkStart w:id="5" w:name="_Toc379793199"/>
-      <w:bookmarkStart w:id="6" w:name="_Toc380699816"/>
+      <w:bookmarkStart w:id="6" w:name="_Toc379793199"/>
+      <w:bookmarkStart w:id="7" w:name="_Toc380815971"/>
       <w:r>
         <w:t>Xamarin.Forms</w:t>
       </w:r>
-      <w:bookmarkEnd w:id="5"/>
       <w:bookmarkEnd w:id="6"/>
+      <w:bookmarkEnd w:id="7"/>
     </w:p>
     <w:p>
       <w:pPr>
@@ -1823,16 +1908,16 @@
           <w:lang w:val="de-AT"/>
         </w:rPr>
       </w:pPr>
-      <w:bookmarkStart w:id="7" w:name="_Toc379793200"/>
-      <w:bookmarkStart w:id="8" w:name="_Toc380699817"/>
+      <w:bookmarkStart w:id="8" w:name="_Toc379793200"/>
+      <w:bookmarkStart w:id="9" w:name="_Toc380815972"/>
       <w:r>
         <w:rPr>
           <w:lang w:val="de-AT"/>
         </w:rPr>
         <w:t>Architektur von Xamarin</w:t>
       </w:r>
-      <w:bookmarkEnd w:id="7"/>
       <w:bookmarkEnd w:id="8"/>
+      <w:bookmarkEnd w:id="9"/>
     </w:p>
     <w:p>
       <w:pPr>
@@ -1950,7 +2035,7 @@
           <w:szCs w:val="22"/>
         </w:rPr>
       </w:pPr>
-      <w:bookmarkStart w:id="9" w:name="_Toc379793750"/>
+      <w:bookmarkStart w:id="10" w:name="_Toc380815957"/>
       <w:r>
         <w:t xml:space="preserve">Abbildung </w:t>
       </w:r>
@@ -1965,7 +2050,7 @@
       <w:r>
         <w:t>: Architektur Xamarin.Forms</w:t>
       </w:r>
-      <w:bookmarkEnd w:id="9"/>
+      <w:bookmarkEnd w:id="10"/>
     </w:p>
     <w:p>
       <w:pPr>
@@ -2125,6 +2210,7 @@
           <w:szCs w:val="22"/>
         </w:rPr>
       </w:pPr>
+      <w:bookmarkStart w:id="11" w:name="_Toc380815958"/>
       <w:r>
         <w:t xml:space="preserve">Abbildung </w:t>
       </w:r>
@@ -2139,6 +2225,7 @@
       <w:r>
         <w:t>: Beziehung der Portable Class Libraries</w:t>
       </w:r>
+      <w:bookmarkEnd w:id="11"/>
     </w:p>
     <w:p>
       <w:pPr>
@@ -2171,14 +2258,14 @@
           <w:lang w:val="de-AT"/>
         </w:rPr>
       </w:pPr>
-      <w:bookmarkStart w:id="10" w:name="_Toc380699818"/>
+      <w:bookmarkStart w:id="12" w:name="_Toc380815973"/>
       <w:r>
         <w:rPr>
           <w:lang w:val="de-AT"/>
         </w:rPr>
         <w:t>Aufbau eines Xamarin.Forms Projekts</w:t>
       </w:r>
-      <w:bookmarkEnd w:id="10"/>
+      <w:bookmarkEnd w:id="12"/>
     </w:p>
     <w:p>
       <w:pPr>
@@ -2557,6 +2644,7 @@
           <w:lang w:val="en-US"/>
         </w:rPr>
       </w:pPr>
+      <w:bookmarkStart w:id="13" w:name="_Toc380815959"/>
       <w:r>
         <w:t xml:space="preserve">Abbildung </w:t>
       </w:r>
@@ -2592,6 +2680,7 @@
       <w:r>
         <w:t>)</w:t>
       </w:r>
+      <w:bookmarkEnd w:id="13"/>
     </w:p>
     <w:p>
       <w:pPr>
@@ -2670,7 +2759,6 @@
           <w:lang w:val="de-AT"/>
         </w:rPr>
       </w:pPr>
-      <w:bookmarkStart w:id="11" w:name="_GoBack"/>
       <w:r>
         <w:rPr>
           <w:rFonts w:ascii="Menlo" w:eastAsia="Menlo"/>
@@ -3436,7 +3524,6 @@
         </w:rPr>
         <w:t>}</w:t>
       </w:r>
-      <w:bookmarkEnd w:id="11"/>
       <w:r>
         <w:rPr>
           <w:rFonts w:ascii="Menlo" w:eastAsia="Menlo" w:hAnsi="Times New Roman" w:cs="Menlo"/>
@@ -4142,14 +4229,14 @@
           <w:lang w:val="de-AT"/>
         </w:rPr>
       </w:pPr>
-      <w:bookmarkStart w:id="12" w:name="_Toc380699819"/>
+      <w:bookmarkStart w:id="14" w:name="_Toc380815974"/>
       <w:r>
         <w:rPr>
           <w:lang w:val="de-AT"/>
         </w:rPr>
         <w:t>Designelementegruppen</w:t>
       </w:r>
-      <w:bookmarkEnd w:id="12"/>
+      <w:bookmarkEnd w:id="14"/>
     </w:p>
     <w:p>
       <w:pPr>
@@ -4264,6 +4351,7 @@
           <w:szCs w:val="22"/>
           <w:lang w:val="de-AT"/>
         </w:rPr>
+        <w:lastRenderedPageBreak/>
         <w:t>Views</w:t>
       </w:r>
       <w:r>
@@ -4332,11 +4420,11 @@
       <w:pPr>
         <w:pStyle w:val="Heading1"/>
       </w:pPr>
-      <w:bookmarkStart w:id="13" w:name="_Toc380699820"/>
+      <w:bookmarkStart w:id="15" w:name="_Toc380815975"/>
       <w:r>
         <w:t>Aufbau der der Photos Applikation</w:t>
       </w:r>
-      <w:bookmarkEnd w:id="13"/>
+      <w:bookmarkEnd w:id="15"/>
     </w:p>
     <w:p>
       <w:pPr>
@@ -4412,14 +4500,14 @@
           <w:lang w:val="de-AT"/>
         </w:rPr>
       </w:pPr>
-      <w:bookmarkStart w:id="14" w:name="_Toc380699821"/>
+      <w:bookmarkStart w:id="16" w:name="_Toc380815976"/>
       <w:r>
         <w:rPr>
           <w:lang w:val="de-AT"/>
         </w:rPr>
         <w:t>Modelklassen</w:t>
       </w:r>
-      <w:bookmarkEnd w:id="14"/>
+      <w:bookmarkEnd w:id="16"/>
     </w:p>
     <w:p>
       <w:pPr>
@@ -4628,14 +4716,14 @@
           <w:lang w:val="de-AT"/>
         </w:rPr>
       </w:pPr>
-      <w:bookmarkStart w:id="15" w:name="_Toc380699822"/>
+      <w:bookmarkStart w:id="17" w:name="_Toc380815977"/>
       <w:r>
         <w:rPr>
           <w:lang w:val="de-AT"/>
         </w:rPr>
         <w:t>Views</w:t>
       </w:r>
-      <w:bookmarkEnd w:id="15"/>
+      <w:bookmarkEnd w:id="17"/>
     </w:p>
     <w:p>
       <w:pPr>
@@ -4667,14 +4755,14 @@
           <w:lang w:val="de-AT"/>
         </w:rPr>
       </w:pPr>
-      <w:bookmarkStart w:id="16" w:name="_Toc380699823"/>
+      <w:bookmarkStart w:id="18" w:name="_Toc380815978"/>
       <w:r>
         <w:rPr>
           <w:lang w:val="de-AT"/>
         </w:rPr>
         <w:t>CarouselView</w:t>
       </w:r>
-      <w:bookmarkEnd w:id="16"/>
+      <w:bookmarkEnd w:id="18"/>
     </w:p>
     <w:p>
       <w:pPr>
@@ -4732,7 +4820,15 @@
           <w:szCs w:val="22"/>
           <w:lang w:val="de-AT"/>
         </w:rPr>
-        <w:t>. Wichtig dabei ist das man in den XAML Dateien den entsprechenden Namespace inkludiert, aber auch in den jeweiligen Start Methoden der nativen Plattformen den View initialisiert. Im konkreten Fall musste zum Beispielt im iOS Projekt folgende Zeile in die AppDelegate hinzugefügt werden:</w:t>
+        <w:t xml:space="preserve">. Wichtig dabei ist das man in den XAML Dateien den entsprechenden Namespace </w:t>
+      </w:r>
+      <w:r>
+        <w:rPr>
+          <w:szCs w:val="22"/>
+          <w:lang w:val="de-AT"/>
+        </w:rPr>
+        <w:lastRenderedPageBreak/>
+        <w:t>inkludiert, aber auch in den jeweiligen Start Methoden der nativen Plattformen den View initialisiert. Im konkreten Fall musste zum Beispielt im iOS Projekt folgende Zeile in die AppDelegate hinzugefügt werden:</w:t>
       </w:r>
     </w:p>
     <w:p>
@@ -5506,6 +5602,7 @@
           <w:szCs w:val="22"/>
           <w:lang w:val="en-US" w:eastAsia="en-US"/>
         </w:rPr>
+        <w:lastRenderedPageBreak/>
         <w:drawing>
           <wp:inline distT="0" distB="0" distL="0" distR="0" wp14:anchorId="662180DE" wp14:editId="6DD173DC">
             <wp:extent cx="2290913" cy="4458547"/>
@@ -5564,6 +5661,7 @@
           <w:szCs w:val="22"/>
         </w:rPr>
       </w:pPr>
+      <w:bookmarkStart w:id="19" w:name="_Toc380815960"/>
       <w:r>
         <w:t xml:space="preserve">Abbildung </w:t>
       </w:r>
@@ -5578,6 +5676,7 @@
       <w:r>
         <w:t>: CarouselView</w:t>
       </w:r>
+      <w:bookmarkEnd w:id="19"/>
     </w:p>
     <w:p>
       <w:pPr>
@@ -5615,14 +5714,87 @@
       <w:pPr>
         <w:pStyle w:val="Heading1"/>
       </w:pPr>
-      <w:bookmarkStart w:id="17" w:name="_Toc379793202"/>
-      <w:bookmarkStart w:id="18" w:name="_Toc380699824"/>
-      <w:r>
+      <w:bookmarkStart w:id="20" w:name="_Toc379793202"/>
+      <w:bookmarkStart w:id="21" w:name="_Toc380815979"/>
+      <w:r>
+        <w:t>Azure</w:t>
+      </w:r>
+      <w:bookmarkEnd w:id="20"/>
+      <w:bookmarkEnd w:id="21"/>
+    </w:p>
+    <w:p>
+      <w:pPr>
+        <w:jc w:val="both"/>
+        <w:rPr>
+          <w:szCs w:val="22"/>
+          <w:lang w:val="de-AT"/>
+        </w:rPr>
+      </w:pPr>
+      <w:r>
+        <w:rPr>
+          <w:szCs w:val="22"/>
+          <w:lang w:val="de-AT"/>
+        </w:rPr>
+        <w:t>Zum persistenten Speichern der Daten wurde Azure gewählt und dazu ein Studenten Account über Imagine Microsoft erstellt um dort entsprechende SQL Datenbanken anzulegen und ein sogenanntes App Service zu hosten. Damit konnte man die Datenbankzugriffe direkt in das Xamarin.Forms Projekt einbinden. Diese erfolgte ein paar Schritten direkt im Portal von Azure um alle notwendigen serverseitigen Einstellungen vorzunehmen wichtig dabei war das sich alle Applikationen in der selben Ressourcengruppe befin</w:t>
+      </w:r>
+      <w:r>
+        <w:rPr>
+          <w:szCs w:val="22"/>
+          <w:lang w:val="de-AT"/>
+        </w:rPr>
+        <w:t>den müssen. Folgender Abschnitt gibt einen Überblick über die Architektur von Azure und zeigt die</w:t>
+      </w:r>
+      <w:r>
+        <w:rPr>
+          <w:szCs w:val="22"/>
+          <w:lang w:val="de-AT"/>
+        </w:rPr>
+        <w:t xml:space="preserve"> notwendigen Schritte um Azure in Xamarin.Forms einzubinden.</w:t>
+      </w:r>
+    </w:p>
+    <w:p>
+      <w:pPr>
+        <w:jc w:val="both"/>
+        <w:rPr>
+          <w:szCs w:val="22"/>
+          <w:lang w:val="de-AT"/>
+        </w:rPr>
+      </w:pPr>
+    </w:p>
+    <w:p>
+      <w:pPr>
+        <w:jc w:val="both"/>
+        <w:rPr>
+          <w:szCs w:val="22"/>
+          <w:lang w:val="de-AT"/>
+        </w:rPr>
+      </w:pPr>
+    </w:p>
+    <w:p>
+      <w:pPr>
+        <w:jc w:val="both"/>
+        <w:rPr>
+          <w:szCs w:val="22"/>
+          <w:lang w:val="de-AT"/>
+        </w:rPr>
+      </w:pPr>
+    </w:p>
+    <w:p>
+      <w:pPr>
+        <w:pStyle w:val="Heading2"/>
+        <w:rPr>
+          <w:lang w:val="de-AT"/>
+        </w:rPr>
+      </w:pPr>
+      <w:bookmarkStart w:id="22" w:name="_Toc380815980"/>
+      <w:r>
+        <w:rPr>
+          <w:lang w:val="de-AT"/>
+        </w:rPr>
         <w:lastRenderedPageBreak/>
-        <w:t>Azure</w:t>
-      </w:r>
-      <w:bookmarkEnd w:id="17"/>
-      <w:bookmarkEnd w:id="18"/>
+        <w:t>Architektur von Azure</w:t>
+      </w:r>
+      <w:bookmarkEnd w:id="22"/>
     </w:p>
     <w:p>
       <w:pPr>
@@ -5637,7 +5809,7 @@
           <w:szCs w:val="22"/>
           <w:lang w:val="de-AT"/>
         </w:rPr>
-        <w:t>Zum persistenten Speichern der Daten wurde Azure gewählt und dazu ein Studenten Account über Imagine Microsoft erstellt um dort entsprechende SQL Datenbanken anzulegen und ein sogenanntes App Service zu hosten. Damit konnte man die Datenbankzugriffe direkt in das Xamarin.Forms Projekt einbinden. Diese erfolgte ein paar Schritten direkt im Portal von Azure um alle notwendigen serverseitigen Einstellungen vorzunehmen wichtig dabei war das sich alle Applikationen in der selben Ressourcengruppe befinden müssen. Folgender Abschnitt soll nun die notwendigen Schritte zeigen die notwendig waren um Azure in Xamarin.Forms einzubinden.</w:t>
+        <w:t>Azure bietet ein mobiles Backend über das die verschiedenen nativen Clients zugreifen können. Dazu kann Xamarin benutzt werden oder man kann auch native Client SDKs verwenden. Wenn kurzfristig keine Internetverbindung besteht kann man die Daten per Offlinesynchronisierung behalten. Als Sicherheitsfeature wird eine Authentifizierung angeboten mit der man die unterschiedlichen Clients identifizieren kann.</w:t>
       </w:r>
     </w:p>
     <w:p>
@@ -5651,21 +5823,224 @@
     </w:p>
     <w:p>
       <w:pPr>
+        <w:jc w:val="both"/>
+        <w:rPr>
+          <w:szCs w:val="22"/>
+          <w:lang w:val="de-AT"/>
+        </w:rPr>
+      </w:pPr>
+      <w:r>
+        <w:rPr>
+          <w:szCs w:val="22"/>
+          <w:lang w:val="de-AT"/>
+        </w:rPr>
+        <w:t xml:space="preserve">Es gibt zwei Speichermöglichkeiten einerseits über den Blob Storage aber auch über eine MSSQL Datenbank </w:t>
+      </w:r>
+      <w:r>
+        <w:rPr>
+          <w:szCs w:val="22"/>
+          <w:lang w:val="de-AT"/>
+        </w:rPr>
+        <w:fldChar w:fldCharType="begin"/>
+      </w:r>
+      <w:r>
+        <w:rPr>
+          <w:szCs w:val="22"/>
+          <w:lang w:val="de-AT"/>
+        </w:rPr>
+        <w:instrText xml:space="preserve"> ADDIN ZOTERO_ITEM CSL_CITATION {"citationID":"ahqtm162vm","properties":{"formattedCitation":"[3]","plainCitation":"[3]"},"citationItems":[{"id":129,"uris":["http://zotero.org/users/753152/items/UQYCXRQ8"],"uri":["http://zotero.org/users/753152/items/UQYCXRQ8"],"itemData":{"id":129,"type":"webpage","title":"Aufgabenbasierte mobile App für Kunden","abstract":"Ein mobiles Back-End, das von Client-Apps unter iOS, Android und Windows verwendet wird. Nutzen Sie Xamarin oder native Client-SDKs, um eine mobile Client-App zu entwickeln, die eine Offlinesynchronisierung (einschließlich Imagedateien) unterstützt. \nMithilfe der App Service-Authentifizierung&amp;hellip;","URL":"https://azure.microsoft.com/de-de/solutions/architecture/mobile-app-consumer/","language":"de","accessed":{"date-parts":[["2018",2,21]]}}}],"schema":"https://github.com/citation-style-language/schema/raw/master/csl-citation.json"} </w:instrText>
+      </w:r>
+      <w:r>
+        <w:rPr>
+          <w:szCs w:val="22"/>
+          <w:lang w:val="de-AT"/>
+        </w:rPr>
+        <w:fldChar w:fldCharType="separate"/>
+      </w:r>
+      <w:r>
+        <w:rPr>
+          <w:noProof/>
+          <w:szCs w:val="22"/>
+          <w:lang w:val="de-AT"/>
+        </w:rPr>
+        <w:t>[3]</w:t>
+      </w:r>
+      <w:r>
+        <w:rPr>
+          <w:szCs w:val="22"/>
+          <w:lang w:val="de-AT"/>
+        </w:rPr>
+        <w:fldChar w:fldCharType="end"/>
+      </w:r>
+      <w:r>
+        <w:rPr>
+          <w:szCs w:val="22"/>
+          <w:lang w:val="de-AT"/>
+        </w:rPr>
+        <w:t>. Untenstehende Abbildung gibt eine gute Übersicht über die verfügbaren Komponenten.</w:t>
+      </w:r>
+    </w:p>
+    <w:p>
+      <w:pPr>
+        <w:jc w:val="both"/>
+        <w:rPr>
+          <w:szCs w:val="22"/>
+          <w:lang w:val="de-AT"/>
+        </w:rPr>
+      </w:pPr>
+    </w:p>
+    <w:p>
+      <w:pPr>
+        <w:keepNext/>
+        <w:jc w:val="center"/>
+      </w:pPr>
+      <w:r>
+        <w:rPr>
+          <w:noProof/>
+          <w:szCs w:val="22"/>
+          <w:lang w:val="en-US" w:eastAsia="en-US"/>
+        </w:rPr>
+        <w:drawing>
+          <wp:inline distT="0" distB="0" distL="0" distR="0" wp14:anchorId="34E9C5CC" wp14:editId="5912E759">
+            <wp:extent cx="4803563" cy="3823784"/>
+            <wp:effectExtent l="0" t="0" r="0" b="12065"/>
+            <wp:docPr id="10" name="Picture 10"/>
+            <wp:cNvGraphicFramePr>
+              <a:graphicFrameLocks xmlns:a="http://schemas.openxmlformats.org/drawingml/2006/main" noChangeAspect="1"/>
+            </wp:cNvGraphicFramePr>
+            <a:graphic xmlns:a="http://schemas.openxmlformats.org/drawingml/2006/main">
+              <a:graphicData uri="http://schemas.openxmlformats.org/drawingml/2006/picture">
+                <pic:pic xmlns:pic="http://schemas.openxmlformats.org/drawingml/2006/picture">
+                  <pic:nvPicPr>
+                    <pic:cNvPr id="0" name="azure_architecture.png"/>
+                    <pic:cNvPicPr/>
+                  </pic:nvPicPr>
+                  <pic:blipFill>
+                    <a:blip r:embed="rId15">
+                      <a:extLst>
+                        <a:ext uri="{28A0092B-C50C-407E-A947-70E740481C1C}">
+                          <a14:useLocalDpi xmlns:a14="http://schemas.microsoft.com/office/drawing/2010/main" val="0"/>
+                        </a:ext>
+                      </a:extLst>
+                    </a:blip>
+                    <a:stretch>
+                      <a:fillRect/>
+                    </a:stretch>
+                  </pic:blipFill>
+                  <pic:spPr>
+                    <a:xfrm>
+                      <a:off x="0" y="0"/>
+                      <a:ext cx="4803563" cy="3823784"/>
+                    </a:xfrm>
+                    <a:prstGeom prst="rect">
+                      <a:avLst/>
+                    </a:prstGeom>
+                  </pic:spPr>
+                </pic:pic>
+              </a:graphicData>
+            </a:graphic>
+          </wp:inline>
+        </w:drawing>
+      </w:r>
+    </w:p>
+    <w:p>
+      <w:pPr>
+        <w:pStyle w:val="Caption"/>
+        <w:jc w:val="center"/>
+      </w:pPr>
+      <w:bookmarkStart w:id="23" w:name="_Toc380815961"/>
+      <w:r>
+        <w:t xml:space="preserve">Abbildung </w:t>
+      </w:r>
+      <w:fldSimple w:instr=" SEQ Abbildung \* ARABIC ">
+        <w:r>
+          <w:rPr>
+            <w:noProof/>
+          </w:rPr>
+          <w:t>5</w:t>
+        </w:r>
+      </w:fldSimple>
+      <w:r>
+        <w:t>: Architektur Azure</w:t>
+      </w:r>
+      <w:bookmarkEnd w:id="23"/>
+    </w:p>
+    <w:p>
+      <w:r>
+        <w:t>Im Mittelpunkt steht dabei das App Service, das</w:t>
+      </w:r>
+      <w:r>
+        <w:t>s</w:t>
+      </w:r>
+      <w:r>
+        <w:t xml:space="preserve"> alle Ko</w:t>
+      </w:r>
+      <w:r>
+        <w:t>mponenten miteinander verbindet und stellt damit die Verbindung zwischen Clients und den Backend, dabei gibt es zwei mögliche Ansätze die verwendet werden können:</w:t>
+      </w:r>
+    </w:p>
+    <w:p/>
+    <w:p>
+      <w:pPr>
+        <w:pStyle w:val="ListParagraph"/>
+        <w:numPr>
+          <w:ilvl w:val="0"/>
+          <w:numId w:val="40"/>
+        </w:numPr>
+      </w:pPr>
+      <w:r>
+        <w:t>Backend mit Nodes.js</w:t>
+      </w:r>
+    </w:p>
+    <w:p>
+      <w:pPr>
+        <w:pStyle w:val="ListParagraph"/>
+        <w:numPr>
+          <w:ilvl w:val="0"/>
+          <w:numId w:val="40"/>
+        </w:numPr>
+      </w:pPr>
+      <w:r>
+        <w:t>Backend mit C#</w:t>
+      </w:r>
+    </w:p>
+    <w:p/>
+    <w:p>
+      <w:r>
+        <w:t xml:space="preserve">Die Application Insights dienen als Diagnosetool um eventuelle Abstürze oder Probleme zu analysieren. </w:t>
+      </w:r>
+      <w:r>
+        <w:t>Zusätzlich wird auch eine App (Hockey) zur Verfügung gestellt mit der man die App-Benutzung nachverfolgen kann.</w:t>
+      </w:r>
+    </w:p>
+    <w:p/>
+    <w:p/>
+    <w:p>
+      <w:pPr>
+        <w:jc w:val="both"/>
+        <w:rPr>
+          <w:szCs w:val="22"/>
+          <w:lang w:val="de-AT"/>
+        </w:rPr>
+      </w:pPr>
+    </w:p>
+    <w:p>
+      <w:pPr>
         <w:pStyle w:val="Heading2"/>
         <w:rPr>
           <w:lang w:val="de-AT"/>
         </w:rPr>
       </w:pPr>
-      <w:bookmarkStart w:id="19" w:name="_Toc379793203"/>
-      <w:bookmarkStart w:id="20" w:name="_Toc380699825"/>
+      <w:bookmarkStart w:id="24" w:name="_Toc379793203"/>
+      <w:bookmarkStart w:id="25" w:name="_Toc380815981"/>
       <w:r>
         <w:rPr>
           <w:lang w:val="de-AT"/>
         </w:rPr>
         <w:t>App Services anlegen</w:t>
       </w:r>
-      <w:bookmarkEnd w:id="19"/>
-      <w:bookmarkEnd w:id="20"/>
+      <w:bookmarkEnd w:id="24"/>
+      <w:bookmarkEnd w:id="25"/>
     </w:p>
     <w:p>
       <w:pPr>
@@ -5734,7 +6109,7 @@
                     <pic:cNvPicPr/>
                   </pic:nvPicPr>
                   <pic:blipFill>
-                    <a:blip r:embed="rId15">
+                    <a:blip r:embed="rId16">
                       <a:extLst>
                         <a:ext uri="{28A0092B-C50C-407E-A947-70E740481C1C}">
                           <a14:useLocalDpi xmlns:a14="http://schemas.microsoft.com/office/drawing/2010/main" val="0"/>
@@ -5766,7 +6141,7 @@
         <w:pStyle w:val="Caption"/>
         <w:jc w:val="center"/>
       </w:pPr>
-      <w:bookmarkStart w:id="21" w:name="_Toc379793751"/>
+      <w:bookmarkStart w:id="26" w:name="_Toc380815962"/>
       <w:r>
         <w:t xml:space="preserve">Abbildung </w:t>
       </w:r>
@@ -5775,13 +6150,13 @@
           <w:rPr>
             <w:noProof/>
           </w:rPr>
-          <w:t>5</w:t>
+          <w:t>6</w:t>
         </w:r>
       </w:fldSimple>
       <w:r>
         <w:t>: Einrichten eines App Services</w:t>
       </w:r>
-      <w:bookmarkEnd w:id="21"/>
+      <w:bookmarkEnd w:id="26"/>
     </w:p>
     <w:p>
       <w:pPr>
@@ -5829,7 +6204,7 @@
                     </pic:cNvPicPr>
                   </pic:nvPicPr>
                   <pic:blipFill>
-                    <a:blip r:embed="rId16">
+                    <a:blip r:embed="rId17">
                       <a:extLst>
                         <a:ext uri="{28A0092B-C50C-407E-A947-70E740481C1C}">
                           <a14:useLocalDpi xmlns:a14="http://schemas.microsoft.com/office/drawing/2010/main" val="0"/>
@@ -5866,7 +6241,7 @@
         <w:pStyle w:val="Caption"/>
         <w:jc w:val="center"/>
       </w:pPr>
-      <w:bookmarkStart w:id="22" w:name="_Toc379793752"/>
+      <w:bookmarkStart w:id="27" w:name="_Toc380815963"/>
       <w:r>
         <w:t xml:space="preserve">Abbildung </w:t>
       </w:r>
@@ -5875,13 +6250,13 @@
           <w:rPr>
             <w:noProof/>
           </w:rPr>
-          <w:t>6</w:t>
+          <w:t>7</w:t>
         </w:r>
       </w:fldSimple>
       <w:r>
         <w:t>: Benennen des App Services</w:t>
       </w:r>
-      <w:bookmarkEnd w:id="22"/>
+      <w:bookmarkEnd w:id="27"/>
     </w:p>
     <w:p>
       <w:pPr>
@@ -5922,7 +6297,7 @@
                     </pic:cNvPicPr>
                   </pic:nvPicPr>
                   <pic:blipFill>
-                    <a:blip r:embed="rId17">
+                    <a:blip r:embed="rId18">
                       <a:extLst>
                         <a:ext uri="{28A0092B-C50C-407E-A947-70E740481C1C}">
                           <a14:useLocalDpi xmlns:a14="http://schemas.microsoft.com/office/drawing/2010/main" val="0"/>
@@ -5959,6 +6334,7 @@
         <w:pStyle w:val="Caption"/>
         <w:jc w:val="center"/>
       </w:pPr>
+      <w:bookmarkStart w:id="28" w:name="_Toc380815964"/>
       <w:r>
         <w:t xml:space="preserve">Abbildung </w:t>
       </w:r>
@@ -5967,12 +6343,13 @@
           <w:rPr>
             <w:noProof/>
           </w:rPr>
-          <w:t>7</w:t>
+          <w:t>8</w:t>
         </w:r>
       </w:fldSimple>
       <w:r>
         <w:t>: Übersicht App Services</w:t>
       </w:r>
+      <w:bookmarkEnd w:id="28"/>
     </w:p>
     <w:p>
       <w:pPr>
@@ -6024,7 +6401,7 @@
                     </pic:cNvPicPr>
                   </pic:nvPicPr>
                   <pic:blipFill>
-                    <a:blip r:embed="rId18">
+                    <a:blip r:embed="rId19">
                       <a:extLst>
                         <a:ext uri="{28A0092B-C50C-407E-A947-70E740481C1C}">
                           <a14:useLocalDpi xmlns:a14="http://schemas.microsoft.com/office/drawing/2010/main" val="0"/>
@@ -6061,6 +6438,7 @@
         <w:pStyle w:val="Caption"/>
         <w:jc w:val="center"/>
       </w:pPr>
+      <w:bookmarkStart w:id="29" w:name="_Toc380815965"/>
       <w:r>
         <w:t xml:space="preserve">Abbildung </w:t>
       </w:r>
@@ -6069,12 +6447,13 @@
           <w:rPr>
             <w:noProof/>
           </w:rPr>
-          <w:t>8</w:t>
+          <w:t>9</w:t>
         </w:r>
       </w:fldSimple>
       <w:r>
         <w:t>: Einrichten Datenbank Azure</w:t>
       </w:r>
+      <w:bookmarkEnd w:id="29"/>
     </w:p>
     <w:p>
       <w:pPr>
@@ -6137,7 +6516,7 @@
                     </pic:cNvPicPr>
                   </pic:nvPicPr>
                   <pic:blipFill>
-                    <a:blip r:embed="rId19">
+                    <a:blip r:embed="rId20">
                       <a:extLst>
                         <a:ext uri="{28A0092B-C50C-407E-A947-70E740481C1C}">
                           <a14:useLocalDpi xmlns:a14="http://schemas.microsoft.com/office/drawing/2010/main" val="0"/>
@@ -6174,6 +6553,7 @@
         <w:pStyle w:val="Caption"/>
         <w:jc w:val="center"/>
       </w:pPr>
+      <w:bookmarkStart w:id="30" w:name="_Toc380815966"/>
       <w:r>
         <w:t xml:space="preserve">Abbildung </w:t>
       </w:r>
@@ -6182,12 +6562,13 @@
           <w:rPr>
             <w:noProof/>
           </w:rPr>
-          <w:t>9</w:t>
+          <w:t>10</w:t>
         </w:r>
       </w:fldSimple>
       <w:r>
         <w:t>: Grundkonfiguration App Services</w:t>
       </w:r>
+      <w:bookmarkEnd w:id="30"/>
     </w:p>
     <w:p>
       <w:pPr>
@@ -6218,13 +6599,13 @@
       <w:pPr>
         <w:pStyle w:val="Heading2"/>
       </w:pPr>
-      <w:bookmarkStart w:id="23" w:name="_Toc379793204"/>
-      <w:bookmarkStart w:id="24" w:name="_Toc380699826"/>
+      <w:bookmarkStart w:id="31" w:name="_Toc379793204"/>
+      <w:bookmarkStart w:id="32" w:name="_Toc380815982"/>
       <w:r>
         <w:t>Erstellen von Datenbanktabellen</w:t>
       </w:r>
-      <w:bookmarkEnd w:id="23"/>
-      <w:bookmarkEnd w:id="24"/>
+      <w:bookmarkEnd w:id="31"/>
+      <w:bookmarkEnd w:id="32"/>
     </w:p>
     <w:p>
       <w:pPr>
@@ -6267,7 +6648,7 @@
         <w:rPr>
           <w:szCs w:val="22"/>
         </w:rPr>
-        <w:instrText xml:space="preserve"> ADDIN ZOTERO_ITEM CSL_CITATION {"citationID":"ab2v5g3amp","properties":{"formattedCitation":"[3]","plainCitation":"[3]"},"citationItems":[{"id":120,"uris":["http://zotero.org/users/753152/items/H6XJJWTE"],"uri":["http://zotero.org/users/753152/items/H6XJJWTE"],"itemData":{"id":120,"type":"post-weblog","title":"Getting Started with Azure Mobile Apps' Easy Tables |","container-title":"Xamarin Blog","abstract":"Every front end needs a great backend. This is true now more than ever in today’s connected world, where it’s extremely important to have your data with you at all times, even if you are disconnected from the internet. There are tons of great solutions available for Xamarin developers including Couchbase, Parse, Amazon, Oracle, and, …","URL":"https://blog.xamarin.com/getting-started-azure-mobile-apps-easy-tables/","language":"en-US","issued":{"date-parts":[["2016",1,28]]},"accessed":{"date-parts":[["2018",2,9]]}}}],"schema":"https://github.com/citation-style-language/schema/raw/master/csl-citation.json"} </w:instrText>
+        <w:instrText xml:space="preserve"> ADDIN ZOTERO_ITEM CSL_CITATION {"citationID":"ab2v5g3amp","properties":{"formattedCitation":"[4]","plainCitation":"[4]"},"citationItems":[{"id":120,"uris":["http://zotero.org/users/753152/items/H6XJJWTE"],"uri":["http://zotero.org/users/753152/items/H6XJJWTE"],"itemData":{"id":120,"type":"post-weblog","title":"Getting Started with Azure Mobile Apps' Easy Tables |","container-title":"Xamarin Blog","abstract":"Every front end needs a great backend. This is true now more than ever in today’s connected world, where it’s extremely important to have your data with you at all times, even if you are disconnected from the internet. There are tons of great solutions available for Xamarin developers including Couchbase, Parse, Amazon, Oracle, and, …","URL":"https://blog.xamarin.com/getting-started-azure-mobile-apps-easy-tables/","language":"en-US","issued":{"date-parts":[["2016",1,28]]},"accessed":{"date-parts":[["2018",2,9]]}}}],"schema":"https://github.com/citation-style-language/schema/raw/master/csl-citation.json"} </w:instrText>
       </w:r>
       <w:r>
         <w:rPr>
@@ -6280,7 +6661,7 @@
           <w:noProof/>
           <w:szCs w:val="22"/>
         </w:rPr>
-        <w:t>[3]</w:t>
+        <w:t>[4]</w:t>
       </w:r>
       <w:r>
         <w:rPr>
@@ -6337,477 +6718,12 @@
       <w:r>
         <w:br w:type="page"/>
       </w:r>
-      <w:bookmarkStart w:id="25" w:name="_Toc114210888"/>
-      <w:bookmarkStart w:id="26" w:name="_Toc264537166"/>
-      <w:bookmarkStart w:id="27" w:name="_Toc264537894"/>
-      <w:bookmarkStart w:id="28" w:name="_Toc380699827"/>
+      <w:bookmarkStart w:id="33" w:name="_Toc114210888"/>
+      <w:bookmarkStart w:id="34" w:name="_Toc264537166"/>
+      <w:bookmarkStart w:id="35" w:name="_Toc264537894"/>
+      <w:bookmarkStart w:id="36" w:name="_Toc380815983"/>
       <w:r>
         <w:t>Literaturverzeichnis</w:t>
-      </w:r>
-      <w:bookmarkEnd w:id="25"/>
-      <w:bookmarkEnd w:id="26"/>
-      <w:bookmarkEnd w:id="27"/>
-      <w:bookmarkEnd w:id="28"/>
-    </w:p>
-    <w:p>
-      <w:pPr>
-        <w:pStyle w:val="Bibliography"/>
-        <w:rPr>
-          <w:rFonts w:cs="Arial"/>
-        </w:rPr>
-      </w:pPr>
-      <w:r>
-        <w:rPr>
-          <w:noProof/>
-        </w:rPr>
-        <w:fldChar w:fldCharType="begin"/>
-      </w:r>
-      <w:r>
-        <w:rPr>
-          <w:noProof/>
-        </w:rPr>
-        <w:instrText xml:space="preserve"> ADDIN ZOTERO_BIBL {"uncited":[["http://zotero.org/users/753152/items/NT5UUAKD"]],"custom":[]} CSL_BIBLIOGRAPHY </w:instrText>
-      </w:r>
-      <w:r>
-        <w:rPr>
-          <w:noProof/>
-        </w:rPr>
-        <w:fldChar w:fldCharType="separate"/>
-      </w:r>
-      <w:r>
-        <w:rPr>
-          <w:rFonts w:cs="Arial"/>
-        </w:rPr>
-        <w:t>[1]</w:t>
-      </w:r>
-      <w:r>
-        <w:rPr>
-          <w:rFonts w:cs="Arial"/>
-        </w:rPr>
-        <w:tab/>
-        <w:t>„Ausführliche Erläuterungen zu Xamarin.Forms - Xamarin“. [Online]. Verfügbar unter: https://developer.xamarin.com/de-de/guides/xamarin-forms/getting-started/hello-xamarin-forms/deepdive/. [Zugegriffen: 17-Feb-2018].</w:t>
-      </w:r>
-    </w:p>
-    <w:p>
-      <w:pPr>
-        <w:pStyle w:val="Bibliography"/>
-        <w:rPr>
-          <w:rFonts w:cs="Arial"/>
-        </w:rPr>
-      </w:pPr>
-      <w:r>
-        <w:rPr>
-          <w:rFonts w:cs="Arial"/>
-        </w:rPr>
-        <w:t>[2]</w:t>
-      </w:r>
-      <w:r>
-        <w:rPr>
-          <w:rFonts w:cs="Arial"/>
-        </w:rPr>
-        <w:tab/>
-        <w:t xml:space="preserve">M. M. | X. M. | X. C. D. | E. M. F. | X. F. D. | Melbourne und Australia, „Carousel View in Xamarin Forms“, </w:t>
-      </w:r>
-      <w:r>
-        <w:rPr>
-          <w:rFonts w:cs="Arial"/>
-          <w:i/>
-          <w:iCs/>
-        </w:rPr>
-        <w:t>Xamarin Help</w:t>
-      </w:r>
-      <w:r>
-        <w:rPr>
-          <w:rFonts w:cs="Arial"/>
-        </w:rPr>
-        <w:t>, 18-Apr-2016. [Online]. Verfügbar unter: https://xamarinhelp.com/carousel-view-xamarin-forms/. [Zugegriffen: 19-Feb-2018].</w:t>
-      </w:r>
-    </w:p>
-    <w:p>
-      <w:pPr>
-        <w:pStyle w:val="Bibliography"/>
-        <w:rPr>
-          <w:rFonts w:cs="Arial"/>
-        </w:rPr>
-      </w:pPr>
-      <w:r>
-        <w:rPr>
-          <w:rFonts w:cs="Arial"/>
-        </w:rPr>
-        <w:t>[3]</w:t>
-      </w:r>
-      <w:r>
-        <w:rPr>
-          <w:rFonts w:cs="Arial"/>
-        </w:rPr>
-        <w:tab/>
-        <w:t xml:space="preserve">„Getting Started with Azure Mobile Apps’ Easy Tables |“, </w:t>
-      </w:r>
-      <w:r>
-        <w:rPr>
-          <w:rFonts w:cs="Arial"/>
-          <w:i/>
-          <w:iCs/>
-        </w:rPr>
-        <w:t>Xamarin Blog</w:t>
-      </w:r>
-      <w:r>
-        <w:rPr>
-          <w:rFonts w:cs="Arial"/>
-        </w:rPr>
-        <w:t>, 28-Jan-2016. .</w:t>
-      </w:r>
-    </w:p>
-    <w:p>
-      <w:pPr>
-        <w:pStyle w:val="Bibliography"/>
-        <w:rPr>
-          <w:rFonts w:cs="Arial"/>
-        </w:rPr>
-      </w:pPr>
-      <w:r>
-        <w:rPr>
-          <w:rFonts w:cs="Arial"/>
-        </w:rPr>
-        <w:t>[4]</w:t>
-      </w:r>
-      <w:r>
-        <w:rPr>
-          <w:rFonts w:cs="Arial"/>
-        </w:rPr>
-        <w:tab/>
-        <w:t xml:space="preserve">Martin Sauer, </w:t>
-      </w:r>
-      <w:r>
-        <w:rPr>
-          <w:rFonts w:cs="Arial"/>
-          <w:i/>
-          <w:iCs/>
-        </w:rPr>
-        <w:t>Grundkurs Mobile Kommunikationssysteme</w:t>
-      </w:r>
-      <w:r>
-        <w:rPr>
-          <w:rFonts w:cs="Arial"/>
-        </w:rPr>
-        <w:t>, 5. Aufl. Wiesbaden: Springer Vieweg, 2013.</w:t>
-      </w:r>
-    </w:p>
-    <w:p>
-      <w:pPr>
-        <w:pStyle w:val="Bibliography"/>
-        <w:rPr>
-          <w:rFonts w:cs="Arial"/>
-          <w:noProof/>
-        </w:rPr>
-      </w:pPr>
-      <w:r>
-        <w:rPr>
-          <w:rFonts w:cs="Arial"/>
-          <w:noProof/>
-        </w:rPr>
-        <w:fldChar w:fldCharType="end"/>
-      </w:r>
-    </w:p>
-    <w:p>
-      <w:pPr>
-        <w:pStyle w:val="Literatur"/>
-      </w:pPr>
-      <w:r>
-        <w:br w:type="page"/>
-      </w:r>
-      <w:bookmarkStart w:id="29" w:name="_Toc114210889"/>
-      <w:bookmarkStart w:id="30" w:name="_Toc264537167"/>
-      <w:bookmarkStart w:id="31" w:name="_Toc264537895"/>
-      <w:bookmarkStart w:id="32" w:name="_Toc380699828"/>
-      <w:r>
-        <w:t>Abbildungsverzeichnis</w:t>
-      </w:r>
-      <w:bookmarkEnd w:id="29"/>
-      <w:bookmarkEnd w:id="30"/>
-      <w:bookmarkEnd w:id="31"/>
-      <w:bookmarkEnd w:id="32"/>
-    </w:p>
-    <w:p>
-      <w:pPr>
-        <w:pStyle w:val="TableofFigures"/>
-        <w:tabs>
-          <w:tab w:val="right" w:leader="dot" w:pos="9061"/>
-        </w:tabs>
-        <w:rPr>
-          <w:rFonts w:cs="Arial"/>
-        </w:rPr>
-      </w:pPr>
-    </w:p>
-    <w:p>
-      <w:pPr>
-        <w:pStyle w:val="TableofFigures"/>
-        <w:tabs>
-          <w:tab w:val="right" w:leader="dot" w:pos="9060"/>
-        </w:tabs>
-        <w:rPr>
-          <w:rFonts w:asciiTheme="minorHAnsi" w:eastAsiaTheme="minorEastAsia" w:hAnsiTheme="minorHAnsi" w:cstheme="minorBidi"/>
-          <w:noProof/>
-          <w:sz w:val="24"/>
-          <w:szCs w:val="24"/>
-          <w:lang w:eastAsia="ja-JP" w:bidi="ar-SA"/>
-        </w:rPr>
-      </w:pPr>
-      <w:r>
-        <w:rPr>
-          <w:rFonts w:cs="Arial"/>
-        </w:rPr>
-        <w:fldChar w:fldCharType="begin"/>
-      </w:r>
-      <w:r>
-        <w:rPr>
-          <w:rFonts w:cs="Arial"/>
-        </w:rPr>
-        <w:instrText xml:space="preserve"> TOC \h \z \c "Abbildung" </w:instrText>
-      </w:r>
-      <w:r>
-        <w:rPr>
-          <w:rFonts w:cs="Arial"/>
-        </w:rPr>
-        <w:fldChar w:fldCharType="separate"/>
-      </w:r>
-      <w:r>
-        <w:rPr>
-          <w:noProof/>
-        </w:rPr>
-        <w:t>Abbildung 1: Architektur Xamarin.Forms (Quelle: [1])</w:t>
-      </w:r>
-      <w:r>
-        <w:rPr>
-          <w:noProof/>
-        </w:rPr>
-        <w:tab/>
-      </w:r>
-      <w:r>
-        <w:rPr>
-          <w:noProof/>
-        </w:rPr>
-        <w:fldChar w:fldCharType="begin"/>
-      </w:r>
-      <w:r>
-        <w:rPr>
-          <w:noProof/>
-        </w:rPr>
-        <w:instrText xml:space="preserve"> PAGEREF _Toc379793750 \h </w:instrText>
-      </w:r>
-      <w:r>
-        <w:rPr>
-          <w:noProof/>
-        </w:rPr>
-      </w:r>
-      <w:r>
-        <w:rPr>
-          <w:noProof/>
-        </w:rPr>
-        <w:fldChar w:fldCharType="separate"/>
-      </w:r>
-      <w:r>
-        <w:rPr>
-          <w:noProof/>
-        </w:rPr>
-        <w:t>4</w:t>
-      </w:r>
-      <w:r>
-        <w:rPr>
-          <w:noProof/>
-        </w:rPr>
-        <w:fldChar w:fldCharType="end"/>
-      </w:r>
-    </w:p>
-    <w:p>
-      <w:pPr>
-        <w:pStyle w:val="TableofFigures"/>
-        <w:tabs>
-          <w:tab w:val="right" w:leader="dot" w:pos="9060"/>
-        </w:tabs>
-        <w:rPr>
-          <w:rFonts w:asciiTheme="minorHAnsi" w:eastAsiaTheme="minorEastAsia" w:hAnsiTheme="minorHAnsi" w:cstheme="minorBidi"/>
-          <w:noProof/>
-          <w:sz w:val="24"/>
-          <w:szCs w:val="24"/>
-          <w:lang w:eastAsia="ja-JP" w:bidi="ar-SA"/>
-        </w:rPr>
-      </w:pPr>
-      <w:r>
-        <w:rPr>
-          <w:noProof/>
-        </w:rPr>
-        <w:t>Abbildung 2: Einrichten eines App Services</w:t>
-      </w:r>
-      <w:r>
-        <w:rPr>
-          <w:noProof/>
-        </w:rPr>
-        <w:tab/>
-      </w:r>
-      <w:r>
-        <w:rPr>
-          <w:noProof/>
-        </w:rPr>
-        <w:fldChar w:fldCharType="begin"/>
-      </w:r>
-      <w:r>
-        <w:rPr>
-          <w:noProof/>
-        </w:rPr>
-        <w:instrText xml:space="preserve"> PAGEREF _Toc379793751 \h </w:instrText>
-      </w:r>
-      <w:r>
-        <w:rPr>
-          <w:noProof/>
-        </w:rPr>
-      </w:r>
-      <w:r>
-        <w:rPr>
-          <w:noProof/>
-        </w:rPr>
-        <w:fldChar w:fldCharType="separate"/>
-      </w:r>
-      <w:r>
-        <w:rPr>
-          <w:noProof/>
-        </w:rPr>
-        <w:t>9</w:t>
-      </w:r>
-      <w:r>
-        <w:rPr>
-          <w:noProof/>
-        </w:rPr>
-        <w:fldChar w:fldCharType="end"/>
-      </w:r>
-    </w:p>
-    <w:p>
-      <w:pPr>
-        <w:pStyle w:val="TableofFigures"/>
-        <w:tabs>
-          <w:tab w:val="right" w:leader="dot" w:pos="9060"/>
-        </w:tabs>
-        <w:rPr>
-          <w:rFonts w:asciiTheme="minorHAnsi" w:eastAsiaTheme="minorEastAsia" w:hAnsiTheme="minorHAnsi" w:cstheme="minorBidi"/>
-          <w:noProof/>
-          <w:sz w:val="24"/>
-          <w:szCs w:val="24"/>
-          <w:lang w:eastAsia="ja-JP" w:bidi="ar-SA"/>
-        </w:rPr>
-      </w:pPr>
-      <w:r>
-        <w:rPr>
-          <w:noProof/>
-        </w:rPr>
-        <w:t>Abbildung 3: Benennen des App Services</w:t>
-      </w:r>
-      <w:r>
-        <w:rPr>
-          <w:noProof/>
-        </w:rPr>
-        <w:tab/>
-      </w:r>
-      <w:r>
-        <w:rPr>
-          <w:noProof/>
-        </w:rPr>
-        <w:fldChar w:fldCharType="begin"/>
-      </w:r>
-      <w:r>
-        <w:rPr>
-          <w:noProof/>
-        </w:rPr>
-        <w:instrText xml:space="preserve"> PAGEREF _Toc379793752 \h </w:instrText>
-      </w:r>
-      <w:r>
-        <w:rPr>
-          <w:noProof/>
-        </w:rPr>
-      </w:r>
-      <w:r>
-        <w:rPr>
-          <w:noProof/>
-        </w:rPr>
-        <w:fldChar w:fldCharType="separate"/>
-      </w:r>
-      <w:r>
-        <w:rPr>
-          <w:noProof/>
-        </w:rPr>
-        <w:t>10</w:t>
-      </w:r>
-      <w:r>
-        <w:rPr>
-          <w:noProof/>
-        </w:rPr>
-        <w:fldChar w:fldCharType="end"/>
-      </w:r>
-    </w:p>
-    <w:p>
-      <w:pPr>
-        <w:pStyle w:val="TableofFigures"/>
-        <w:tabs>
-          <w:tab w:val="right" w:leader="dot" w:pos="9061"/>
-        </w:tabs>
-        <w:rPr>
-          <w:rFonts w:cs="Arial"/>
-        </w:rPr>
-      </w:pPr>
-      <w:r>
-        <w:rPr>
-          <w:rFonts w:cs="Arial"/>
-        </w:rPr>
-        <w:fldChar w:fldCharType="end"/>
-      </w:r>
-    </w:p>
-    <w:p>
-      <w:pPr>
-        <w:rPr>
-          <w:color w:val="626B71"/>
-          <w:szCs w:val="22"/>
-          <w:lang w:val="de-AT"/>
-        </w:rPr>
-      </w:pPr>
-    </w:p>
-    <w:p>
-      <w:pPr>
-        <w:rPr>
-          <w:color w:val="626B71"/>
-          <w:szCs w:val="22"/>
-          <w:lang w:val="de-AT"/>
-        </w:rPr>
-      </w:pPr>
-    </w:p>
-    <w:p>
-      <w:pPr>
-        <w:rPr>
-          <w:color w:val="626B71"/>
-          <w:szCs w:val="22"/>
-          <w:lang w:val="de-AT"/>
-        </w:rPr>
-      </w:pPr>
-    </w:p>
-    <w:p>
-      <w:pPr>
-        <w:pStyle w:val="Anmerkungen"/>
-        <w:rPr>
-          <w:lang w:val="de-AT"/>
-        </w:rPr>
-      </w:pPr>
-    </w:p>
-    <w:p>
-      <w:pPr>
-        <w:pStyle w:val="Literatur"/>
-      </w:pPr>
-      <w:r>
-        <w:br w:type="page"/>
-      </w:r>
-      <w:bookmarkStart w:id="33" w:name="_Toc114210890"/>
-      <w:bookmarkStart w:id="34" w:name="_Toc264537168"/>
-      <w:bookmarkStart w:id="35" w:name="_Toc264537896"/>
-      <w:bookmarkStart w:id="36" w:name="_Toc380699829"/>
-      <w:r>
-        <w:t>Tabellenverzeichnis</w:t>
       </w:r>
       <w:bookmarkEnd w:id="33"/>
       <w:bookmarkEnd w:id="34"/>
@@ -6816,6 +6732,926 @@
     </w:p>
     <w:p>
       <w:pPr>
+        <w:pStyle w:val="Bibliography"/>
+        <w:rPr>
+          <w:rFonts w:cs="Arial"/>
+        </w:rPr>
+      </w:pPr>
+      <w:r>
+        <w:rPr>
+          <w:noProof/>
+        </w:rPr>
+        <w:fldChar w:fldCharType="begin"/>
+      </w:r>
+      <w:r>
+        <w:rPr>
+          <w:noProof/>
+        </w:rPr>
+        <w:instrText xml:space="preserve"> ADDIN ZOTERO_BIBL {"uncited":[["http://zotero.org/users/753152/items/NT5UUAKD"]],"custom":[]} CSL_BIBLIOGRAPHY </w:instrText>
+      </w:r>
+      <w:r>
+        <w:rPr>
+          <w:noProof/>
+        </w:rPr>
+        <w:fldChar w:fldCharType="separate"/>
+      </w:r>
+      <w:r>
+        <w:rPr>
+          <w:rFonts w:cs="Arial"/>
+        </w:rPr>
+        <w:t>[1]</w:t>
+      </w:r>
+      <w:r>
+        <w:rPr>
+          <w:rFonts w:cs="Arial"/>
+        </w:rPr>
+        <w:tab/>
+        <w:t>„Ausführliche Erläuterungen zu Xamarin.Forms - Xamarin“. [Online]. Verfügbar unter: https://developer.xamarin.com/de-de/guides/xamarin-forms/getting-started/hello-xamarin-forms/deepdive/. [Zugegriffen: 17-Feb-2018].</w:t>
+      </w:r>
+    </w:p>
+    <w:p>
+      <w:pPr>
+        <w:pStyle w:val="Bibliography"/>
+        <w:rPr>
+          <w:rFonts w:cs="Arial"/>
+        </w:rPr>
+      </w:pPr>
+      <w:r>
+        <w:rPr>
+          <w:rFonts w:cs="Arial"/>
+        </w:rPr>
+        <w:t>[2]</w:t>
+      </w:r>
+      <w:r>
+        <w:rPr>
+          <w:rFonts w:cs="Arial"/>
+        </w:rPr>
+        <w:tab/>
+        <w:t xml:space="preserve">M. M. | X. M. | X. C. D. | E. M. F. | X. F. D. | Melbourne und Australia, „Carousel View in Xamarin Forms“, </w:t>
+      </w:r>
+      <w:r>
+        <w:rPr>
+          <w:rFonts w:cs="Arial"/>
+          <w:i/>
+          <w:iCs/>
+        </w:rPr>
+        <w:t>Xamarin Help</w:t>
+      </w:r>
+      <w:r>
+        <w:rPr>
+          <w:rFonts w:cs="Arial"/>
+        </w:rPr>
+        <w:t>, 18-Apr-2016. [Online]. Verfügbar unter: https://xamarinhelp.com/carousel-view-xamarin-forms/. [Zugegriffen: 19-Feb-2018].</w:t>
+      </w:r>
+    </w:p>
+    <w:p>
+      <w:pPr>
+        <w:pStyle w:val="Bibliography"/>
+        <w:rPr>
+          <w:rFonts w:cs="Arial"/>
+        </w:rPr>
+      </w:pPr>
+      <w:r>
+        <w:rPr>
+          <w:rFonts w:cs="Arial"/>
+        </w:rPr>
+        <w:t>[3]</w:t>
+      </w:r>
+      <w:r>
+        <w:rPr>
+          <w:rFonts w:cs="Arial"/>
+        </w:rPr>
+        <w:tab/>
+        <w:t>„Aufgabenbasierte mobile App für Kunden“. [Online]. Verfügbar unter: https://azure.microsoft.com/de-de/solutions/architecture/mobile-app-consumer/. [Zugegriffen: 21-Feb-2018].</w:t>
+      </w:r>
+    </w:p>
+    <w:p>
+      <w:pPr>
+        <w:pStyle w:val="Bibliography"/>
+        <w:rPr>
+          <w:rFonts w:cs="Arial"/>
+        </w:rPr>
+      </w:pPr>
+      <w:r>
+        <w:rPr>
+          <w:rFonts w:cs="Arial"/>
+        </w:rPr>
+        <w:t>[4]</w:t>
+      </w:r>
+      <w:r>
+        <w:rPr>
+          <w:rFonts w:cs="Arial"/>
+        </w:rPr>
+        <w:tab/>
+        <w:t xml:space="preserve">„Getting Started with Azure Mobile Apps’ Easy Tables |“, </w:t>
+      </w:r>
+      <w:r>
+        <w:rPr>
+          <w:rFonts w:cs="Arial"/>
+          <w:i/>
+          <w:iCs/>
+        </w:rPr>
+        <w:t>Xamarin Blog</w:t>
+      </w:r>
+      <w:r>
+        <w:rPr>
+          <w:rFonts w:cs="Arial"/>
+        </w:rPr>
+        <w:t>, 28-Jan-2016. .</w:t>
+      </w:r>
+    </w:p>
+    <w:p>
+      <w:pPr>
+        <w:pStyle w:val="Bibliography"/>
+        <w:rPr>
+          <w:rFonts w:cs="Arial"/>
+        </w:rPr>
+      </w:pPr>
+      <w:r>
+        <w:rPr>
+          <w:rFonts w:cs="Arial"/>
+        </w:rPr>
+        <w:t>[5]</w:t>
+      </w:r>
+      <w:r>
+        <w:rPr>
+          <w:rFonts w:cs="Arial"/>
+        </w:rPr>
+        <w:tab/>
+        <w:t xml:space="preserve">Martin Sauer, </w:t>
+      </w:r>
+      <w:r>
+        <w:rPr>
+          <w:rFonts w:cs="Arial"/>
+          <w:i/>
+          <w:iCs/>
+        </w:rPr>
+        <w:t>Grundkurs Mobile Kommunikationssysteme</w:t>
+      </w:r>
+      <w:r>
+        <w:rPr>
+          <w:rFonts w:cs="Arial"/>
+        </w:rPr>
+        <w:t>, 5. Aufl. Wiesbaden: Springer Vieweg, 2013.</w:t>
+      </w:r>
+    </w:p>
+    <w:p>
+      <w:pPr>
+        <w:pStyle w:val="Bibliography"/>
+        <w:rPr>
+          <w:rFonts w:cs="Arial"/>
+          <w:noProof/>
+        </w:rPr>
+      </w:pPr>
+      <w:r>
+        <w:rPr>
+          <w:rFonts w:cs="Arial"/>
+          <w:noProof/>
+        </w:rPr>
+        <w:fldChar w:fldCharType="end"/>
+      </w:r>
+    </w:p>
+    <w:p>
+      <w:pPr>
+        <w:pStyle w:val="Literatur"/>
+      </w:pPr>
+      <w:r>
+        <w:br w:type="page"/>
+      </w:r>
+      <w:bookmarkStart w:id="37" w:name="_Toc114210889"/>
+      <w:bookmarkStart w:id="38" w:name="_Toc264537167"/>
+      <w:bookmarkStart w:id="39" w:name="_Toc264537895"/>
+      <w:bookmarkStart w:id="40" w:name="_Toc380815984"/>
+      <w:r>
+        <w:t>Abbildungsverzeichnis</w:t>
+      </w:r>
+      <w:bookmarkEnd w:id="37"/>
+      <w:bookmarkEnd w:id="38"/>
+      <w:bookmarkEnd w:id="39"/>
+      <w:bookmarkEnd w:id="40"/>
+    </w:p>
+    <w:p>
+      <w:pPr>
+        <w:pStyle w:val="TableofFigures"/>
+        <w:tabs>
+          <w:tab w:val="right" w:leader="dot" w:pos="9061"/>
+        </w:tabs>
+        <w:rPr>
+          <w:rFonts w:cs="Arial"/>
+        </w:rPr>
+      </w:pPr>
+    </w:p>
+    <w:p>
+      <w:pPr>
+        <w:pStyle w:val="TableofFigures"/>
+        <w:tabs>
+          <w:tab w:val="right" w:leader="dot" w:pos="9060"/>
+        </w:tabs>
+        <w:rPr>
+          <w:rFonts w:asciiTheme="minorHAnsi" w:eastAsiaTheme="minorEastAsia" w:hAnsiTheme="minorHAnsi" w:cstheme="minorBidi"/>
+          <w:noProof/>
+          <w:sz w:val="24"/>
+          <w:szCs w:val="24"/>
+          <w:lang w:eastAsia="ja-JP" w:bidi="ar-SA"/>
+        </w:rPr>
+      </w:pPr>
+      <w:r>
+        <w:rPr>
+          <w:rFonts w:cs="Arial"/>
+        </w:rPr>
+        <w:fldChar w:fldCharType="begin"/>
+      </w:r>
+      <w:r>
+        <w:rPr>
+          <w:rFonts w:cs="Arial"/>
+        </w:rPr>
+        <w:instrText xml:space="preserve"> TOC \h \z \c "Abbildung" </w:instrText>
+      </w:r>
+      <w:r>
+        <w:rPr>
+          <w:rFonts w:cs="Arial"/>
+        </w:rPr>
+        <w:fldChar w:fldCharType="separate"/>
+      </w:r>
+      <w:r>
+        <w:rPr>
+          <w:noProof/>
+        </w:rPr>
+        <w:t>Abbildung 1: Architektur Xamarin.Forms</w:t>
+      </w:r>
+      <w:r>
+        <w:rPr>
+          <w:noProof/>
+        </w:rPr>
+        <w:tab/>
+      </w:r>
+      <w:r>
+        <w:rPr>
+          <w:noProof/>
+        </w:rPr>
+        <w:fldChar w:fldCharType="begin"/>
+      </w:r>
+      <w:r>
+        <w:rPr>
+          <w:noProof/>
+        </w:rPr>
+        <w:instrText xml:space="preserve"> PAGEREF _Toc380815957 \h </w:instrText>
+      </w:r>
+      <w:r>
+        <w:rPr>
+          <w:noProof/>
+        </w:rPr>
+      </w:r>
+      <w:r>
+        <w:rPr>
+          <w:noProof/>
+        </w:rPr>
+        <w:fldChar w:fldCharType="separate"/>
+      </w:r>
+      <w:r>
+        <w:rPr>
+          <w:noProof/>
+        </w:rPr>
+        <w:t>4</w:t>
+      </w:r>
+      <w:r>
+        <w:rPr>
+          <w:noProof/>
+        </w:rPr>
+        <w:fldChar w:fldCharType="end"/>
+      </w:r>
+    </w:p>
+    <w:p>
+      <w:pPr>
+        <w:pStyle w:val="TableofFigures"/>
+        <w:tabs>
+          <w:tab w:val="right" w:leader="dot" w:pos="9060"/>
+        </w:tabs>
+        <w:rPr>
+          <w:rFonts w:asciiTheme="minorHAnsi" w:eastAsiaTheme="minorEastAsia" w:hAnsiTheme="minorHAnsi" w:cstheme="minorBidi"/>
+          <w:noProof/>
+          <w:sz w:val="24"/>
+          <w:szCs w:val="24"/>
+          <w:lang w:eastAsia="ja-JP" w:bidi="ar-SA"/>
+        </w:rPr>
+      </w:pPr>
+      <w:r>
+        <w:rPr>
+          <w:noProof/>
+        </w:rPr>
+        <w:t>Abbildung 2: Beziehung der Portable Class Libraries</w:t>
+      </w:r>
+      <w:r>
+        <w:rPr>
+          <w:noProof/>
+        </w:rPr>
+        <w:tab/>
+      </w:r>
+      <w:r>
+        <w:rPr>
+          <w:noProof/>
+        </w:rPr>
+        <w:fldChar w:fldCharType="begin"/>
+      </w:r>
+      <w:r>
+        <w:rPr>
+          <w:noProof/>
+        </w:rPr>
+        <w:instrText xml:space="preserve"> PAGEREF _Toc380815958 \h </w:instrText>
+      </w:r>
+      <w:r>
+        <w:rPr>
+          <w:noProof/>
+        </w:rPr>
+      </w:r>
+      <w:r>
+        <w:rPr>
+          <w:noProof/>
+        </w:rPr>
+        <w:fldChar w:fldCharType="separate"/>
+      </w:r>
+      <w:r>
+        <w:rPr>
+          <w:noProof/>
+        </w:rPr>
+        <w:t>5</w:t>
+      </w:r>
+      <w:r>
+        <w:rPr>
+          <w:noProof/>
+        </w:rPr>
+        <w:fldChar w:fldCharType="end"/>
+      </w:r>
+    </w:p>
+    <w:p>
+      <w:pPr>
+        <w:pStyle w:val="TableofFigures"/>
+        <w:tabs>
+          <w:tab w:val="right" w:leader="dot" w:pos="9060"/>
+        </w:tabs>
+        <w:rPr>
+          <w:rFonts w:asciiTheme="minorHAnsi" w:eastAsiaTheme="minorEastAsia" w:hAnsiTheme="minorHAnsi" w:cstheme="minorBidi"/>
+          <w:noProof/>
+          <w:sz w:val="24"/>
+          <w:szCs w:val="24"/>
+          <w:lang w:eastAsia="ja-JP" w:bidi="ar-SA"/>
+        </w:rPr>
+      </w:pPr>
+      <w:r>
+        <w:rPr>
+          <w:noProof/>
+        </w:rPr>
+        <w:t>Abbildung 3: Beziehung Main.cs und AppDelegate.cs (Quelle: [1])</w:t>
+      </w:r>
+      <w:r>
+        <w:rPr>
+          <w:noProof/>
+        </w:rPr>
+        <w:tab/>
+      </w:r>
+      <w:r>
+        <w:rPr>
+          <w:noProof/>
+        </w:rPr>
+        <w:fldChar w:fldCharType="begin"/>
+      </w:r>
+      <w:r>
+        <w:rPr>
+          <w:noProof/>
+        </w:rPr>
+        <w:instrText xml:space="preserve"> PAGEREF _Toc380815959 \h </w:instrText>
+      </w:r>
+      <w:r>
+        <w:rPr>
+          <w:noProof/>
+        </w:rPr>
+      </w:r>
+      <w:r>
+        <w:rPr>
+          <w:noProof/>
+        </w:rPr>
+        <w:fldChar w:fldCharType="separate"/>
+      </w:r>
+      <w:r>
+        <w:rPr>
+          <w:noProof/>
+        </w:rPr>
+        <w:t>6</w:t>
+      </w:r>
+      <w:r>
+        <w:rPr>
+          <w:noProof/>
+        </w:rPr>
+        <w:fldChar w:fldCharType="end"/>
+      </w:r>
+    </w:p>
+    <w:p>
+      <w:pPr>
+        <w:pStyle w:val="TableofFigures"/>
+        <w:tabs>
+          <w:tab w:val="right" w:leader="dot" w:pos="9060"/>
+        </w:tabs>
+        <w:rPr>
+          <w:rFonts w:asciiTheme="minorHAnsi" w:eastAsiaTheme="minorEastAsia" w:hAnsiTheme="minorHAnsi" w:cstheme="minorBidi"/>
+          <w:noProof/>
+          <w:sz w:val="24"/>
+          <w:szCs w:val="24"/>
+          <w:lang w:eastAsia="ja-JP" w:bidi="ar-SA"/>
+        </w:rPr>
+      </w:pPr>
+      <w:r>
+        <w:rPr>
+          <w:noProof/>
+        </w:rPr>
+        <w:t>Abbildung 4: CarouselView</w:t>
+      </w:r>
+      <w:r>
+        <w:rPr>
+          <w:noProof/>
+        </w:rPr>
+        <w:tab/>
+      </w:r>
+      <w:r>
+        <w:rPr>
+          <w:noProof/>
+        </w:rPr>
+        <w:fldChar w:fldCharType="begin"/>
+      </w:r>
+      <w:r>
+        <w:rPr>
+          <w:noProof/>
+        </w:rPr>
+        <w:instrText xml:space="preserve"> PAGEREF _Toc380815960 \h </w:instrText>
+      </w:r>
+      <w:r>
+        <w:rPr>
+          <w:noProof/>
+        </w:rPr>
+      </w:r>
+      <w:r>
+        <w:rPr>
+          <w:noProof/>
+        </w:rPr>
+        <w:fldChar w:fldCharType="separate"/>
+      </w:r>
+      <w:r>
+        <w:rPr>
+          <w:noProof/>
+        </w:rPr>
+        <w:t>10</w:t>
+      </w:r>
+      <w:r>
+        <w:rPr>
+          <w:noProof/>
+        </w:rPr>
+        <w:fldChar w:fldCharType="end"/>
+      </w:r>
+    </w:p>
+    <w:p>
+      <w:pPr>
+        <w:pStyle w:val="TableofFigures"/>
+        <w:tabs>
+          <w:tab w:val="right" w:leader="dot" w:pos="9060"/>
+        </w:tabs>
+        <w:rPr>
+          <w:rFonts w:asciiTheme="minorHAnsi" w:eastAsiaTheme="minorEastAsia" w:hAnsiTheme="minorHAnsi" w:cstheme="minorBidi"/>
+          <w:noProof/>
+          <w:sz w:val="24"/>
+          <w:szCs w:val="24"/>
+          <w:lang w:eastAsia="ja-JP" w:bidi="ar-SA"/>
+        </w:rPr>
+      </w:pPr>
+      <w:r>
+        <w:rPr>
+          <w:noProof/>
+        </w:rPr>
+        <w:t>Abbildung 5: Architektur Azure</w:t>
+      </w:r>
+      <w:r>
+        <w:rPr>
+          <w:noProof/>
+        </w:rPr>
+        <w:tab/>
+      </w:r>
+      <w:r>
+        <w:rPr>
+          <w:noProof/>
+        </w:rPr>
+        <w:fldChar w:fldCharType="begin"/>
+      </w:r>
+      <w:r>
+        <w:rPr>
+          <w:noProof/>
+        </w:rPr>
+        <w:instrText xml:space="preserve"> PAGEREF _Toc380815961 \h </w:instrText>
+      </w:r>
+      <w:r>
+        <w:rPr>
+          <w:noProof/>
+        </w:rPr>
+      </w:r>
+      <w:r>
+        <w:rPr>
+          <w:noProof/>
+        </w:rPr>
+        <w:fldChar w:fldCharType="separate"/>
+      </w:r>
+      <w:r>
+        <w:rPr>
+          <w:noProof/>
+        </w:rPr>
+        <w:t>11</w:t>
+      </w:r>
+      <w:r>
+        <w:rPr>
+          <w:noProof/>
+        </w:rPr>
+        <w:fldChar w:fldCharType="end"/>
+      </w:r>
+    </w:p>
+    <w:p>
+      <w:pPr>
+        <w:pStyle w:val="TableofFigures"/>
+        <w:tabs>
+          <w:tab w:val="right" w:leader="dot" w:pos="9060"/>
+        </w:tabs>
+        <w:rPr>
+          <w:rFonts w:asciiTheme="minorHAnsi" w:eastAsiaTheme="minorEastAsia" w:hAnsiTheme="minorHAnsi" w:cstheme="minorBidi"/>
+          <w:noProof/>
+          <w:sz w:val="24"/>
+          <w:szCs w:val="24"/>
+          <w:lang w:eastAsia="ja-JP" w:bidi="ar-SA"/>
+        </w:rPr>
+      </w:pPr>
+      <w:r>
+        <w:rPr>
+          <w:noProof/>
+        </w:rPr>
+        <w:t>Abbildung 6: Einrichten eines App Services</w:t>
+      </w:r>
+      <w:r>
+        <w:rPr>
+          <w:noProof/>
+        </w:rPr>
+        <w:tab/>
+      </w:r>
+      <w:r>
+        <w:rPr>
+          <w:noProof/>
+        </w:rPr>
+        <w:fldChar w:fldCharType="begin"/>
+      </w:r>
+      <w:r>
+        <w:rPr>
+          <w:noProof/>
+        </w:rPr>
+        <w:instrText xml:space="preserve"> PAGEREF _Toc380815962 \h </w:instrText>
+      </w:r>
+      <w:r>
+        <w:rPr>
+          <w:noProof/>
+        </w:rPr>
+      </w:r>
+      <w:r>
+        <w:rPr>
+          <w:noProof/>
+        </w:rPr>
+        <w:fldChar w:fldCharType="separate"/>
+      </w:r>
+      <w:r>
+        <w:rPr>
+          <w:noProof/>
+        </w:rPr>
+        <w:t>12</w:t>
+      </w:r>
+      <w:r>
+        <w:rPr>
+          <w:noProof/>
+        </w:rPr>
+        <w:fldChar w:fldCharType="end"/>
+      </w:r>
+    </w:p>
+    <w:p>
+      <w:pPr>
+        <w:pStyle w:val="TableofFigures"/>
+        <w:tabs>
+          <w:tab w:val="right" w:leader="dot" w:pos="9060"/>
+        </w:tabs>
+        <w:rPr>
+          <w:rFonts w:asciiTheme="minorHAnsi" w:eastAsiaTheme="minorEastAsia" w:hAnsiTheme="minorHAnsi" w:cstheme="minorBidi"/>
+          <w:noProof/>
+          <w:sz w:val="24"/>
+          <w:szCs w:val="24"/>
+          <w:lang w:eastAsia="ja-JP" w:bidi="ar-SA"/>
+        </w:rPr>
+      </w:pPr>
+      <w:r>
+        <w:rPr>
+          <w:noProof/>
+        </w:rPr>
+        <w:t>Abbildung 7: Benennen des App Services</w:t>
+      </w:r>
+      <w:r>
+        <w:rPr>
+          <w:noProof/>
+        </w:rPr>
+        <w:tab/>
+      </w:r>
+      <w:r>
+        <w:rPr>
+          <w:noProof/>
+        </w:rPr>
+        <w:fldChar w:fldCharType="begin"/>
+      </w:r>
+      <w:r>
+        <w:rPr>
+          <w:noProof/>
+        </w:rPr>
+        <w:instrText xml:space="preserve"> PAGEREF _Toc380815963 \h </w:instrText>
+      </w:r>
+      <w:r>
+        <w:rPr>
+          <w:noProof/>
+        </w:rPr>
+      </w:r>
+      <w:r>
+        <w:rPr>
+          <w:noProof/>
+        </w:rPr>
+        <w:fldChar w:fldCharType="separate"/>
+      </w:r>
+      <w:r>
+        <w:rPr>
+          <w:noProof/>
+        </w:rPr>
+        <w:t>13</w:t>
+      </w:r>
+      <w:r>
+        <w:rPr>
+          <w:noProof/>
+        </w:rPr>
+        <w:fldChar w:fldCharType="end"/>
+      </w:r>
+    </w:p>
+    <w:p>
+      <w:pPr>
+        <w:pStyle w:val="TableofFigures"/>
+        <w:tabs>
+          <w:tab w:val="right" w:leader="dot" w:pos="9060"/>
+        </w:tabs>
+        <w:rPr>
+          <w:rFonts w:asciiTheme="minorHAnsi" w:eastAsiaTheme="minorEastAsia" w:hAnsiTheme="minorHAnsi" w:cstheme="minorBidi"/>
+          <w:noProof/>
+          <w:sz w:val="24"/>
+          <w:szCs w:val="24"/>
+          <w:lang w:eastAsia="ja-JP" w:bidi="ar-SA"/>
+        </w:rPr>
+      </w:pPr>
+      <w:r>
+        <w:rPr>
+          <w:noProof/>
+        </w:rPr>
+        <w:t>Abbildung 8: Übersicht App Services</w:t>
+      </w:r>
+      <w:r>
+        <w:rPr>
+          <w:noProof/>
+        </w:rPr>
+        <w:tab/>
+      </w:r>
+      <w:r>
+        <w:rPr>
+          <w:noProof/>
+        </w:rPr>
+        <w:fldChar w:fldCharType="begin"/>
+      </w:r>
+      <w:r>
+        <w:rPr>
+          <w:noProof/>
+        </w:rPr>
+        <w:instrText xml:space="preserve"> PAGEREF _Toc380815964 \h </w:instrText>
+      </w:r>
+      <w:r>
+        <w:rPr>
+          <w:noProof/>
+        </w:rPr>
+      </w:r>
+      <w:r>
+        <w:rPr>
+          <w:noProof/>
+        </w:rPr>
+        <w:fldChar w:fldCharType="separate"/>
+      </w:r>
+      <w:r>
+        <w:rPr>
+          <w:noProof/>
+        </w:rPr>
+        <w:t>13</w:t>
+      </w:r>
+      <w:r>
+        <w:rPr>
+          <w:noProof/>
+        </w:rPr>
+        <w:fldChar w:fldCharType="end"/>
+      </w:r>
+    </w:p>
+    <w:p>
+      <w:pPr>
+        <w:pStyle w:val="TableofFigures"/>
+        <w:tabs>
+          <w:tab w:val="right" w:leader="dot" w:pos="9060"/>
+        </w:tabs>
+        <w:rPr>
+          <w:rFonts w:asciiTheme="minorHAnsi" w:eastAsiaTheme="minorEastAsia" w:hAnsiTheme="minorHAnsi" w:cstheme="minorBidi"/>
+          <w:noProof/>
+          <w:sz w:val="24"/>
+          <w:szCs w:val="24"/>
+          <w:lang w:eastAsia="ja-JP" w:bidi="ar-SA"/>
+        </w:rPr>
+      </w:pPr>
+      <w:r>
+        <w:rPr>
+          <w:noProof/>
+        </w:rPr>
+        <w:t>Abbildung 9: Einrichten Datenbank Azure</w:t>
+      </w:r>
+      <w:r>
+        <w:rPr>
+          <w:noProof/>
+        </w:rPr>
+        <w:tab/>
+      </w:r>
+      <w:r>
+        <w:rPr>
+          <w:noProof/>
+        </w:rPr>
+        <w:fldChar w:fldCharType="begin"/>
+      </w:r>
+      <w:r>
+        <w:rPr>
+          <w:noProof/>
+        </w:rPr>
+        <w:instrText xml:space="preserve"> PAGEREF _Toc380815965 \h </w:instrText>
+      </w:r>
+      <w:r>
+        <w:rPr>
+          <w:noProof/>
+        </w:rPr>
+      </w:r>
+      <w:r>
+        <w:rPr>
+          <w:noProof/>
+        </w:rPr>
+        <w:fldChar w:fldCharType="separate"/>
+      </w:r>
+      <w:r>
+        <w:rPr>
+          <w:noProof/>
+        </w:rPr>
+        <w:t>14</w:t>
+      </w:r>
+      <w:r>
+        <w:rPr>
+          <w:noProof/>
+        </w:rPr>
+        <w:fldChar w:fldCharType="end"/>
+      </w:r>
+    </w:p>
+    <w:p>
+      <w:pPr>
+        <w:pStyle w:val="TableofFigures"/>
+        <w:tabs>
+          <w:tab w:val="right" w:leader="dot" w:pos="9060"/>
+        </w:tabs>
+        <w:rPr>
+          <w:rFonts w:asciiTheme="minorHAnsi" w:eastAsiaTheme="minorEastAsia" w:hAnsiTheme="minorHAnsi" w:cstheme="minorBidi"/>
+          <w:noProof/>
+          <w:sz w:val="24"/>
+          <w:szCs w:val="24"/>
+          <w:lang w:eastAsia="ja-JP" w:bidi="ar-SA"/>
+        </w:rPr>
+      </w:pPr>
+      <w:r>
+        <w:rPr>
+          <w:noProof/>
+        </w:rPr>
+        <w:t>Abbildung 10: Grundkonfiguration App Services</w:t>
+      </w:r>
+      <w:r>
+        <w:rPr>
+          <w:noProof/>
+        </w:rPr>
+        <w:tab/>
+      </w:r>
+      <w:r>
+        <w:rPr>
+          <w:noProof/>
+        </w:rPr>
+        <w:fldChar w:fldCharType="begin"/>
+      </w:r>
+      <w:r>
+        <w:rPr>
+          <w:noProof/>
+        </w:rPr>
+        <w:instrText xml:space="preserve"> PAGEREF _Toc380815966 \h </w:instrText>
+      </w:r>
+      <w:r>
+        <w:rPr>
+          <w:noProof/>
+        </w:rPr>
+      </w:r>
+      <w:r>
+        <w:rPr>
+          <w:noProof/>
+        </w:rPr>
+        <w:fldChar w:fldCharType="separate"/>
+      </w:r>
+      <w:r>
+        <w:rPr>
+          <w:noProof/>
+        </w:rPr>
+        <w:t>15</w:t>
+      </w:r>
+      <w:r>
+        <w:rPr>
+          <w:noProof/>
+        </w:rPr>
+        <w:fldChar w:fldCharType="end"/>
+      </w:r>
+    </w:p>
+    <w:p>
+      <w:pPr>
+        <w:pStyle w:val="TableofFigures"/>
+        <w:tabs>
+          <w:tab w:val="right" w:leader="dot" w:pos="9061"/>
+        </w:tabs>
+        <w:rPr>
+          <w:rFonts w:cs="Arial"/>
+        </w:rPr>
+      </w:pPr>
+      <w:r>
+        <w:rPr>
+          <w:rFonts w:cs="Arial"/>
+        </w:rPr>
+        <w:fldChar w:fldCharType="end"/>
+      </w:r>
+    </w:p>
+    <w:p>
+      <w:pPr>
+        <w:rPr>
+          <w:color w:val="626B71"/>
+          <w:szCs w:val="22"/>
+          <w:lang w:val="de-AT"/>
+        </w:rPr>
+      </w:pPr>
+    </w:p>
+    <w:p>
+      <w:pPr>
+        <w:rPr>
+          <w:color w:val="626B71"/>
+          <w:szCs w:val="22"/>
+          <w:lang w:val="de-AT"/>
+        </w:rPr>
+      </w:pPr>
+    </w:p>
+    <w:p>
+      <w:pPr>
+        <w:rPr>
+          <w:color w:val="626B71"/>
+          <w:szCs w:val="22"/>
+          <w:lang w:val="de-AT"/>
+        </w:rPr>
+      </w:pPr>
+    </w:p>
+    <w:p>
+      <w:pPr>
+        <w:pStyle w:val="Anmerkungen"/>
+        <w:rPr>
+          <w:lang w:val="de-AT"/>
+        </w:rPr>
+      </w:pPr>
+    </w:p>
+    <w:p>
+      <w:pPr>
+        <w:pStyle w:val="Literatur"/>
+      </w:pPr>
+      <w:r>
+        <w:br w:type="page"/>
+      </w:r>
+      <w:bookmarkStart w:id="41" w:name="_Toc114210890"/>
+      <w:bookmarkStart w:id="42" w:name="_Toc264537168"/>
+      <w:bookmarkStart w:id="43" w:name="_Toc264537896"/>
+      <w:bookmarkStart w:id="44" w:name="_Toc380815985"/>
+      <w:r>
+        <w:t>Tabellenverzeichnis</w:t>
+      </w:r>
+      <w:bookmarkEnd w:id="41"/>
+      <w:bookmarkEnd w:id="42"/>
+      <w:bookmarkEnd w:id="43"/>
+      <w:bookmarkEnd w:id="44"/>
+    </w:p>
+    <w:p>
+      <w:pPr>
         <w:pStyle w:val="TableofFigures"/>
         <w:tabs>
           <w:tab w:val="right" w:leader="dot" w:pos="9061"/>
@@ -6916,10 +7752,10 @@
       </w:pPr>
     </w:p>
     <w:sectPr>
-      <w:headerReference w:type="even" r:id="rId20"/>
-      <w:headerReference w:type="default" r:id="rId21"/>
-      <w:footerReference w:type="default" r:id="rId22"/>
-      <w:headerReference w:type="first" r:id="rId23"/>
+      <w:headerReference w:type="even" r:id="rId21"/>
+      <w:headerReference w:type="default" r:id="rId22"/>
+      <w:footerReference w:type="default" r:id="rId23"/>
+      <w:headerReference w:type="first" r:id="rId24"/>
       <w:pgSz w:w="11906" w:h="16838" w:code="9"/>
       <w:pgMar w:top="2268" w:right="1418" w:bottom="1134" w:left="1418" w:header="709" w:footer="709" w:gutter="0"/>
       <w:cols w:space="708"/>
@@ -7019,7 +7855,7 @@
         <w:rStyle w:val="PageNumber"/>
         <w:noProof/>
       </w:rPr>
-      <w:t>2</w:t>
+      <w:t>4</w:t>
     </w:r>
     <w:r>
       <w:rPr>
@@ -10883,6 +11719,119 @@
     </w:lvl>
   </w:abstractNum>
   <w:abstractNum w:abstractNumId="26">
+    <w:nsid w:val="5E884009"/>
+    <w:multiLevelType w:val="hybridMultilevel"/>
+    <w:tmpl w:val="B7F82EF2"/>
+    <w:lvl w:ilvl="0" w:tplc="04090001">
+      <w:start w:val="1"/>
+      <w:numFmt w:val="bullet"/>
+      <w:lvlText w:val=""/>
+      <w:lvlJc w:val="left"/>
+      <w:pPr>
+        <w:ind w:left="720" w:hanging="360"/>
+      </w:pPr>
+      <w:rPr>
+        <w:rFonts w:ascii="Symbol" w:hAnsi="Symbol" w:hint="default"/>
+      </w:rPr>
+    </w:lvl>
+    <w:lvl w:ilvl="1" w:tplc="04090003" w:tentative="1">
+      <w:start w:val="1"/>
+      <w:numFmt w:val="bullet"/>
+      <w:lvlText w:val="o"/>
+      <w:lvlJc w:val="left"/>
+      <w:pPr>
+        <w:ind w:left="1440" w:hanging="360"/>
+      </w:pPr>
+      <w:rPr>
+        <w:rFonts w:ascii="Courier New" w:hAnsi="Courier New" w:hint="default"/>
+      </w:rPr>
+    </w:lvl>
+    <w:lvl w:ilvl="2" w:tplc="04090005" w:tentative="1">
+      <w:start w:val="1"/>
+      <w:numFmt w:val="bullet"/>
+      <w:lvlText w:val=""/>
+      <w:lvlJc w:val="left"/>
+      <w:pPr>
+        <w:ind w:left="2160" w:hanging="360"/>
+      </w:pPr>
+      <w:rPr>
+        <w:rFonts w:ascii="Wingdings" w:hAnsi="Wingdings" w:hint="default"/>
+      </w:rPr>
+    </w:lvl>
+    <w:lvl w:ilvl="3" w:tplc="04090001" w:tentative="1">
+      <w:start w:val="1"/>
+      <w:numFmt w:val="bullet"/>
+      <w:lvlText w:val=""/>
+      <w:lvlJc w:val="left"/>
+      <w:pPr>
+        <w:ind w:left="2880" w:hanging="360"/>
+      </w:pPr>
+      <w:rPr>
+        <w:rFonts w:ascii="Symbol" w:hAnsi="Symbol" w:hint="default"/>
+      </w:rPr>
+    </w:lvl>
+    <w:lvl w:ilvl="4" w:tplc="04090003" w:tentative="1">
+      <w:start w:val="1"/>
+      <w:numFmt w:val="bullet"/>
+      <w:lvlText w:val="o"/>
+      <w:lvlJc w:val="left"/>
+      <w:pPr>
+        <w:ind w:left="3600" w:hanging="360"/>
+      </w:pPr>
+      <w:rPr>
+        <w:rFonts w:ascii="Courier New" w:hAnsi="Courier New" w:hint="default"/>
+      </w:rPr>
+    </w:lvl>
+    <w:lvl w:ilvl="5" w:tplc="04090005" w:tentative="1">
+      <w:start w:val="1"/>
+      <w:numFmt w:val="bullet"/>
+      <w:lvlText w:val=""/>
+      <w:lvlJc w:val="left"/>
+      <w:pPr>
+        <w:ind w:left="4320" w:hanging="360"/>
+      </w:pPr>
+      <w:rPr>
+        <w:rFonts w:ascii="Wingdings" w:hAnsi="Wingdings" w:hint="default"/>
+      </w:rPr>
+    </w:lvl>
+    <w:lvl w:ilvl="6" w:tplc="04090001" w:tentative="1">
+      <w:start w:val="1"/>
+      <w:numFmt w:val="bullet"/>
+      <w:lvlText w:val=""/>
+      <w:lvlJc w:val="left"/>
+      <w:pPr>
+        <w:ind w:left="5040" w:hanging="360"/>
+      </w:pPr>
+      <w:rPr>
+        <w:rFonts w:ascii="Symbol" w:hAnsi="Symbol" w:hint="default"/>
+      </w:rPr>
+    </w:lvl>
+    <w:lvl w:ilvl="7" w:tplc="04090003" w:tentative="1">
+      <w:start w:val="1"/>
+      <w:numFmt w:val="bullet"/>
+      <w:lvlText w:val="o"/>
+      <w:lvlJc w:val="left"/>
+      <w:pPr>
+        <w:ind w:left="5760" w:hanging="360"/>
+      </w:pPr>
+      <w:rPr>
+        <w:rFonts w:ascii="Courier New" w:hAnsi="Courier New" w:hint="default"/>
+      </w:rPr>
+    </w:lvl>
+    <w:lvl w:ilvl="8" w:tplc="04090005" w:tentative="1">
+      <w:start w:val="1"/>
+      <w:numFmt w:val="bullet"/>
+      <w:lvlText w:val=""/>
+      <w:lvlJc w:val="left"/>
+      <w:pPr>
+        <w:ind w:left="6480" w:hanging="360"/>
+      </w:pPr>
+      <w:rPr>
+        <w:rFonts w:ascii="Wingdings" w:hAnsi="Wingdings" w:hint="default"/>
+      </w:rPr>
+    </w:lvl>
+  </w:abstractNum>
+  <w:abstractNum w:abstractNumId="27">
     <w:nsid w:val="672C5011"/>
     <w:multiLevelType w:val="multilevel"/>
     <w:tmpl w:val="B472E9D6"/>
@@ -11042,7 +11991,7 @@
       </w:rPr>
     </w:lvl>
   </w:abstractNum>
-  <w:abstractNum w:abstractNumId="27">
+  <w:abstractNum w:abstractNumId="28">
     <w:nsid w:val="682D464C"/>
     <w:multiLevelType w:val="hybridMultilevel"/>
     <w:tmpl w:val="353CAEA0"/>
@@ -11185,7 +12134,7 @@
       </w:rPr>
     </w:lvl>
   </w:abstractNum>
-  <w:abstractNum w:abstractNumId="28">
+  <w:abstractNum w:abstractNumId="29">
     <w:nsid w:val="684B58C6"/>
     <w:multiLevelType w:val="multilevel"/>
     <w:tmpl w:val="BE7C520E"/>
@@ -11387,7 +12336,7 @@
       </w:rPr>
     </w:lvl>
   </w:abstractNum>
-  <w:abstractNum w:abstractNumId="29">
+  <w:abstractNum w:abstractNumId="30">
     <w:nsid w:val="6F8E6712"/>
     <w:multiLevelType w:val="multilevel"/>
     <w:tmpl w:val="BE7C520E"/>
@@ -11589,7 +12538,7 @@
       </w:rPr>
     </w:lvl>
   </w:abstractNum>
-  <w:abstractNum w:abstractNumId="30">
+  <w:abstractNum w:abstractNumId="31">
     <w:nsid w:val="6F8F12DA"/>
     <w:multiLevelType w:val="hybridMultilevel"/>
     <w:tmpl w:val="B5D42BE2"/>
@@ -11702,7 +12651,7 @@
       </w:rPr>
     </w:lvl>
   </w:abstractNum>
-  <w:abstractNum w:abstractNumId="31">
+  <w:abstractNum w:abstractNumId="32">
     <w:nsid w:val="74314674"/>
     <w:multiLevelType w:val="hybridMultilevel"/>
     <w:tmpl w:val="089CB8A2"/>
@@ -11815,7 +12764,7 @@
       </w:rPr>
     </w:lvl>
   </w:abstractNum>
-  <w:abstractNum w:abstractNumId="32">
+  <w:abstractNum w:abstractNumId="33">
     <w:nsid w:val="7D39428E"/>
     <w:multiLevelType w:val="multilevel"/>
     <w:tmpl w:val="47C6DC7A"/>
@@ -11975,13 +12924,13 @@
     </w:lvl>
   </w:abstractNum>
   <w:num w:numId="1">
-    <w:abstractNumId w:val="27"/>
+    <w:abstractNumId w:val="28"/>
   </w:num>
   <w:num w:numId="2">
     <w:abstractNumId w:val="7"/>
   </w:num>
   <w:num w:numId="3">
-    <w:abstractNumId w:val="29"/>
+    <w:abstractNumId w:val="30"/>
   </w:num>
   <w:num w:numId="4">
     <w:abstractNumId w:val="9"/>
@@ -11990,7 +12939,7 @@
     <w:abstractNumId w:val="13"/>
   </w:num>
   <w:num w:numId="6">
-    <w:abstractNumId w:val="29"/>
+    <w:abstractNumId w:val="30"/>
   </w:num>
   <w:num w:numId="7">
     <w:abstractNumId w:val="8"/>
@@ -12005,7 +12954,7 @@
     <w:abstractNumId w:val="17"/>
   </w:num>
   <w:num w:numId="11">
-    <w:abstractNumId w:val="28"/>
+    <w:abstractNumId w:val="29"/>
   </w:num>
   <w:num w:numId="12">
     <w:abstractNumId w:val="10"/>
@@ -12047,13 +12996,13 @@
     <w:abstractNumId w:val="2"/>
   </w:num>
   <w:num w:numId="25">
-    <w:abstractNumId w:val="26"/>
+    <w:abstractNumId w:val="27"/>
   </w:num>
   <w:num w:numId="26">
     <w:abstractNumId w:val="15"/>
   </w:num>
   <w:num w:numId="27">
-    <w:abstractNumId w:val="32"/>
+    <w:abstractNumId w:val="33"/>
   </w:num>
   <w:num w:numId="28">
     <w:abstractNumId w:val="24"/>
@@ -12074,10 +13023,10 @@
     <w:abstractNumId w:val="19"/>
   </w:num>
   <w:num w:numId="34">
-    <w:abstractNumId w:val="30"/>
+    <w:abstractNumId w:val="31"/>
   </w:num>
   <w:num w:numId="35">
-    <w:abstractNumId w:val="31"/>
+    <w:abstractNumId w:val="32"/>
   </w:num>
   <w:num w:numId="36">
     <w:abstractNumId w:val="25"/>
@@ -12090,6 +13039,9 @@
   </w:num>
   <w:num w:numId="39">
     <w:abstractNumId w:val="0"/>
+  </w:num>
+  <w:num w:numId="40">
+    <w:abstractNumId w:val="26"/>
   </w:num>
   <w:numIdMacAtCleanup w:val="3"/>
 </w:numbering>

</xml_diff>

<commit_message>
Added date into ListView for comments Added date into the model class Some minor design issues
</commit_message>
<xml_diff>
--- a/Photos/Documentation/xamarin_azure_cpipp.docx
+++ b/Photos/Documentation/xamarin_azure_cpipp.docx
@@ -1654,8 +1654,6 @@
         </w:rPr>
         <w:br w:type="page"/>
       </w:r>
-      <w:bookmarkStart w:id="4" w:name="_GoBack"/>
-      <w:bookmarkEnd w:id="4"/>
     </w:p>
     <w:p>
       <w:pPr>
@@ -1676,11 +1674,85 @@
           <w:numId w:val="0"/>
         </w:numPr>
       </w:pPr>
-      <w:bookmarkStart w:id="5" w:name="_Toc380815970"/>
+      <w:bookmarkStart w:id="4" w:name="_Toc380815970"/>
       <w:r>
         <w:t>Einführung</w:t>
       </w:r>
+      <w:bookmarkEnd w:id="4"/>
+    </w:p>
+    <w:p>
+      <w:pPr>
+        <w:jc w:val="both"/>
+        <w:rPr>
+          <w:szCs w:val="22"/>
+          <w:lang w:val="de-AT"/>
+        </w:rPr>
+      </w:pPr>
+      <w:r>
+        <w:rPr>
+          <w:szCs w:val="22"/>
+          <w:lang w:val="de-AT"/>
+        </w:rPr>
+        <w:t>Xamarin bietet die Möglichkeit mit Xamarin.Forms Plattformübergreifend zu entwickeln. Dabei werden die bekanntesten Plattformen wie Android, iOS oder WindowsPhone unterstützt. Dieses Framework wird von Microsoft unterstützt und es gibt dazu zahlreiche Dokumentation welche frei von Microsoft zur Verfügung gestellt wird. Zu Xamarin gehören auch die zahlreichen Möglichkeiten der verfügbaren Schnittstellen, die man benutzen kann. Eine davon ist die Unterstützung von Azure. Damit wird es ermöglicht Daten</w:t>
+      </w:r>
+      <w:r>
+        <w:rPr>
+          <w:szCs w:val="22"/>
+          <w:lang w:val="de-AT"/>
+        </w:rPr>
+        <w:t xml:space="preserve"> der App persistent in Azure </w:t>
+      </w:r>
+      <w:r>
+        <w:rPr>
+          <w:szCs w:val="22"/>
+          <w:lang w:val="de-AT"/>
+        </w:rPr>
+        <w:t>zu speichern.</w:t>
+      </w:r>
+    </w:p>
+    <w:p>
+      <w:pPr>
+        <w:jc w:val="both"/>
+        <w:rPr>
+          <w:szCs w:val="22"/>
+          <w:lang w:val="de-AT"/>
+        </w:rPr>
+      </w:pPr>
+    </w:p>
+    <w:p>
+      <w:pPr>
+        <w:rPr>
+          <w:szCs w:val="22"/>
+          <w:lang w:val="de-AT"/>
+        </w:rPr>
+      </w:pPr>
+      <w:r>
+        <w:rPr>
+          <w:szCs w:val="22"/>
+          <w:lang w:val="de-AT"/>
+        </w:rPr>
+        <w:t>In diesem Projekt war es Ziel einen Photosharing App zu entwickeln die es ermöglicht über verschiedene Accounts eigene Fotos zu verwalten bzw. diese auch für andere User freizuschalten. Eine zusätzliche Kommentarfunktion solle eine soziale Komponente in das Projekt einführen. Zusätzlich war es wichtig, dass diese App zumindest  über Android und iOS laufen sollte.</w:t>
+      </w:r>
+    </w:p>
+    <w:p>
+      <w:pPr>
+        <w:rPr>
+          <w:szCs w:val="22"/>
+          <w:lang w:val="de-AT"/>
+        </w:rPr>
+      </w:pPr>
+    </w:p>
+    <w:p>
+      <w:pPr>
+        <w:pStyle w:val="Heading1"/>
+      </w:pPr>
+      <w:bookmarkStart w:id="5" w:name="_Toc379793199"/>
+      <w:bookmarkStart w:id="6" w:name="_Toc380815971"/>
+      <w:r>
+        <w:t>Xamarin.Forms</w:t>
+      </w:r>
       <w:bookmarkEnd w:id="5"/>
+      <w:bookmarkEnd w:id="6"/>
     </w:p>
     <w:p>
       <w:pPr>
@@ -1695,21 +1767,57 @@
           <w:szCs w:val="22"/>
           <w:lang w:val="de-AT"/>
         </w:rPr>
-        <w:t>Xamarin bietet die Möglichkeit mit Xamarin.Forms Plattformübergreifend zu entwickeln. Dabei werden die bekanntesten Plattformen wie Android, iOS oder WindowsPhone unterstützt. Dieses Framework wird von Microsoft unterstützt und es gibt dazu zahlreiche Dokumentation welche frei von Microsoft zur Verfügung gestellt wird. Zu Xamarin gehören auch die zahlreichen Möglichkeiten der verfügbaren Schnittstellen, die man benutzen kann. Eine davon ist die Unterstützung von Azure. Damit wird es ermöglicht Daten</w:t>
-      </w:r>
-      <w:r>
-        <w:rPr>
-          <w:szCs w:val="22"/>
-          <w:lang w:val="de-AT"/>
-        </w:rPr>
-        <w:t xml:space="preserve"> der App persistent in Azure </w:t>
-      </w:r>
-      <w:r>
-        <w:rPr>
-          <w:szCs w:val="22"/>
-          <w:lang w:val="de-AT"/>
-        </w:rPr>
-        <w:t>zu speichern.</w:t>
+        <w:t>Für unsere Applikation wollen wir Xamarin.Forms verwenden um mit einer Codebasis die App auf allen Plattformen laufen zu lassen. Für das Projekt wurde „</w:t>
+      </w:r>
+      <w:r>
+        <w:rPr>
+          <w:i/>
+          <w:szCs w:val="22"/>
+          <w:lang w:val="de-AT"/>
+        </w:rPr>
+        <w:t>Visual Studio for Mac</w:t>
+      </w:r>
+      <w:r>
+        <w:rPr>
+          <w:szCs w:val="22"/>
+          <w:lang w:val="de-AT"/>
+        </w:rPr>
+        <w:t>“ verwendet damit wird es ermöglicht Apps für</w:t>
+      </w:r>
+      <w:r>
+        <w:rPr>
+          <w:szCs w:val="22"/>
+          <w:lang w:val="de-AT"/>
+        </w:rPr>
+        <w:t xml:space="preserve"> iOS und Android zu entwickeln. D</w:t>
+      </w:r>
+      <w:r>
+        <w:rPr>
+          <w:szCs w:val="22"/>
+          <w:lang w:val="de-AT"/>
+        </w:rPr>
+        <w:t xml:space="preserve">a für die Entwicklung der unterschiedlichen OS das darunterliegende betriebssystemspezifische Framework </w:t>
+      </w:r>
+      <w:r>
+        <w:rPr>
+          <w:szCs w:val="22"/>
+          <w:lang w:val="de-AT"/>
+        </w:rPr>
+        <w:t>vorhanden sein muss, gibt es keine Windows Version dieser App.</w:t>
+      </w:r>
+      <w:r>
+        <w:rPr>
+          <w:szCs w:val="22"/>
+          <w:lang w:val="de-AT"/>
+        </w:rPr>
+        <w:t xml:space="preserve"> So muss zur Entwicklung von iOS zum Beispiel XCode installiert werden um dieses in Xamarin.Forms zu verwenden.</w:t>
+      </w:r>
+      <w:r>
+        <w:rPr>
+          <w:szCs w:val="22"/>
+          <w:lang w:val="de-AT"/>
+        </w:rPr>
+        <w:t xml:space="preserve"> Um wirklich für alle drei Plattformen entwickeln zu können braucht man daher zwei Rechner (bzw. eine VM). </w:t>
       </w:r>
     </w:p>
     <w:p>
@@ -1723,201 +1831,91 @@
     </w:p>
     <w:p>
       <w:pPr>
-        <w:rPr>
-          <w:szCs w:val="22"/>
-          <w:lang w:val="de-AT"/>
-        </w:rPr>
-      </w:pPr>
-      <w:r>
-        <w:rPr>
-          <w:szCs w:val="22"/>
-          <w:lang w:val="de-AT"/>
-        </w:rPr>
-        <w:t>In diesem Projekt war es Ziel einen Photosharing App zu entwickeln die es ermöglicht über verschiedene Accounts eigene Fotos zu verwalten bzw. diese auch für andere User freizuschalten. Eine zusätzliche Kommentarfunktion solle eine soziale Komponente in das Projekt einführen. Zusätzlich war es wichtig, dass diese App zumindest  über Android und iOS laufen sollte.</w:t>
-      </w:r>
-    </w:p>
-    <w:p>
-      <w:pPr>
-        <w:rPr>
-          <w:szCs w:val="22"/>
-          <w:lang w:val="de-AT"/>
-        </w:rPr>
-      </w:pPr>
-    </w:p>
-    <w:p>
-      <w:pPr>
-        <w:pStyle w:val="Heading1"/>
-      </w:pPr>
-      <w:bookmarkStart w:id="6" w:name="_Toc379793199"/>
-      <w:bookmarkStart w:id="7" w:name="_Toc380815971"/>
-      <w:r>
-        <w:t>Xamarin.Forms</w:t>
-      </w:r>
-      <w:bookmarkEnd w:id="6"/>
+        <w:jc w:val="both"/>
+        <w:rPr>
+          <w:szCs w:val="22"/>
+          <w:lang w:val="de-AT"/>
+        </w:rPr>
+      </w:pPr>
+      <w:r>
+        <w:rPr>
+          <w:szCs w:val="22"/>
+          <w:lang w:val="de-AT"/>
+        </w:rPr>
+        <w:t>Der Vorteil von Xamarin.Forms liegt auf der Hand: Es ermöglicht das Entwerfen einer GUI, die dann wieder von allen OS verwenden werden kann. Die Programmierung dieser GUI kann über C# erfolgen oder aber auch über die eigene Beschreibungssprache XAML die an XML angelehnt ist und dem Beschreibungscode in der Android Entwicklung ähnelt. Leider gibt es keinen XAML Designer in der derzeitigen Visual Studio Version und somit das Design etwas erschwert.</w:t>
+      </w:r>
+    </w:p>
+    <w:p>
+      <w:pPr>
+        <w:jc w:val="both"/>
+        <w:rPr>
+          <w:szCs w:val="22"/>
+          <w:lang w:val="de-AT"/>
+        </w:rPr>
+      </w:pPr>
+    </w:p>
+    <w:p>
+      <w:pPr>
+        <w:jc w:val="both"/>
+        <w:rPr>
+          <w:szCs w:val="22"/>
+          <w:lang w:val="de-AT"/>
+        </w:rPr>
+      </w:pPr>
+      <w:r>
+        <w:rPr>
+          <w:szCs w:val="22"/>
+          <w:lang w:val="de-AT"/>
+        </w:rPr>
+        <w:t xml:space="preserve">Zusätzlich kann nativer Code implementiert werden um damit spezifische Funktionalität der Zielplattform implementiert werden. Das wird zum Beispiel benötigt um die jeweiligen Fotobibliotheken aufzurufen. Zusätzlich dazu besteht ein Kommunikationskanal zurück zum Core Xamarin.Forms </w:t>
+      </w:r>
+      <w:r>
+        <w:rPr>
+          <w:szCs w:val="22"/>
+          <w:lang w:val="de-AT"/>
+        </w:rPr>
+        <w:t xml:space="preserve">um Werte von den nativen Plattformen weiterverwenden zu können. Im Fall der Fotobibliothek wäre das ein binärer Stream mit dem man auf Xamarin.Forms Seite einen ImageSource </w:t>
+      </w:r>
+      <w:r>
+        <w:rPr>
+          <w:szCs w:val="22"/>
+          <w:lang w:val="de-AT"/>
+        </w:rPr>
+        <w:t>initialisieren</w:t>
+      </w:r>
+      <w:r>
+        <w:rPr>
+          <w:szCs w:val="22"/>
+          <w:lang w:val="de-AT"/>
+        </w:rPr>
+        <w:t xml:space="preserve"> kann.</w:t>
+      </w:r>
+    </w:p>
+    <w:p>
+      <w:pPr>
+        <w:rPr>
+          <w:szCs w:val="22"/>
+          <w:lang w:val="de-AT"/>
+        </w:rPr>
+      </w:pPr>
+    </w:p>
+    <w:p>
+      <w:pPr>
+        <w:pStyle w:val="Heading2"/>
+        <w:rPr>
+          <w:lang w:val="de-AT"/>
+        </w:rPr>
+      </w:pPr>
+      <w:bookmarkStart w:id="7" w:name="_Toc379793200"/>
+      <w:bookmarkStart w:id="8" w:name="_Toc380815972"/>
+      <w:r>
+        <w:rPr>
+          <w:lang w:val="de-AT"/>
+        </w:rPr>
+        <w:t>Architektur von Xamarin</w:t>
+      </w:r>
       <w:bookmarkEnd w:id="7"/>
-    </w:p>
-    <w:p>
-      <w:pPr>
-        <w:jc w:val="both"/>
-        <w:rPr>
-          <w:szCs w:val="22"/>
-          <w:lang w:val="de-AT"/>
-        </w:rPr>
-      </w:pPr>
-      <w:r>
-        <w:rPr>
-          <w:szCs w:val="22"/>
-          <w:lang w:val="de-AT"/>
-        </w:rPr>
-        <w:t>Für unsere Applikation wollen wir Xamarin.Forms verwenden um mit einer Codebasis die App auf allen Plattformen laufen zu lassen. Für das Projekt wurde „</w:t>
-      </w:r>
-      <w:r>
-        <w:rPr>
-          <w:i/>
-          <w:szCs w:val="22"/>
-          <w:lang w:val="de-AT"/>
-        </w:rPr>
-        <w:t>Visual Studio for Mac</w:t>
-      </w:r>
-      <w:r>
-        <w:rPr>
-          <w:szCs w:val="22"/>
-          <w:lang w:val="de-AT"/>
-        </w:rPr>
-        <w:t>“ verwendet damit wird es ermöglicht Apps für</w:t>
-      </w:r>
-      <w:r>
-        <w:rPr>
-          <w:szCs w:val="22"/>
-          <w:lang w:val="de-AT"/>
-        </w:rPr>
-        <w:t xml:space="preserve"> iOS und Android zu entwickeln. D</w:t>
-      </w:r>
-      <w:r>
-        <w:rPr>
-          <w:szCs w:val="22"/>
-          <w:lang w:val="de-AT"/>
-        </w:rPr>
-        <w:t xml:space="preserve">a für die Entwicklung der unterschiedlichen OS das darunterliegende betriebssystemspezifische Framework </w:t>
-      </w:r>
-      <w:r>
-        <w:rPr>
-          <w:szCs w:val="22"/>
-          <w:lang w:val="de-AT"/>
-        </w:rPr>
-        <w:t>vorhanden sein muss, gibt es keine Windows Version dieser App.</w:t>
-      </w:r>
-      <w:r>
-        <w:rPr>
-          <w:szCs w:val="22"/>
-          <w:lang w:val="de-AT"/>
-        </w:rPr>
-        <w:t xml:space="preserve"> So muss zur Entwicklung von iOS zum Beispiel XCode installiert werden um dieses in Xamarin.Forms zu verwenden.</w:t>
-      </w:r>
-      <w:r>
-        <w:rPr>
-          <w:szCs w:val="22"/>
-          <w:lang w:val="de-AT"/>
-        </w:rPr>
-        <w:t xml:space="preserve"> Um wirklich für alle drei Plattformen entwickeln zu können braucht man daher zwei Rechner (bzw. eine VM). </w:t>
-      </w:r>
-    </w:p>
-    <w:p>
-      <w:pPr>
-        <w:jc w:val="both"/>
-        <w:rPr>
-          <w:szCs w:val="22"/>
-          <w:lang w:val="de-AT"/>
-        </w:rPr>
-      </w:pPr>
-    </w:p>
-    <w:p>
-      <w:pPr>
-        <w:jc w:val="both"/>
-        <w:rPr>
-          <w:szCs w:val="22"/>
-          <w:lang w:val="de-AT"/>
-        </w:rPr>
-      </w:pPr>
-      <w:r>
-        <w:rPr>
-          <w:szCs w:val="22"/>
-          <w:lang w:val="de-AT"/>
-        </w:rPr>
-        <w:t>Der Vorteil von Xamarin.Forms liegt auf der Hand: Es ermöglicht das Entwerfen einer GUI, die dann wieder von allen OS verwenden werden kann. Die Programmierung dieser GUI kann über C# erfolgen oder aber auch über die eigene Beschreibungssprache XAML die an XML angelehnt ist und dem Beschreibungscode in der Android Entwicklung ähnelt. Leider gibt es keinen XAML Designer in der derzeitigen Visual Studio Version und somit das Design etwas erschwert.</w:t>
-      </w:r>
-    </w:p>
-    <w:p>
-      <w:pPr>
-        <w:jc w:val="both"/>
-        <w:rPr>
-          <w:szCs w:val="22"/>
-          <w:lang w:val="de-AT"/>
-        </w:rPr>
-      </w:pPr>
-    </w:p>
-    <w:p>
-      <w:pPr>
-        <w:jc w:val="both"/>
-        <w:rPr>
-          <w:szCs w:val="22"/>
-          <w:lang w:val="de-AT"/>
-        </w:rPr>
-      </w:pPr>
-      <w:r>
-        <w:rPr>
-          <w:szCs w:val="22"/>
-          <w:lang w:val="de-AT"/>
-        </w:rPr>
-        <w:t xml:space="preserve">Zusätzlich kann nativer Code implementiert werden um damit spezifische Funktionalität der Zielplattform implementiert werden. Das wird zum Beispiel benötigt um die jeweiligen Fotobibliotheken aufzurufen. Zusätzlich dazu besteht ein Kommunikationskanal zurück zum Core Xamarin.Forms </w:t>
-      </w:r>
-      <w:r>
-        <w:rPr>
-          <w:szCs w:val="22"/>
-          <w:lang w:val="de-AT"/>
-        </w:rPr>
-        <w:t xml:space="preserve">um Werte von den nativen Plattformen weiterverwenden zu können. Im Fall der Fotobibliothek wäre das ein binärer Stream mit dem man auf Xamarin.Forms Seite einen ImageSource </w:t>
-      </w:r>
-      <w:r>
-        <w:rPr>
-          <w:szCs w:val="22"/>
-          <w:lang w:val="de-AT"/>
-        </w:rPr>
-        <w:t>initialisieren</w:t>
-      </w:r>
-      <w:r>
-        <w:rPr>
-          <w:szCs w:val="22"/>
-          <w:lang w:val="de-AT"/>
-        </w:rPr>
-        <w:t xml:space="preserve"> kann.</w:t>
-      </w:r>
-    </w:p>
-    <w:p>
-      <w:pPr>
-        <w:rPr>
-          <w:szCs w:val="22"/>
-          <w:lang w:val="de-AT"/>
-        </w:rPr>
-      </w:pPr>
-    </w:p>
-    <w:p>
-      <w:pPr>
-        <w:pStyle w:val="Heading2"/>
-        <w:rPr>
-          <w:lang w:val="de-AT"/>
-        </w:rPr>
-      </w:pPr>
-      <w:bookmarkStart w:id="8" w:name="_Toc379793200"/>
-      <w:bookmarkStart w:id="9" w:name="_Toc380815972"/>
-      <w:r>
-        <w:rPr>
-          <w:lang w:val="de-AT"/>
-        </w:rPr>
-        <w:t>Architektur von Xamarin</w:t>
-      </w:r>
       <w:bookmarkEnd w:id="8"/>
-      <w:bookmarkEnd w:id="9"/>
     </w:p>
     <w:p>
       <w:pPr>
@@ -2035,22 +2033,35 @@
           <w:szCs w:val="22"/>
         </w:rPr>
       </w:pPr>
-      <w:bookmarkStart w:id="10" w:name="_Toc380815957"/>
+      <w:bookmarkStart w:id="9" w:name="_Toc380815957"/>
       <w:r>
         <w:t xml:space="preserve">Abbildung </w:t>
       </w:r>
-      <w:fldSimple w:instr=" SEQ Abbildung \* ARABIC ">
-        <w:r>
-          <w:rPr>
-            <w:noProof/>
-          </w:rPr>
-          <w:t>1</w:t>
-        </w:r>
-      </w:fldSimple>
+      <w:r>
+        <w:fldChar w:fldCharType="begin"/>
+      </w:r>
+      <w:r>
+        <w:instrText xml:space="preserve"> SEQ Abbildung \* ARABIC </w:instrText>
+      </w:r>
+      <w:r>
+        <w:fldChar w:fldCharType="separate"/>
+      </w:r>
+      <w:r>
+        <w:rPr>
+          <w:noProof/>
+        </w:rPr>
+        <w:t>1</w:t>
+      </w:r>
+      <w:r>
+        <w:rPr>
+          <w:noProof/>
+        </w:rPr>
+        <w:fldChar w:fldCharType="end"/>
+      </w:r>
       <w:r>
         <w:t>: Architektur Xamarin.Forms</w:t>
       </w:r>
-      <w:bookmarkEnd w:id="10"/>
+      <w:bookmarkEnd w:id="9"/>
     </w:p>
     <w:p>
       <w:pPr>
@@ -2210,62 +2221,75 @@
           <w:szCs w:val="22"/>
         </w:rPr>
       </w:pPr>
-      <w:bookmarkStart w:id="11" w:name="_Toc380815958"/>
+      <w:bookmarkStart w:id="10" w:name="_Toc380815958"/>
       <w:r>
         <w:t xml:space="preserve">Abbildung </w:t>
       </w:r>
-      <w:fldSimple w:instr=" SEQ Abbildung \* ARABIC ">
-        <w:r>
-          <w:rPr>
-            <w:noProof/>
-          </w:rPr>
-          <w:t>2</w:t>
-        </w:r>
-      </w:fldSimple>
+      <w:r>
+        <w:fldChar w:fldCharType="begin"/>
+      </w:r>
+      <w:r>
+        <w:instrText xml:space="preserve"> SEQ Abbildung \* ARABIC </w:instrText>
+      </w:r>
+      <w:r>
+        <w:fldChar w:fldCharType="separate"/>
+      </w:r>
+      <w:r>
+        <w:rPr>
+          <w:noProof/>
+        </w:rPr>
+        <w:t>2</w:t>
+      </w:r>
+      <w:r>
+        <w:rPr>
+          <w:noProof/>
+        </w:rPr>
+        <w:fldChar w:fldCharType="end"/>
+      </w:r>
       <w:r>
         <w:t>: Beziehung der Portable Class Libraries</w:t>
       </w:r>
+      <w:bookmarkEnd w:id="10"/>
+    </w:p>
+    <w:p>
+      <w:pPr>
+        <w:jc w:val="both"/>
+        <w:rPr>
+          <w:szCs w:val="22"/>
+          <w:lang w:val="de-AT"/>
+        </w:rPr>
+      </w:pPr>
+      <w:r>
+        <w:rPr>
+          <w:szCs w:val="22"/>
+          <w:lang w:val="de-AT"/>
+        </w:rPr>
+        <w:t>Um das Umzusetzen gibt es in einem Xamarin.Forms drei verschiedene Hauptbereiche die  relevant für die Entwicklung sind.</w:t>
+      </w:r>
+    </w:p>
+    <w:p>
+      <w:pPr>
+        <w:rPr>
+          <w:szCs w:val="22"/>
+          <w:lang w:val="de-AT"/>
+        </w:rPr>
+      </w:pPr>
+    </w:p>
+    <w:p>
+      <w:pPr>
+        <w:pStyle w:val="Heading2"/>
+        <w:rPr>
+          <w:lang w:val="de-AT"/>
+        </w:rPr>
+      </w:pPr>
+      <w:bookmarkStart w:id="11" w:name="_Toc380815973"/>
+      <w:r>
+        <w:rPr>
+          <w:lang w:val="de-AT"/>
+        </w:rPr>
+        <w:t>Aufbau eines Xamarin.Forms Projekts</w:t>
+      </w:r>
       <w:bookmarkEnd w:id="11"/>
-    </w:p>
-    <w:p>
-      <w:pPr>
-        <w:jc w:val="both"/>
-        <w:rPr>
-          <w:szCs w:val="22"/>
-          <w:lang w:val="de-AT"/>
-        </w:rPr>
-      </w:pPr>
-      <w:r>
-        <w:rPr>
-          <w:szCs w:val="22"/>
-          <w:lang w:val="de-AT"/>
-        </w:rPr>
-        <w:t>Um das Umzusetzen gibt es in einem Xamarin.Forms drei verschiedene Hauptbereiche die  relevant für die Entwicklung sind.</w:t>
-      </w:r>
-    </w:p>
-    <w:p>
-      <w:pPr>
-        <w:rPr>
-          <w:szCs w:val="22"/>
-          <w:lang w:val="de-AT"/>
-        </w:rPr>
-      </w:pPr>
-    </w:p>
-    <w:p>
-      <w:pPr>
-        <w:pStyle w:val="Heading2"/>
-        <w:rPr>
-          <w:lang w:val="de-AT"/>
-        </w:rPr>
-      </w:pPr>
-      <w:bookmarkStart w:id="12" w:name="_Toc380815973"/>
-      <w:r>
-        <w:rPr>
-          <w:lang w:val="de-AT"/>
-        </w:rPr>
-        <w:t>Aufbau eines Xamarin.Forms Projekts</w:t>
-      </w:r>
-      <w:bookmarkEnd w:id="12"/>
     </w:p>
     <w:p>
       <w:pPr>
@@ -2644,18 +2668,31 @@
           <w:lang w:val="en-US"/>
         </w:rPr>
       </w:pPr>
-      <w:bookmarkStart w:id="13" w:name="_Toc380815959"/>
+      <w:bookmarkStart w:id="12" w:name="_Toc380815959"/>
       <w:r>
         <w:t xml:space="preserve">Abbildung </w:t>
       </w:r>
-      <w:fldSimple w:instr=" SEQ Abbildung \* ARABIC ">
-        <w:r>
-          <w:rPr>
-            <w:noProof/>
-          </w:rPr>
-          <w:t>3</w:t>
-        </w:r>
-      </w:fldSimple>
+      <w:r>
+        <w:fldChar w:fldCharType="begin"/>
+      </w:r>
+      <w:r>
+        <w:instrText xml:space="preserve"> SEQ Abbildung \* ARABIC </w:instrText>
+      </w:r>
+      <w:r>
+        <w:fldChar w:fldCharType="separate"/>
+      </w:r>
+      <w:r>
+        <w:rPr>
+          <w:noProof/>
+        </w:rPr>
+        <w:t>3</w:t>
+      </w:r>
+      <w:r>
+        <w:rPr>
+          <w:noProof/>
+        </w:rPr>
+        <w:fldChar w:fldCharType="end"/>
+      </w:r>
       <w:r>
         <w:t xml:space="preserve">: Beziehung Main.cs und AppDelegate.cs (Quelle: </w:t>
       </w:r>
@@ -2680,7 +2717,7 @@
       <w:r>
         <w:t>)</w:t>
       </w:r>
-      <w:bookmarkEnd w:id="13"/>
+      <w:bookmarkEnd w:id="12"/>
     </w:p>
     <w:p>
       <w:pPr>
@@ -4229,14 +4266,14 @@
           <w:lang w:val="de-AT"/>
         </w:rPr>
       </w:pPr>
-      <w:bookmarkStart w:id="14" w:name="_Toc380815974"/>
+      <w:bookmarkStart w:id="13" w:name="_Toc380815974"/>
       <w:r>
         <w:rPr>
           <w:lang w:val="de-AT"/>
         </w:rPr>
         <w:t>Designelementegruppen</w:t>
       </w:r>
-      <w:bookmarkEnd w:id="14"/>
+      <w:bookmarkEnd w:id="13"/>
     </w:p>
     <w:p>
       <w:pPr>
@@ -4382,31 +4419,45 @@
           <w:szCs w:val="22"/>
           <w:lang w:val="de-AT"/>
         </w:rPr>
-        <w:t>Zusätzlich gibt es jede Menge Elemente, die man standardmässig von iOS oder Android kennt, wie ListView, Buttons, Labels, TextViews, ....</w:t>
-      </w:r>
-    </w:p>
-    <w:p>
-      <w:pPr>
-        <w:rPr>
-          <w:szCs w:val="22"/>
-          <w:lang w:val="de-AT"/>
-        </w:rPr>
-      </w:pPr>
-    </w:p>
-    <w:p>
-      <w:pPr>
-        <w:rPr>
-          <w:szCs w:val="22"/>
-          <w:lang w:val="de-AT"/>
-        </w:rPr>
-      </w:pPr>
-      <w:r>
-        <w:rPr>
-          <w:szCs w:val="22"/>
-          <w:lang w:val="de-AT"/>
-        </w:rPr>
-        <w:t>@TODO: tbc....(noch genauer beschreiben)</w:t>
-      </w:r>
+        <w:t xml:space="preserve">Zusätzlich gibt es jede Menge Elemente, die man </w:t>
+      </w:r>
+      <w:r>
+        <w:rPr>
+          <w:szCs w:val="22"/>
+          <w:lang w:val="de-AT"/>
+        </w:rPr>
+        <w:t>standardmäßig</w:t>
+      </w:r>
+      <w:r>
+        <w:rPr>
+          <w:szCs w:val="22"/>
+          <w:lang w:val="de-AT"/>
+        </w:rPr>
+        <w:t xml:space="preserve"> von iOS oder Android kennt, wie ListView, Buttons, Labels, TextViews</w:t>
+      </w:r>
+      <w:r>
+        <w:rPr>
+          <w:szCs w:val="22"/>
+          <w:lang w:val="de-AT"/>
+        </w:rPr>
+        <w:t>.</w:t>
+      </w:r>
+    </w:p>
+    <w:p>
+      <w:pPr>
+        <w:rPr>
+          <w:szCs w:val="22"/>
+          <w:lang w:val="de-AT"/>
+        </w:rPr>
+      </w:pPr>
+    </w:p>
+    <w:p>
+      <w:pPr>
+        <w:rPr>
+          <w:szCs w:val="22"/>
+          <w:lang w:val="de-AT"/>
+        </w:rPr>
+      </w:pPr>
     </w:p>
     <w:p>
       <w:pPr>
@@ -4420,94 +4471,94 @@
       <w:pPr>
         <w:pStyle w:val="Heading1"/>
       </w:pPr>
-      <w:bookmarkStart w:id="15" w:name="_Toc380815975"/>
+      <w:bookmarkStart w:id="14" w:name="_Toc380815975"/>
       <w:r>
         <w:t>Aufbau der der Photos Applikation</w:t>
       </w:r>
+      <w:bookmarkEnd w:id="14"/>
+    </w:p>
+    <w:p>
+      <w:pPr>
+        <w:jc w:val="both"/>
+        <w:rPr>
+          <w:szCs w:val="22"/>
+          <w:lang w:val="de-AT"/>
+        </w:rPr>
+      </w:pPr>
+      <w:r>
+        <w:rPr>
+          <w:szCs w:val="22"/>
+          <w:lang w:val="de-AT"/>
+        </w:rPr>
+        <w:t xml:space="preserve">Nach der kurzen Einführung in Xamarin.Forms und deren wichtigsten Komponenten werden hier </w:t>
+      </w:r>
+      <w:r>
+        <w:rPr>
+          <w:szCs w:val="22"/>
+          <w:lang w:val="de-AT"/>
+        </w:rPr>
+        <w:t>die</w:t>
+      </w:r>
+      <w:r>
+        <w:rPr>
+          <w:szCs w:val="22"/>
+          <w:lang w:val="de-AT"/>
+        </w:rPr>
+        <w:t xml:space="preserve"> Elemente </w:t>
+      </w:r>
+      <w:r>
+        <w:rPr>
+          <w:szCs w:val="22"/>
+          <w:lang w:val="de-AT"/>
+        </w:rPr>
+        <w:t xml:space="preserve">des Projekts </w:t>
+      </w:r>
+      <w:r>
+        <w:rPr>
+          <w:szCs w:val="22"/>
+          <w:lang w:val="de-AT"/>
+        </w:rPr>
+        <w:t>beschrieben</w:t>
+      </w:r>
+      <w:r>
+        <w:rPr>
+          <w:szCs w:val="22"/>
+          <w:lang w:val="de-AT"/>
+        </w:rPr>
+        <w:t xml:space="preserve">. </w:t>
+      </w:r>
+      <w:r>
+        <w:rPr>
+          <w:szCs w:val="22"/>
+          <w:lang w:val="de-AT"/>
+        </w:rPr>
+        <w:t>Dabei wurde bewusst der Azure Teil rausgenommen um nur die Xamarin.Forms relevanten Teile zu beschreiben, da Azure in einem extra Kapitel beschrieben wird.</w:t>
+      </w:r>
+    </w:p>
+    <w:p>
+      <w:pPr>
+        <w:jc w:val="both"/>
+        <w:rPr>
+          <w:szCs w:val="22"/>
+          <w:lang w:val="de-AT"/>
+        </w:rPr>
+      </w:pPr>
+    </w:p>
+    <w:p>
+      <w:pPr>
+        <w:pStyle w:val="Heading2"/>
+        <w:rPr>
+          <w:lang w:val="de-AT"/>
+        </w:rPr>
+      </w:pPr>
+      <w:bookmarkStart w:id="15" w:name="_Toc380815976"/>
+      <w:r>
+        <w:rPr>
+          <w:lang w:val="de-AT"/>
+        </w:rPr>
+        <w:t>Modelklassen</w:t>
+      </w:r>
       <w:bookmarkEnd w:id="15"/>
-    </w:p>
-    <w:p>
-      <w:pPr>
-        <w:jc w:val="both"/>
-        <w:rPr>
-          <w:szCs w:val="22"/>
-          <w:lang w:val="de-AT"/>
-        </w:rPr>
-      </w:pPr>
-      <w:r>
-        <w:rPr>
-          <w:szCs w:val="22"/>
-          <w:lang w:val="de-AT"/>
-        </w:rPr>
-        <w:t xml:space="preserve">Nach der kurzen Einführung in Xamarin.Forms und deren wichtigsten Komponenten werden hier </w:t>
-      </w:r>
-      <w:r>
-        <w:rPr>
-          <w:szCs w:val="22"/>
-          <w:lang w:val="de-AT"/>
-        </w:rPr>
-        <w:t>die</w:t>
-      </w:r>
-      <w:r>
-        <w:rPr>
-          <w:szCs w:val="22"/>
-          <w:lang w:val="de-AT"/>
-        </w:rPr>
-        <w:t xml:space="preserve"> Elemente </w:t>
-      </w:r>
-      <w:r>
-        <w:rPr>
-          <w:szCs w:val="22"/>
-          <w:lang w:val="de-AT"/>
-        </w:rPr>
-        <w:t xml:space="preserve">des Projekts </w:t>
-      </w:r>
-      <w:r>
-        <w:rPr>
-          <w:szCs w:val="22"/>
-          <w:lang w:val="de-AT"/>
-        </w:rPr>
-        <w:t>beschrieben</w:t>
-      </w:r>
-      <w:r>
-        <w:rPr>
-          <w:szCs w:val="22"/>
-          <w:lang w:val="de-AT"/>
-        </w:rPr>
-        <w:t xml:space="preserve">. </w:t>
-      </w:r>
-      <w:r>
-        <w:rPr>
-          <w:szCs w:val="22"/>
-          <w:lang w:val="de-AT"/>
-        </w:rPr>
-        <w:t>Dabei wurde bewusst der Azure Teil rausgenommen um nur die Xamarin.Forms relevanten Teile zu beschreiben, da Azure in einem extra Kapitel beschrieben wird.</w:t>
-      </w:r>
-    </w:p>
-    <w:p>
-      <w:pPr>
-        <w:jc w:val="both"/>
-        <w:rPr>
-          <w:szCs w:val="22"/>
-          <w:lang w:val="de-AT"/>
-        </w:rPr>
-      </w:pPr>
-    </w:p>
-    <w:p>
-      <w:pPr>
-        <w:pStyle w:val="Heading2"/>
-        <w:rPr>
-          <w:lang w:val="de-AT"/>
-        </w:rPr>
-      </w:pPr>
-      <w:bookmarkStart w:id="16" w:name="_Toc380815976"/>
-      <w:r>
-        <w:rPr>
-          <w:lang w:val="de-AT"/>
-        </w:rPr>
-        <w:t>Modelklassen</w:t>
-      </w:r>
-      <w:bookmarkEnd w:id="16"/>
     </w:p>
     <w:p>
       <w:pPr>
@@ -4716,53 +4767,53 @@
           <w:lang w:val="de-AT"/>
         </w:rPr>
       </w:pPr>
-      <w:bookmarkStart w:id="17" w:name="_Toc380815977"/>
+      <w:bookmarkStart w:id="16" w:name="_Toc380815977"/>
       <w:r>
         <w:rPr>
           <w:lang w:val="de-AT"/>
         </w:rPr>
         <w:t>Views</w:t>
       </w:r>
+      <w:bookmarkEnd w:id="16"/>
+    </w:p>
+    <w:p>
+      <w:pPr>
+        <w:rPr>
+          <w:szCs w:val="22"/>
+          <w:lang w:val="de-AT"/>
+        </w:rPr>
+      </w:pPr>
+      <w:r>
+        <w:rPr>
+          <w:szCs w:val="22"/>
+          <w:lang w:val="de-AT"/>
+        </w:rPr>
+        <w:t>Es gibt zwei Views in der Applikation, einer der die Fotos der anzeigen solle und ein andere mit des es möglich ist Kommentare zu den jeweiligen Fotos abzugeben. Zum Anzeigen der Fotos wurde ein CarouselView gewählt den man mit NuGet in seine Applikation einbinden muss um in auch verwenden zu können dazu sind folgende Schritte notwendig.</w:t>
+      </w:r>
+    </w:p>
+    <w:p>
+      <w:pPr>
+        <w:rPr>
+          <w:szCs w:val="22"/>
+          <w:lang w:val="de-AT"/>
+        </w:rPr>
+      </w:pPr>
+    </w:p>
+    <w:p>
+      <w:pPr>
+        <w:pStyle w:val="Heading3"/>
+        <w:rPr>
+          <w:lang w:val="de-AT"/>
+        </w:rPr>
+      </w:pPr>
+      <w:bookmarkStart w:id="17" w:name="_Toc380815978"/>
+      <w:r>
+        <w:rPr>
+          <w:lang w:val="de-AT"/>
+        </w:rPr>
+        <w:t>CarouselView</w:t>
+      </w:r>
       <w:bookmarkEnd w:id="17"/>
-    </w:p>
-    <w:p>
-      <w:pPr>
-        <w:rPr>
-          <w:szCs w:val="22"/>
-          <w:lang w:val="de-AT"/>
-        </w:rPr>
-      </w:pPr>
-      <w:r>
-        <w:rPr>
-          <w:szCs w:val="22"/>
-          <w:lang w:val="de-AT"/>
-        </w:rPr>
-        <w:t>Es gibt zwei Views in der Applikation, einer der die Fotos der anzeigen solle und ein andere mit des es möglich ist Kommentare zu den jeweiligen Fotos abzugeben. Zum Anzeigen der Fotos wurde ein CarouselView gewählt den man mit NuGet in seine Applikation einbinden muss um in auch verwenden zu können dazu sind folgende Schritte notwendig.</w:t>
-      </w:r>
-    </w:p>
-    <w:p>
-      <w:pPr>
-        <w:rPr>
-          <w:szCs w:val="22"/>
-          <w:lang w:val="de-AT"/>
-        </w:rPr>
-      </w:pPr>
-    </w:p>
-    <w:p>
-      <w:pPr>
-        <w:pStyle w:val="Heading3"/>
-        <w:rPr>
-          <w:lang w:val="de-AT"/>
-        </w:rPr>
-      </w:pPr>
-      <w:bookmarkStart w:id="18" w:name="_Toc380815978"/>
-      <w:r>
-        <w:rPr>
-          <w:lang w:val="de-AT"/>
-        </w:rPr>
-        <w:t>CarouselView</w:t>
-      </w:r>
-      <w:bookmarkEnd w:id="18"/>
     </w:p>
     <w:p>
       <w:pPr>
@@ -5661,22 +5712,109 @@
           <w:szCs w:val="22"/>
         </w:rPr>
       </w:pPr>
-      <w:bookmarkStart w:id="19" w:name="_Toc380815960"/>
+      <w:bookmarkStart w:id="18" w:name="_Toc380815960"/>
       <w:r>
         <w:t xml:space="preserve">Abbildung </w:t>
       </w:r>
-      <w:fldSimple w:instr=" SEQ Abbildung \* ARABIC ">
-        <w:r>
-          <w:rPr>
-            <w:noProof/>
-          </w:rPr>
-          <w:t>4</w:t>
-        </w:r>
-      </w:fldSimple>
+      <w:r>
+        <w:fldChar w:fldCharType="begin"/>
+      </w:r>
+      <w:r>
+        <w:instrText xml:space="preserve"> SEQ Abbildung \* ARABIC </w:instrText>
+      </w:r>
+      <w:r>
+        <w:fldChar w:fldCharType="separate"/>
+      </w:r>
+      <w:r>
+        <w:rPr>
+          <w:noProof/>
+        </w:rPr>
+        <w:t>4</w:t>
+      </w:r>
+      <w:r>
+        <w:rPr>
+          <w:noProof/>
+        </w:rPr>
+        <w:fldChar w:fldCharType="end"/>
+      </w:r>
       <w:r>
         <w:t>: CarouselView</w:t>
       </w:r>
+      <w:bookmarkEnd w:id="18"/>
+    </w:p>
+    <w:p>
+      <w:pPr>
+        <w:jc w:val="both"/>
+        <w:rPr>
+          <w:szCs w:val="22"/>
+          <w:lang w:val="de-AT"/>
+        </w:rPr>
+      </w:pPr>
+      <w:r>
+        <w:rPr>
+          <w:szCs w:val="22"/>
+          <w:lang w:val="de-AT"/>
+        </w:rPr>
+        <w:t>Im unteren Teil der Applikation sollten die Kommentare zu den jeweiligen Bilder angezeigt werden.</w:t>
+      </w:r>
+    </w:p>
+    <w:p>
+      <w:pPr>
+        <w:rPr>
+          <w:szCs w:val="22"/>
+          <w:lang w:val="de-AT"/>
+        </w:rPr>
+      </w:pPr>
+    </w:p>
+    <w:p>
+      <w:pPr>
+        <w:pStyle w:val="Heading2"/>
+        <w:rPr>
+          <w:lang w:val="de-AT"/>
+        </w:rPr>
+      </w:pPr>
+      <w:r>
+        <w:rPr>
+          <w:lang w:val="de-AT"/>
+        </w:rPr>
+        <w:t>Aufruf von nativen Funktionen</w:t>
+      </w:r>
+    </w:p>
+    <w:p>
+      <w:pPr>
+        <w:jc w:val="both"/>
+        <w:rPr>
+          <w:szCs w:val="22"/>
+          <w:lang w:val="de-AT"/>
+        </w:rPr>
+      </w:pPr>
+      <w:r>
+        <w:rPr>
+          <w:szCs w:val="22"/>
+          <w:lang w:val="de-AT"/>
+        </w:rPr>
+        <w:t>Im Xamarin.Forms gibt es nicht die Möglichkeit nativen Code direkt aufzurufen, sondern es muss dieser speziellen Code in den jeweiligen Verzeichnissen der Plattformen implementiert werden. Natürlich gibt es eine Schnittstellenfunktion um eventuelle Daten zwischen Xamarin.Forms und dem nativen Code auszutauschen. Dieser erfolgt über das sogenannte MessagingCenter in dem man sich zu gewissen Themen anmelden (subscribe) kann.</w:t>
+      </w:r>
+    </w:p>
+    <w:p>
+      <w:pPr>
+        <w:rPr>
+          <w:szCs w:val="22"/>
+          <w:lang w:val="de-AT"/>
+        </w:rPr>
+      </w:pPr>
+    </w:p>
+    <w:p>
+      <w:pPr>
+        <w:pStyle w:val="Heading1"/>
+      </w:pPr>
+      <w:bookmarkStart w:id="19" w:name="_Toc379793202"/>
+      <w:bookmarkStart w:id="20" w:name="_Toc380815979"/>
+      <w:r>
+        <w:t>Azure</w:t>
+      </w:r>
       <w:bookmarkEnd w:id="19"/>
+      <w:bookmarkEnd w:id="20"/>
     </w:p>
     <w:p>
       <w:pPr>
@@ -5691,110 +5829,73 @@
           <w:szCs w:val="22"/>
           <w:lang w:val="de-AT"/>
         </w:rPr>
-        <w:t>Im unteren Teil der Applikation sollten die Kommentare zu den jeweiligen Bilder angezeigt werden.</w:t>
-      </w:r>
-    </w:p>
-    <w:p>
-      <w:pPr>
-        <w:rPr>
-          <w:szCs w:val="22"/>
-          <w:lang w:val="de-AT"/>
-        </w:rPr>
-      </w:pPr>
-    </w:p>
-    <w:p>
-      <w:pPr>
-        <w:rPr>
-          <w:szCs w:val="22"/>
-          <w:lang w:val="de-AT"/>
-        </w:rPr>
-      </w:pPr>
-    </w:p>
-    <w:p>
-      <w:pPr>
-        <w:pStyle w:val="Heading1"/>
-      </w:pPr>
-      <w:bookmarkStart w:id="20" w:name="_Toc379793202"/>
-      <w:bookmarkStart w:id="21" w:name="_Toc380815979"/>
-      <w:r>
-        <w:t>Azure</w:t>
-      </w:r>
-      <w:bookmarkEnd w:id="20"/>
+        <w:t xml:space="preserve">Zum persistenten Speichern der Daten wurde Azure gewählt und dazu ein Studenten Account über Imagine Microsoft erstellt um dort entsprechende SQL Datenbanken anzulegen und ein sogenanntes App Service zu hosten. Damit konnte man die Datenbankzugriffe direkt in das Xamarin.Forms Projekt einbinden. Diese erfolgte ein paar Schritten direkt im Portal von Azure um alle notwendigen serverseitigen Einstellungen </w:t>
+      </w:r>
+      <w:r>
+        <w:rPr>
+          <w:szCs w:val="22"/>
+          <w:lang w:val="de-AT"/>
+        </w:rPr>
+        <w:lastRenderedPageBreak/>
+        <w:t>vorzunehmen wichtig dabei war das sich alle Applikationen in der selben Ressourcengruppe befin</w:t>
+      </w:r>
+      <w:r>
+        <w:rPr>
+          <w:szCs w:val="22"/>
+          <w:lang w:val="de-AT"/>
+        </w:rPr>
+        <w:t>den müssen. Folgender Abschnitt gibt einen Überblick über die Architektur von Azure und zeigt die</w:t>
+      </w:r>
+      <w:r>
+        <w:rPr>
+          <w:szCs w:val="22"/>
+          <w:lang w:val="de-AT"/>
+        </w:rPr>
+        <w:t xml:space="preserve"> notwendigen Schritte um Azure in Xamarin.Forms einzubinden.</w:t>
+      </w:r>
+    </w:p>
+    <w:p>
+      <w:pPr>
+        <w:jc w:val="both"/>
+        <w:rPr>
+          <w:szCs w:val="22"/>
+          <w:lang w:val="de-AT"/>
+        </w:rPr>
+      </w:pPr>
+    </w:p>
+    <w:p>
+      <w:pPr>
+        <w:jc w:val="both"/>
+        <w:rPr>
+          <w:szCs w:val="22"/>
+          <w:lang w:val="de-AT"/>
+        </w:rPr>
+      </w:pPr>
+    </w:p>
+    <w:p>
+      <w:pPr>
+        <w:jc w:val="both"/>
+        <w:rPr>
+          <w:szCs w:val="22"/>
+          <w:lang w:val="de-AT"/>
+        </w:rPr>
+      </w:pPr>
+    </w:p>
+    <w:p>
+      <w:pPr>
+        <w:pStyle w:val="Heading2"/>
+        <w:rPr>
+          <w:lang w:val="de-AT"/>
+        </w:rPr>
+      </w:pPr>
+      <w:bookmarkStart w:id="21" w:name="_Toc380815980"/>
+      <w:r>
+        <w:rPr>
+          <w:lang w:val="de-AT"/>
+        </w:rPr>
+        <w:t>Architektur von Azure</w:t>
+      </w:r>
       <w:bookmarkEnd w:id="21"/>
-    </w:p>
-    <w:p>
-      <w:pPr>
-        <w:jc w:val="both"/>
-        <w:rPr>
-          <w:szCs w:val="22"/>
-          <w:lang w:val="de-AT"/>
-        </w:rPr>
-      </w:pPr>
-      <w:r>
-        <w:rPr>
-          <w:szCs w:val="22"/>
-          <w:lang w:val="de-AT"/>
-        </w:rPr>
-        <w:t>Zum persistenten Speichern der Daten wurde Azure gewählt und dazu ein Studenten Account über Imagine Microsoft erstellt um dort entsprechende SQL Datenbanken anzulegen und ein sogenanntes App Service zu hosten. Damit konnte man die Datenbankzugriffe direkt in das Xamarin.Forms Projekt einbinden. Diese erfolgte ein paar Schritten direkt im Portal von Azure um alle notwendigen serverseitigen Einstellungen vorzunehmen wichtig dabei war das sich alle Applikationen in der selben Ressourcengruppe befin</w:t>
-      </w:r>
-      <w:r>
-        <w:rPr>
-          <w:szCs w:val="22"/>
-          <w:lang w:val="de-AT"/>
-        </w:rPr>
-        <w:t>den müssen. Folgender Abschnitt gibt einen Überblick über die Architektur von Azure und zeigt die</w:t>
-      </w:r>
-      <w:r>
-        <w:rPr>
-          <w:szCs w:val="22"/>
-          <w:lang w:val="de-AT"/>
-        </w:rPr>
-        <w:t xml:space="preserve"> notwendigen Schritte um Azure in Xamarin.Forms einzubinden.</w:t>
-      </w:r>
-    </w:p>
-    <w:p>
-      <w:pPr>
-        <w:jc w:val="both"/>
-        <w:rPr>
-          <w:szCs w:val="22"/>
-          <w:lang w:val="de-AT"/>
-        </w:rPr>
-      </w:pPr>
-    </w:p>
-    <w:p>
-      <w:pPr>
-        <w:jc w:val="both"/>
-        <w:rPr>
-          <w:szCs w:val="22"/>
-          <w:lang w:val="de-AT"/>
-        </w:rPr>
-      </w:pPr>
-    </w:p>
-    <w:p>
-      <w:pPr>
-        <w:jc w:val="both"/>
-        <w:rPr>
-          <w:szCs w:val="22"/>
-          <w:lang w:val="de-AT"/>
-        </w:rPr>
-      </w:pPr>
-    </w:p>
-    <w:p>
-      <w:pPr>
-        <w:pStyle w:val="Heading2"/>
-        <w:rPr>
-          <w:lang w:val="de-AT"/>
-        </w:rPr>
-      </w:pPr>
-      <w:bookmarkStart w:id="22" w:name="_Toc380815980"/>
-      <w:r>
-        <w:rPr>
-          <w:lang w:val="de-AT"/>
-        </w:rPr>
-        <w:lastRenderedPageBreak/>
-        <w:t>Architektur von Azure</w:t>
-      </w:r>
-      <w:bookmarkEnd w:id="22"/>
     </w:p>
     <w:p>
       <w:pPr>
@@ -5948,25 +6049,39 @@
         <w:pStyle w:val="Caption"/>
         <w:jc w:val="center"/>
       </w:pPr>
-      <w:bookmarkStart w:id="23" w:name="_Toc380815961"/>
+      <w:bookmarkStart w:id="22" w:name="_Toc380815961"/>
       <w:r>
         <w:t xml:space="preserve">Abbildung </w:t>
       </w:r>
-      <w:fldSimple w:instr=" SEQ Abbildung \* ARABIC ">
-        <w:r>
-          <w:rPr>
-            <w:noProof/>
-          </w:rPr>
-          <w:t>5</w:t>
-        </w:r>
-      </w:fldSimple>
+      <w:r>
+        <w:fldChar w:fldCharType="begin"/>
+      </w:r>
+      <w:r>
+        <w:instrText xml:space="preserve"> SEQ Abbildung \* ARABIC </w:instrText>
+      </w:r>
+      <w:r>
+        <w:fldChar w:fldCharType="separate"/>
+      </w:r>
+      <w:r>
+        <w:rPr>
+          <w:noProof/>
+        </w:rPr>
+        <w:t>5</w:t>
+      </w:r>
+      <w:r>
+        <w:rPr>
+          <w:noProof/>
+        </w:rPr>
+        <w:fldChar w:fldCharType="end"/>
+      </w:r>
       <w:r>
         <w:t>: Architektur Azure</w:t>
       </w:r>
-      <w:bookmarkEnd w:id="23"/>
-    </w:p>
-    <w:p>
-      <w:r>
+      <w:bookmarkEnd w:id="22"/>
+    </w:p>
+    <w:p>
+      <w:r>
+        <w:lastRenderedPageBreak/>
         <w:t>Im Mittelpunkt steht dabei das App Service, das</w:t>
       </w:r>
       <w:r>
@@ -5989,7 +6104,10 @@
         </w:numPr>
       </w:pPr>
       <w:r>
-        <w:t>Backend mit Nodes.js</w:t>
+        <w:t>Backend mit Node</w:t>
+      </w:r>
+      <w:r>
+        <w:t>.js</w:t>
       </w:r>
     </w:p>
     <w:p>
@@ -6013,8 +6131,6 @@
         <w:t>Zusätzlich wird auch eine App (Hockey) zur Verfügung gestellt mit der man die App-Benutzung nachverfolgen kann.</w:t>
       </w:r>
     </w:p>
-    <w:p/>
-    <w:p/>
     <w:p>
       <w:pPr>
         <w:jc w:val="both"/>
@@ -6031,16 +6147,16 @@
           <w:lang w:val="de-AT"/>
         </w:rPr>
       </w:pPr>
-      <w:bookmarkStart w:id="24" w:name="_Toc379793203"/>
-      <w:bookmarkStart w:id="25" w:name="_Toc380815981"/>
+      <w:bookmarkStart w:id="23" w:name="_Toc379793203"/>
+      <w:bookmarkStart w:id="24" w:name="_Toc380815981"/>
       <w:r>
         <w:rPr>
           <w:lang w:val="de-AT"/>
         </w:rPr>
         <w:t>App Services anlegen</w:t>
       </w:r>
+      <w:bookmarkEnd w:id="23"/>
       <w:bookmarkEnd w:id="24"/>
-      <w:bookmarkEnd w:id="25"/>
     </w:p>
     <w:p>
       <w:pPr>
@@ -6141,22 +6257,38 @@
         <w:pStyle w:val="Caption"/>
         <w:jc w:val="center"/>
       </w:pPr>
-      <w:bookmarkStart w:id="26" w:name="_Toc380815962"/>
+      <w:bookmarkStart w:id="25" w:name="_Toc380815962"/>
       <w:r>
         <w:t xml:space="preserve">Abbildung </w:t>
       </w:r>
-      <w:fldSimple w:instr=" SEQ Abbildung \* ARABIC ">
-        <w:r>
-          <w:rPr>
-            <w:noProof/>
-          </w:rPr>
-          <w:t>6</w:t>
-        </w:r>
-      </w:fldSimple>
+      <w:r>
+        <w:fldChar w:fldCharType="begin"/>
+      </w:r>
+      <w:r>
+        <w:instrText xml:space="preserve"> SEQ Abbildung \</w:instrText>
+      </w:r>
+      <w:r>
+        <w:instrText xml:space="preserve">* ARABIC </w:instrText>
+      </w:r>
+      <w:r>
+        <w:fldChar w:fldCharType="separate"/>
+      </w:r>
+      <w:r>
+        <w:rPr>
+          <w:noProof/>
+        </w:rPr>
+        <w:t>6</w:t>
+      </w:r>
+      <w:r>
+        <w:rPr>
+          <w:noProof/>
+        </w:rPr>
+        <w:fldChar w:fldCharType="end"/>
+      </w:r>
       <w:r>
         <w:t>: Einrichten eines App Services</w:t>
       </w:r>
-      <w:bookmarkEnd w:id="26"/>
+      <w:bookmarkEnd w:id="25"/>
     </w:p>
     <w:p>
       <w:pPr>
@@ -6241,22 +6373,35 @@
         <w:pStyle w:val="Caption"/>
         <w:jc w:val="center"/>
       </w:pPr>
-      <w:bookmarkStart w:id="27" w:name="_Toc380815963"/>
+      <w:bookmarkStart w:id="26" w:name="_Toc380815963"/>
       <w:r>
         <w:t xml:space="preserve">Abbildung </w:t>
       </w:r>
-      <w:fldSimple w:instr=" SEQ Abbildung \* ARABIC ">
-        <w:r>
-          <w:rPr>
-            <w:noProof/>
-          </w:rPr>
-          <w:t>7</w:t>
-        </w:r>
-      </w:fldSimple>
+      <w:r>
+        <w:fldChar w:fldCharType="begin"/>
+      </w:r>
+      <w:r>
+        <w:instrText xml:space="preserve"> SEQ Abbildung \* ARABIC </w:instrText>
+      </w:r>
+      <w:r>
+        <w:fldChar w:fldCharType="separate"/>
+      </w:r>
+      <w:r>
+        <w:rPr>
+          <w:noProof/>
+        </w:rPr>
+        <w:t>7</w:t>
+      </w:r>
+      <w:r>
+        <w:rPr>
+          <w:noProof/>
+        </w:rPr>
+        <w:fldChar w:fldCharType="end"/>
+      </w:r>
       <w:r>
         <w:t>: Benennen des App Services</w:t>
       </w:r>
-      <w:bookmarkEnd w:id="27"/>
+      <w:bookmarkEnd w:id="26"/>
     </w:p>
     <w:p>
       <w:pPr>
@@ -6334,22 +6479,35 @@
         <w:pStyle w:val="Caption"/>
         <w:jc w:val="center"/>
       </w:pPr>
-      <w:bookmarkStart w:id="28" w:name="_Toc380815964"/>
+      <w:bookmarkStart w:id="27" w:name="_Toc380815964"/>
       <w:r>
         <w:t xml:space="preserve">Abbildung </w:t>
       </w:r>
-      <w:fldSimple w:instr=" SEQ Abbildung \* ARABIC ">
-        <w:r>
-          <w:rPr>
-            <w:noProof/>
-          </w:rPr>
-          <w:t>8</w:t>
-        </w:r>
-      </w:fldSimple>
+      <w:r>
+        <w:fldChar w:fldCharType="begin"/>
+      </w:r>
+      <w:r>
+        <w:instrText xml:space="preserve"> SEQ Abbildung \* ARABIC </w:instrText>
+      </w:r>
+      <w:r>
+        <w:fldChar w:fldCharType="separate"/>
+      </w:r>
+      <w:r>
+        <w:rPr>
+          <w:noProof/>
+        </w:rPr>
+        <w:t>8</w:t>
+      </w:r>
+      <w:r>
+        <w:rPr>
+          <w:noProof/>
+        </w:rPr>
+        <w:fldChar w:fldCharType="end"/>
+      </w:r>
       <w:r>
         <w:t>: Übersicht App Services</w:t>
       </w:r>
-      <w:bookmarkEnd w:id="28"/>
+      <w:bookmarkEnd w:id="27"/>
     </w:p>
     <w:p>
       <w:pPr>
@@ -6438,22 +6596,35 @@
         <w:pStyle w:val="Caption"/>
         <w:jc w:val="center"/>
       </w:pPr>
-      <w:bookmarkStart w:id="29" w:name="_Toc380815965"/>
+      <w:bookmarkStart w:id="28" w:name="_Toc380815965"/>
       <w:r>
         <w:t xml:space="preserve">Abbildung </w:t>
       </w:r>
-      <w:fldSimple w:instr=" SEQ Abbildung \* ARABIC ">
-        <w:r>
-          <w:rPr>
-            <w:noProof/>
-          </w:rPr>
-          <w:t>9</w:t>
-        </w:r>
-      </w:fldSimple>
+      <w:r>
+        <w:fldChar w:fldCharType="begin"/>
+      </w:r>
+      <w:r>
+        <w:instrText xml:space="preserve"> SEQ Abbildung \* ARABIC </w:instrText>
+      </w:r>
+      <w:r>
+        <w:fldChar w:fldCharType="separate"/>
+      </w:r>
+      <w:r>
+        <w:rPr>
+          <w:noProof/>
+        </w:rPr>
+        <w:t>9</w:t>
+      </w:r>
+      <w:r>
+        <w:rPr>
+          <w:noProof/>
+        </w:rPr>
+        <w:fldChar w:fldCharType="end"/>
+      </w:r>
       <w:r>
         <w:t>: Einrichten Datenbank Azure</w:t>
       </w:r>
-      <w:bookmarkEnd w:id="29"/>
+      <w:bookmarkEnd w:id="28"/>
     </w:p>
     <w:p>
       <w:pPr>
@@ -6469,7 +6640,15 @@
           <w:sz w:val="22"/>
           <w:szCs w:val="22"/>
         </w:rPr>
-        <w:t xml:space="preserve">Anschließend kann man die Datenbank festlegen, welche Backendsprache man verwenden will und sich damit ein Beispielprojekt generieren lassen (an Hand einer einfachen Todo Liste). Man kann dann allerdings auch noch später die gewünschten Datenbanktabellen anlegen. Dies macht man zu Beginn am besten über das Azure Portal, da auch gleichzeitig alle notwendigen serverseiteigen Skripts angelegt werden. Dies ist notwendig da in der Applikation nicht direkt mit dem MSSQL Server kommuniziert wird sondern das Backend des Server aufgerufen wird und alle Abfragen handelt. Als Backend Sprache wird </w:t>
+        <w:t xml:space="preserve">Anschließend kann man die Datenbank festlegen, welche Backendsprache man verwenden will und sich damit ein Beispielprojekt generieren lassen (an Hand einer einfachen Todo Liste). Man kann dann allerdings auch noch später die gewünschten Datenbanktabellen anlegen. Dies macht man zu Beginn am besten über das Azure Portal, da auch gleichzeitig </w:t>
+      </w:r>
+      <w:r>
+        <w:rPr>
+          <w:sz w:val="22"/>
+          <w:szCs w:val="22"/>
+        </w:rPr>
+        <w:lastRenderedPageBreak/>
+        <w:t xml:space="preserve">alle notwendigen serverseiteigen Skripts angelegt werden. Dies ist notwendig da in der Applikation nicht direkt mit dem MSSQL Server kommuniziert wird sondern das Backend des Server aufgerufen wird und alle Abfragen handelt. Als Backend Sprache wird </w:t>
       </w:r>
       <w:r>
         <w:rPr>
@@ -6553,22 +6732,35 @@
         <w:pStyle w:val="Caption"/>
         <w:jc w:val="center"/>
       </w:pPr>
-      <w:bookmarkStart w:id="30" w:name="_Toc380815966"/>
+      <w:bookmarkStart w:id="29" w:name="_Toc380815966"/>
       <w:r>
         <w:t xml:space="preserve">Abbildung </w:t>
       </w:r>
-      <w:fldSimple w:instr=" SEQ Abbildung \* ARABIC ">
-        <w:r>
-          <w:rPr>
-            <w:noProof/>
-          </w:rPr>
-          <w:t>10</w:t>
-        </w:r>
-      </w:fldSimple>
+      <w:r>
+        <w:fldChar w:fldCharType="begin"/>
+      </w:r>
+      <w:r>
+        <w:instrText xml:space="preserve"> SEQ Abbildung \* ARABIC </w:instrText>
+      </w:r>
+      <w:r>
+        <w:fldChar w:fldCharType="separate"/>
+      </w:r>
+      <w:r>
+        <w:rPr>
+          <w:noProof/>
+        </w:rPr>
+        <w:t>10</w:t>
+      </w:r>
+      <w:r>
+        <w:rPr>
+          <w:noProof/>
+        </w:rPr>
+        <w:fldChar w:fldCharType="end"/>
+      </w:r>
       <w:r>
         <w:t>: Grundkonfiguration App Services</w:t>
       </w:r>
-      <w:bookmarkEnd w:id="30"/>
+      <w:bookmarkEnd w:id="29"/>
     </w:p>
     <w:p>
       <w:pPr>
@@ -6599,45 +6791,61 @@
       <w:pPr>
         <w:pStyle w:val="Heading2"/>
       </w:pPr>
-      <w:bookmarkStart w:id="31" w:name="_Toc379793204"/>
-      <w:bookmarkStart w:id="32" w:name="_Toc380815982"/>
+      <w:bookmarkStart w:id="30" w:name="_Toc379793204"/>
+      <w:bookmarkStart w:id="31" w:name="_Toc380815982"/>
       <w:r>
         <w:t>Erstellen von Datenbanktabellen</w:t>
       </w:r>
+      <w:bookmarkEnd w:id="30"/>
       <w:bookmarkEnd w:id="31"/>
+    </w:p>
+    <w:p>
+      <w:pPr>
+        <w:rPr>
+          <w:szCs w:val="22"/>
+        </w:rPr>
+      </w:pPr>
+      <w:r>
+        <w:rPr>
+          <w:szCs w:val="22"/>
+        </w:rPr>
+        <w:t xml:space="preserve">Wir wollen das Anlegen der Datenbanktabellen im Azure Portal machen, da damit auch alle notwendigen Backendskripts generiert werden. Diese kann man im Punkt </w:t>
+      </w:r>
+      <w:r>
+        <w:rPr>
+          <w:i/>
+          <w:szCs w:val="22"/>
+        </w:rPr>
+        <w:t xml:space="preserve">Mobil -&gt; Einfache </w:t>
+      </w:r>
+      <w:r>
+        <w:rPr>
+          <w:i/>
+          <w:szCs w:val="22"/>
+        </w:rPr>
+        <w:lastRenderedPageBreak/>
+        <w:t>Tabellen</w:t>
+      </w:r>
+      <w:r>
+        <w:rPr>
+          <w:szCs w:val="22"/>
+        </w:rPr>
+        <w:t xml:space="preserve"> anlege</w:t>
+      </w:r>
+      <w:r>
+        <w:rPr>
+          <w:szCs w:val="22"/>
+        </w:rPr>
+        <w:t>n</w:t>
+      </w:r>
+      <w:r>
+        <w:rPr>
+          <w:szCs w:val="22"/>
+        </w:rPr>
+        <w:t xml:space="preserve">, sowie es auf der Entwicklerseite gezeigt wird </w:t>
+      </w:r>
+      <w:bookmarkStart w:id="32" w:name="_GoBack"/>
       <w:bookmarkEnd w:id="32"/>
-    </w:p>
-    <w:p>
-      <w:pPr>
-        <w:rPr>
-          <w:szCs w:val="22"/>
-        </w:rPr>
-      </w:pPr>
-      <w:r>
-        <w:rPr>
-          <w:szCs w:val="22"/>
-        </w:rPr>
-        <w:t xml:space="preserve">Wir wollen das Anlegen der Datenbanktabellen im Azure Portal machen, da damit auch alle notwendigen Backendskripts generiert werden. Diese kann man im Punkt </w:t>
-      </w:r>
-      <w:r>
-        <w:rPr>
-          <w:i/>
-          <w:szCs w:val="22"/>
-        </w:rPr>
-        <w:t>Mobil -&gt; Einfache Tabellen</w:t>
-      </w:r>
-      <w:r>
-        <w:rPr>
-          <w:szCs w:val="22"/>
-        </w:rPr>
-        <w:t xml:space="preserve"> anlege</w:t>
-      </w:r>
-      <w:r>
-        <w:rPr>
-          <w:szCs w:val="22"/>
-        </w:rPr>
-        <w:t xml:space="preserve">n </w:t>
-      </w:r>
       <w:r>
         <w:rPr>
           <w:szCs w:val="22"/>
@@ -6648,7 +6856,7 @@
         <w:rPr>
           <w:szCs w:val="22"/>
         </w:rPr>
-        <w:instrText xml:space="preserve"> ADDIN ZOTERO_ITEM CSL_CITATION {"citationID":"ab2v5g3amp","properties":{"formattedCitation":"[4]","plainCitation":"[4]"},"citationItems":[{"id":120,"uris":["http://zotero.org/users/753152/items/H6XJJWTE"],"uri":["http://zotero.org/users/753152/items/H6XJJWTE"],"itemData":{"id":120,"type":"post-weblog","title":"Getting Started with Azure Mobile Apps' Easy Tables |","container-title":"Xamarin Blog","abstract":"Every front end needs a great backend. This is true now more than ever in today’s connected world, where it’s extremely important to have your data with you at all times, even if you are disconnected from the internet. There are tons of great solutions available for Xamarin developers including Couchbase, Parse, Amazon, Oracle, and, …","URL":"https://blog.xamarin.com/getting-started-azure-mobile-apps-easy-tables/","language":"en-US","issued":{"date-parts":[["2016",1,28]]},"accessed":{"date-parts":[["2018",2,9]]}}}],"schema":"https://github.com/citation-style-language/schema/raw/master/csl-citation.json"} </w:instrText>
+        <w:instrText xml:space="preserve"> ADDIN ZOTERO_ITEM CSL_CITATION {"citationID":"a1g6bf80j03","properties":{"formattedCitation":"[4]","plainCitation":"[4]"},"citationItems":[{"id":120,"uris":["http://zotero.org/users/753152/items/H6XJJWTE"],"uri":["http://zotero.org/users/753152/items/H6XJJWTE"],"itemData":{"id":120,"type":"post-weblog","title":"Getting Started with Azure Mobile Apps' Easy Tables |","container-title":"Xamarin Blog","abstract":"Every front end needs a great backend. This is true now more than ever in today’s connected world, where it’s extremely important to have your data with you at all times, even if you are disconnected from the internet. There are tons of great solutions available for Xamarin developers including Couchbase, Parse, Amazon, Oracle, and, …","URL":"https://blog.xamarin.com/getting-started-azure-mobile-apps-easy-tables/","language":"en-US","issued":{"date-parts":[["2016",1,28]]},"accessed":{"date-parts":[["2018",2,9]]}}}],"schema":"https://github.com/citation-style-language/schema/raw/master/csl-citation.json"} </w:instrText>
       </w:r>
       <w:r>
         <w:rPr>
@@ -6723,6 +6931,7 @@
       <w:bookmarkStart w:id="35" w:name="_Toc264537894"/>
       <w:bookmarkStart w:id="36" w:name="_Toc380815983"/>
       <w:r>
+        <w:lastRenderedPageBreak/>
         <w:t>Literaturverzeichnis</w:t>
       </w:r>
       <w:bookmarkEnd w:id="33"/>
@@ -6923,6 +7132,7 @@
       <w:bookmarkStart w:id="39" w:name="_Toc264537895"/>
       <w:bookmarkStart w:id="40" w:name="_Toc380815984"/>
       <w:r>
+        <w:lastRenderedPageBreak/>
         <w:t>Abbildungsverzeichnis</w:t>
       </w:r>
       <w:bookmarkEnd w:id="37"/>
@@ -7855,7 +8065,7 @@
         <w:rStyle w:val="PageNumber"/>
         <w:noProof/>
       </w:rPr>
-      <w:t>4</w:t>
+      <w:t>16</w:t>
     </w:r>
     <w:r>
       <w:rPr>

</xml_diff>